<commit_message>
Finished Line and Branch Coverage for contains and equals, also covering their private methods
</commit_message>
<xml_diff>
--- a/Report_fc57099.docx
+++ b/Report_fc57099.docx
@@ -77,6 +77,321 @@
       <w:pPr>
         <w:jc w:val="both"/>
       </w:pPr>
+      <w:r>
+        <w:t xml:space="preserve">É impossível cobrir todos os </w:t>
+      </w:r>
+      <w:proofErr w:type="spellStart"/>
+      <w:r>
+        <w:t>branches</w:t>
+      </w:r>
+      <w:proofErr w:type="spellEnd"/>
+      <w:r>
+        <w:t xml:space="preserve"> do método </w:t>
+      </w:r>
+      <w:proofErr w:type="spellStart"/>
+      <w:r>
+        <w:t>equalTrees</w:t>
+      </w:r>
+      <w:proofErr w:type="spellEnd"/>
+      <w:r>
+        <w:t xml:space="preserve">. O </w:t>
+      </w:r>
+      <w:proofErr w:type="spellStart"/>
+      <w:r>
+        <w:t>branch</w:t>
+      </w:r>
+      <w:proofErr w:type="spellEnd"/>
+      <w:r>
+        <w:t xml:space="preserve"> “</w:t>
+      </w:r>
+      <w:proofErr w:type="spellStart"/>
+      <w:r>
+        <w:t>one</w:t>
+      </w:r>
+      <w:proofErr w:type="spellEnd"/>
+      <w:r>
+        <w:t xml:space="preserve"> == </w:t>
+      </w:r>
+      <w:proofErr w:type="spellStart"/>
+      <w:r>
+        <w:t>other</w:t>
+      </w:r>
+      <w:proofErr w:type="spellEnd"/>
+      <w:r>
+        <w:t xml:space="preserve">” já é coberto no método </w:t>
+      </w:r>
+      <w:proofErr w:type="spellStart"/>
+      <w:r>
+        <w:t>equals</w:t>
+      </w:r>
+      <w:proofErr w:type="spellEnd"/>
+      <w:r>
+        <w:t xml:space="preserve"> e que caso aconteça, o método </w:t>
+      </w:r>
+      <w:proofErr w:type="spellStart"/>
+      <w:r>
+        <w:t>equalTrees</w:t>
+      </w:r>
+      <w:proofErr w:type="spellEnd"/>
+      <w:r>
+        <w:t xml:space="preserve"> não é chamado. O </w:t>
+      </w:r>
+      <w:proofErr w:type="spellStart"/>
+      <w:r>
+        <w:t>branch</w:t>
+      </w:r>
+      <w:proofErr w:type="spellEnd"/>
+      <w:r>
+        <w:t xml:space="preserve"> e “</w:t>
+      </w:r>
+      <w:proofErr w:type="spellStart"/>
+      <w:r>
+        <w:t>one</w:t>
+      </w:r>
+      <w:proofErr w:type="spellEnd"/>
+      <w:r>
+        <w:t xml:space="preserve"> == </w:t>
+      </w:r>
+      <w:proofErr w:type="spellStart"/>
+      <w:r>
+        <w:t>null</w:t>
+      </w:r>
+      <w:proofErr w:type="spellEnd"/>
+      <w:r>
+        <w:t xml:space="preserve"> || </w:t>
+      </w:r>
+      <w:proofErr w:type="spellStart"/>
+      <w:r>
+        <w:t>other</w:t>
+      </w:r>
+      <w:proofErr w:type="spellEnd"/>
+      <w:r>
+        <w:t xml:space="preserve"> == </w:t>
+      </w:r>
+      <w:proofErr w:type="spellStart"/>
+      <w:r>
+        <w:t>null</w:t>
+      </w:r>
+      <w:proofErr w:type="spellEnd"/>
+      <w:r>
+        <w:t xml:space="preserve">” também pois, o </w:t>
+      </w:r>
+      <w:proofErr w:type="spellStart"/>
+      <w:r>
+        <w:t>one</w:t>
+      </w:r>
+      <w:proofErr w:type="spellEnd"/>
+      <w:r>
+        <w:t xml:space="preserve"> aqui seria o </w:t>
+      </w:r>
+      <w:proofErr w:type="spellStart"/>
+      <w:r>
+        <w:t>this</w:t>
+      </w:r>
+      <w:proofErr w:type="spellEnd"/>
+      <w:r>
+        <w:t xml:space="preserve">, que não poderia ser </w:t>
+      </w:r>
+      <w:proofErr w:type="spellStart"/>
+      <w:r>
+        <w:t>null</w:t>
+      </w:r>
+      <w:proofErr w:type="spellEnd"/>
+      <w:r>
+        <w:t xml:space="preserve"> se não ao tentar chamar o método </w:t>
+      </w:r>
+      <w:proofErr w:type="spellStart"/>
+      <w:r>
+        <w:t>equals</w:t>
+      </w:r>
+      <w:proofErr w:type="spellEnd"/>
+      <w:r>
+        <w:t xml:space="preserve"> seria lançada uma </w:t>
+      </w:r>
+      <w:proofErr w:type="spellStart"/>
+      <w:r>
+        <w:t>NullPointerException</w:t>
+      </w:r>
+      <w:proofErr w:type="spellEnd"/>
+      <w:r>
+        <w:t xml:space="preserve">, e o </w:t>
+      </w:r>
+      <w:proofErr w:type="spellStart"/>
+      <w:r>
+        <w:t>other</w:t>
+      </w:r>
+      <w:proofErr w:type="spellEnd"/>
+      <w:r>
+        <w:t xml:space="preserve"> também nunca poderia ser </w:t>
+      </w:r>
+      <w:proofErr w:type="spellStart"/>
+      <w:r>
+        <w:t>null</w:t>
+      </w:r>
+      <w:proofErr w:type="spellEnd"/>
+      <w:r>
+        <w:t xml:space="preserve"> pois a condição “</w:t>
+      </w:r>
+      <w:proofErr w:type="spellStart"/>
+      <w:r>
+        <w:t>other</w:t>
+      </w:r>
+      <w:proofErr w:type="spellEnd"/>
+      <w:r>
+        <w:t xml:space="preserve"> </w:t>
+      </w:r>
+      <w:proofErr w:type="spellStart"/>
+      <w:r>
+        <w:t>instanceof</w:t>
+      </w:r>
+      <w:proofErr w:type="spellEnd"/>
+      <w:r>
+        <w:t xml:space="preserve"> </w:t>
+      </w:r>
+      <w:proofErr w:type="spellStart"/>
+      <w:r>
+        <w:t>NTree</w:t>
+      </w:r>
+      <w:proofErr w:type="spellEnd"/>
+      <w:r>
+        <w:t xml:space="preserve">” não se verificaria e o método </w:t>
+      </w:r>
+      <w:proofErr w:type="spellStart"/>
+      <w:r>
+        <w:t>equalTrees</w:t>
+      </w:r>
+      <w:proofErr w:type="spellEnd"/>
+      <w:r>
+        <w:t xml:space="preserve"> não seria chamado.</w:t>
+      </w:r>
+    </w:p>
+    <w:p>
+      <w:pPr>
+        <w:jc w:val="both"/>
+      </w:pPr>
+      <w:r>
+        <w:t xml:space="preserve">É também impossível cobrir todos os </w:t>
+      </w:r>
+      <w:proofErr w:type="spellStart"/>
+      <w:r>
+        <w:t>branches</w:t>
+      </w:r>
+      <w:proofErr w:type="spellEnd"/>
+      <w:r>
+        <w:t xml:space="preserve"> do método </w:t>
+      </w:r>
+      <w:proofErr w:type="spellStart"/>
+      <w:r>
+        <w:t>proposePosition</w:t>
+      </w:r>
+      <w:proofErr w:type="spellEnd"/>
+      <w:r>
+        <w:t xml:space="preserve">. </w:t>
+      </w:r>
+      <w:r>
+        <w:t xml:space="preserve">No </w:t>
+      </w:r>
+      <w:proofErr w:type="spellStart"/>
+      <w:r>
+        <w:t>if</w:t>
+      </w:r>
+      <w:proofErr w:type="spellEnd"/>
+      <w:r>
+        <w:t xml:space="preserve"> “</w:t>
+      </w:r>
+      <w:proofErr w:type="spellStart"/>
+      <w:r>
+        <w:t>if</w:t>
+      </w:r>
+      <w:proofErr w:type="spellEnd"/>
+      <w:r>
+        <w:t xml:space="preserve"> (</w:t>
+      </w:r>
+      <w:proofErr w:type="spellStart"/>
+      <w:r>
+        <w:t>children</w:t>
+      </w:r>
+      <w:proofErr w:type="spellEnd"/>
+      <w:r>
+        <w:t>[i].</w:t>
+      </w:r>
+      <w:proofErr w:type="spellStart"/>
+      <w:proofErr w:type="gramStart"/>
+      <w:r>
+        <w:t>data.compareTo</w:t>
+      </w:r>
+      <w:proofErr w:type="spellEnd"/>
+      <w:proofErr w:type="gramEnd"/>
+      <w:r>
+        <w:t>(elem)&lt;0)</w:t>
+      </w:r>
+      <w:r>
+        <w:t>” é impossível cobrir</w:t>
+      </w:r>
+      <w:r>
+        <w:t xml:space="preserve"> o </w:t>
+      </w:r>
+      <w:proofErr w:type="spellStart"/>
+      <w:r>
+        <w:t>branch</w:t>
+      </w:r>
+      <w:proofErr w:type="spellEnd"/>
+      <w:r>
+        <w:t xml:space="preserve"> em que esta condição não se verifica, isto porque todas as outras condições (ser igual ou maior do que 0) já foram verificadas em partes anteriores do código. Portanto para obter cobertura total, o código teria de ser escrito com </w:t>
+      </w:r>
+      <w:proofErr w:type="spellStart"/>
+      <w:r>
+        <w:t>if</w:t>
+      </w:r>
+      <w:proofErr w:type="spellEnd"/>
+      <w:r>
+        <w:t xml:space="preserve">, </w:t>
+      </w:r>
+      <w:proofErr w:type="spellStart"/>
+      <w:r>
+        <w:t>else</w:t>
+      </w:r>
+      <w:proofErr w:type="spellEnd"/>
+      <w:r>
+        <w:t xml:space="preserve"> </w:t>
+      </w:r>
+      <w:proofErr w:type="spellStart"/>
+      <w:r>
+        <w:t>if</w:t>
+      </w:r>
+      <w:proofErr w:type="spellEnd"/>
+      <w:r>
+        <w:t xml:space="preserve"> e </w:t>
+      </w:r>
+      <w:proofErr w:type="spellStart"/>
+      <w:r>
+        <w:t>else</w:t>
+      </w:r>
+      <w:proofErr w:type="spellEnd"/>
+      <w:r>
+        <w:t>, visto que no fim não há outra alternativa a “</w:t>
+      </w:r>
+      <w:proofErr w:type="spellStart"/>
+      <w:r>
+        <w:t>children</w:t>
+      </w:r>
+      <w:proofErr w:type="spellEnd"/>
+      <w:r>
+        <w:t>[i].</w:t>
+      </w:r>
+      <w:proofErr w:type="spellStart"/>
+      <w:proofErr w:type="gramStart"/>
+      <w:r>
+        <w:t>data.compareTo</w:t>
+      </w:r>
+      <w:proofErr w:type="spellEnd"/>
+      <w:proofErr w:type="gramEnd"/>
+      <w:r>
+        <w:t>(elem)&lt;0</w:t>
+      </w:r>
+      <w:r>
+        <w:t>”.</w:t>
+      </w:r>
     </w:p>
     <w:p>
       <w:pPr>
@@ -85,6 +400,504 @@
       <w:r>
         <w:t>2.</w:t>
       </w:r>
+    </w:p>
+    <w:p>
+      <w:r>
+        <w:t>TR(EC) = {[0,1], [0,2], [2,3], [2,4]}</w:t>
+      </w:r>
+    </w:p>
+    <w:p>
+      <w:r>
+        <w:t xml:space="preserve">TR(EPC) = </w:t>
+      </w:r>
+      <w:r>
+        <w:t>TR(EC)</w:t>
+      </w:r>
+      <w:r>
+        <w:t xml:space="preserve"> </w:t>
+      </w:r>
+      <w:r>
+        <w:rPr>
+          <w:rFonts w:ascii="Cambria Math" w:hAnsi="Cambria Math" w:cs="Cambria Math"/>
+        </w:rPr>
+        <w:t>∪</w:t>
+      </w:r>
+      <w:r>
+        <w:rPr>
+          <w:rFonts w:ascii="Cambria Math" w:hAnsi="Cambria Math" w:cs="Cambria Math"/>
+        </w:rPr>
+        <w:t xml:space="preserve"> </w:t>
+      </w:r>
+      <w:r>
+        <w:t>{[0,2,3], [0,2,4]}</w:t>
+      </w:r>
+    </w:p>
+    <w:tbl>
+      <w:tblPr>
+        <w:tblStyle w:val="TableGrid"/>
+        <w:tblW w:w="0" w:type="auto"/>
+        <w:tblInd w:w="-289" w:type="dxa"/>
+        <w:tblLook w:val="04A0" w:firstRow="1" w:lastRow="0" w:firstColumn="1" w:lastColumn="0" w:noHBand="0" w:noVBand="1"/>
+      </w:tblPr>
+      <w:tblGrid>
+        <w:gridCol w:w="3864"/>
+        <w:gridCol w:w="1222"/>
+        <w:gridCol w:w="1102"/>
+        <w:gridCol w:w="1013"/>
+        <w:gridCol w:w="1582"/>
+      </w:tblGrid>
+      <w:tr>
+        <w:tc>
+          <w:tcPr>
+            <w:tcW w:w="3864" w:type="dxa"/>
+            <w:vAlign w:val="center"/>
+          </w:tcPr>
+          <w:p>
+            <w:pPr>
+              <w:jc w:val="center"/>
+            </w:pPr>
+            <w:r>
+              <w:t>Nome do teste</w:t>
+            </w:r>
+          </w:p>
+        </w:tc>
+        <w:tc>
+          <w:tcPr>
+            <w:tcW w:w="1222" w:type="dxa"/>
+            <w:vAlign w:val="center"/>
+          </w:tcPr>
+          <w:p>
+            <w:pPr>
+              <w:jc w:val="center"/>
+            </w:pPr>
+            <w:r>
+              <w:t>Valores</w:t>
+            </w:r>
+          </w:p>
+          <w:p>
+            <w:pPr>
+              <w:jc w:val="center"/>
+            </w:pPr>
+            <w:r>
+              <w:t>(</w:t>
+            </w:r>
+            <w:proofErr w:type="spellStart"/>
+            <w:proofErr w:type="gramStart"/>
+            <w:r>
+              <w:t>this,other</w:t>
+            </w:r>
+            <w:proofErr w:type="spellEnd"/>
+            <w:proofErr w:type="gramEnd"/>
+            <w:r>
+              <w:t>)</w:t>
+            </w:r>
+          </w:p>
+        </w:tc>
+        <w:tc>
+          <w:tcPr>
+            <w:tcW w:w="1102" w:type="dxa"/>
+            <w:vAlign w:val="center"/>
+          </w:tcPr>
+          <w:p>
+            <w:pPr>
+              <w:jc w:val="center"/>
+            </w:pPr>
+            <w:r>
+              <w:t>Resultado esperado</w:t>
+            </w:r>
+          </w:p>
+        </w:tc>
+        <w:tc>
+          <w:tcPr>
+            <w:tcW w:w="1013" w:type="dxa"/>
+            <w:vAlign w:val="center"/>
+          </w:tcPr>
+          <w:p>
+            <w:pPr>
+              <w:jc w:val="center"/>
+            </w:pPr>
+            <w:r>
+              <w:t>Caminho</w:t>
+            </w:r>
+          </w:p>
+        </w:tc>
+        <w:tc>
+          <w:tcPr>
+            <w:tcW w:w="1582" w:type="dxa"/>
+            <w:vAlign w:val="center"/>
+          </w:tcPr>
+          <w:p>
+            <w:pPr>
+              <w:jc w:val="center"/>
+            </w:pPr>
+            <w:r>
+              <w:t>Requerimentos cobertos</w:t>
+            </w:r>
+          </w:p>
+        </w:tc>
+      </w:tr>
+      <w:tr>
+        <w:tc>
+          <w:tcPr>
+            <w:tcW w:w="3864" w:type="dxa"/>
+            <w:vAlign w:val="center"/>
+          </w:tcPr>
+          <w:p>
+            <w:pPr>
+              <w:jc w:val="center"/>
+              <w:rPr>
+                <w:lang w:val="en-US"/>
+              </w:rPr>
+            </w:pPr>
+            <w:proofErr w:type="spellStart"/>
+            <w:r>
+              <w:rPr>
+                <w:lang w:val="en-US"/>
+              </w:rPr>
+              <w:t>testArrayNTreeEqualsSameRef</w:t>
+            </w:r>
+            <w:proofErr w:type="spellEnd"/>
+          </w:p>
+        </w:tc>
+        <w:tc>
+          <w:tcPr>
+            <w:tcW w:w="1222" w:type="dxa"/>
+            <w:vAlign w:val="center"/>
+          </w:tcPr>
+          <w:p>
+            <w:proofErr w:type="spellStart"/>
+            <w:r>
+              <w:t>this</w:t>
+            </w:r>
+            <w:proofErr w:type="spellEnd"/>
+            <w:r>
+              <w:t xml:space="preserve"> e </w:t>
+            </w:r>
+            <w:proofErr w:type="spellStart"/>
+            <w:r>
+              <w:t>other</w:t>
+            </w:r>
+            <w:proofErr w:type="spellEnd"/>
+            <w:r>
+              <w:t xml:space="preserve"> </w:t>
+            </w:r>
+            <w:r>
+              <w:t>são a mesma instância</w:t>
+            </w:r>
+          </w:p>
+        </w:tc>
+        <w:tc>
+          <w:tcPr>
+            <w:tcW w:w="1102" w:type="dxa"/>
+            <w:vAlign w:val="center"/>
+          </w:tcPr>
+          <w:p>
+            <w:pPr>
+              <w:jc w:val="center"/>
+              <w:rPr>
+                <w:lang w:val="en-US"/>
+              </w:rPr>
+            </w:pPr>
+            <w:r>
+              <w:rPr>
+                <w:lang w:val="en-US"/>
+              </w:rPr>
+              <w:t>true</w:t>
+            </w:r>
+          </w:p>
+        </w:tc>
+        <w:tc>
+          <w:tcPr>
+            <w:tcW w:w="1013" w:type="dxa"/>
+            <w:vAlign w:val="center"/>
+          </w:tcPr>
+          <w:p>
+            <w:pPr>
+              <w:jc w:val="center"/>
+              <w:rPr>
+                <w:lang w:val="en-US"/>
+              </w:rPr>
+            </w:pPr>
+            <w:r>
+              <w:rPr>
+                <w:lang w:val="en-US"/>
+              </w:rPr>
+              <w:t>[0,1]</w:t>
+            </w:r>
+          </w:p>
+        </w:tc>
+        <w:tc>
+          <w:tcPr>
+            <w:tcW w:w="1582" w:type="dxa"/>
+            <w:vAlign w:val="center"/>
+          </w:tcPr>
+          <w:p>
+            <w:pPr>
+              <w:jc w:val="center"/>
+              <w:rPr>
+                <w:lang w:val="en-US"/>
+              </w:rPr>
+            </w:pPr>
+            <w:r>
+              <w:rPr>
+                <w:lang w:val="en-US"/>
+              </w:rPr>
+              <w:t>[0,1]</w:t>
+            </w:r>
+          </w:p>
+        </w:tc>
+      </w:tr>
+      <w:tr>
+        <w:tc>
+          <w:tcPr>
+            <w:tcW w:w="3864" w:type="dxa"/>
+            <w:vAlign w:val="center"/>
+          </w:tcPr>
+          <w:p>
+            <w:pPr>
+              <w:jc w:val="center"/>
+              <w:rPr>
+                <w:lang w:val="en-US"/>
+              </w:rPr>
+            </w:pPr>
+            <w:proofErr w:type="spellStart"/>
+            <w:r>
+              <w:rPr>
+                <w:lang w:val="en-US"/>
+              </w:rPr>
+              <w:t>testArrayNTreeEquals</w:t>
+            </w:r>
+            <w:r>
+              <w:rPr>
+                <w:lang w:val="en-US"/>
+              </w:rPr>
+              <w:t>OtherNotNTree</w:t>
+            </w:r>
+            <w:proofErr w:type="spellEnd"/>
+          </w:p>
+        </w:tc>
+        <w:tc>
+          <w:tcPr>
+            <w:tcW w:w="1222" w:type="dxa"/>
+            <w:vAlign w:val="center"/>
+          </w:tcPr>
+          <w:p>
+            <w:pPr>
+              <w:jc w:val="center"/>
+              <w:rPr>
+                <w:lang w:val="en-US"/>
+              </w:rPr>
+            </w:pPr>
+            <w:r>
+              <w:rPr>
+                <w:lang w:val="en-US"/>
+              </w:rPr>
+              <w:t>([1],1)</w:t>
+            </w:r>
+          </w:p>
+        </w:tc>
+        <w:tc>
+          <w:tcPr>
+            <w:tcW w:w="1102" w:type="dxa"/>
+            <w:vAlign w:val="center"/>
+          </w:tcPr>
+          <w:p>
+            <w:pPr>
+              <w:jc w:val="center"/>
+              <w:rPr>
+                <w:lang w:val="en-US"/>
+              </w:rPr>
+            </w:pPr>
+            <w:r>
+              <w:rPr>
+                <w:lang w:val="en-US"/>
+              </w:rPr>
+              <w:t>false</w:t>
+            </w:r>
+          </w:p>
+        </w:tc>
+        <w:tc>
+          <w:tcPr>
+            <w:tcW w:w="1013" w:type="dxa"/>
+            <w:vAlign w:val="center"/>
+          </w:tcPr>
+          <w:p>
+            <w:pPr>
+              <w:jc w:val="center"/>
+              <w:rPr>
+                <w:lang w:val="en-US"/>
+              </w:rPr>
+            </w:pPr>
+            <w:r>
+              <w:rPr>
+                <w:lang w:val="en-US"/>
+              </w:rPr>
+              <w:t>[0,2,3]</w:t>
+            </w:r>
+          </w:p>
+        </w:tc>
+        <w:tc>
+          <w:tcPr>
+            <w:tcW w:w="1582" w:type="dxa"/>
+            <w:vAlign w:val="center"/>
+          </w:tcPr>
+          <w:p>
+            <w:pPr>
+              <w:jc w:val="center"/>
+              <w:rPr>
+                <w:lang w:val="en-US"/>
+              </w:rPr>
+            </w:pPr>
+            <w:r>
+              <w:rPr>
+                <w:lang w:val="en-US"/>
+              </w:rPr>
+              <w:t>[0,2,3]</w:t>
+            </w:r>
+          </w:p>
+        </w:tc>
+      </w:tr>
+      <w:tr>
+        <w:tc>
+          <w:tcPr>
+            <w:tcW w:w="3864" w:type="dxa"/>
+            <w:vAlign w:val="center"/>
+          </w:tcPr>
+          <w:p>
+            <w:pPr>
+              <w:jc w:val="center"/>
+              <w:rPr>
+                <w:lang w:val="en-US"/>
+              </w:rPr>
+            </w:pPr>
+            <w:proofErr w:type="spellStart"/>
+            <w:r>
+              <w:rPr>
+                <w:lang w:val="en-US"/>
+              </w:rPr>
+              <w:t>testArrayNTreeEquals</w:t>
+            </w:r>
+            <w:r>
+              <w:rPr>
+                <w:lang w:val="en-US"/>
+              </w:rPr>
+              <w:t>EqualNTreesDiffRef</w:t>
+            </w:r>
+            <w:proofErr w:type="spellEnd"/>
+          </w:p>
+        </w:tc>
+        <w:tc>
+          <w:tcPr>
+            <w:tcW w:w="1222" w:type="dxa"/>
+            <w:vAlign w:val="center"/>
+          </w:tcPr>
+          <w:p>
+            <w:pPr>
+              <w:jc w:val="center"/>
+              <w:rPr>
+                <w:lang w:val="en-US"/>
+              </w:rPr>
+            </w:pPr>
+            <w:r>
+              <w:rPr>
+                <w:lang w:val="en-US"/>
+              </w:rPr>
+              <w:t>([1],[1])</w:t>
+            </w:r>
+          </w:p>
+        </w:tc>
+        <w:tc>
+          <w:tcPr>
+            <w:tcW w:w="1102" w:type="dxa"/>
+            <w:vAlign w:val="center"/>
+          </w:tcPr>
+          <w:p>
+            <w:pPr>
+              <w:jc w:val="center"/>
+              <w:rPr>
+                <w:lang w:val="en-US"/>
+              </w:rPr>
+            </w:pPr>
+            <w:r>
+              <w:rPr>
+                <w:lang w:val="en-US"/>
+              </w:rPr>
+              <w:t>true</w:t>
+            </w:r>
+          </w:p>
+        </w:tc>
+        <w:tc>
+          <w:tcPr>
+            <w:tcW w:w="1013" w:type="dxa"/>
+            <w:vAlign w:val="center"/>
+          </w:tcPr>
+          <w:p>
+            <w:pPr>
+              <w:jc w:val="center"/>
+              <w:rPr>
+                <w:lang w:val="en-US"/>
+              </w:rPr>
+            </w:pPr>
+            <w:r>
+              <w:rPr>
+                <w:lang w:val="en-US"/>
+              </w:rPr>
+              <w:t>[0,2,4]</w:t>
+            </w:r>
+          </w:p>
+        </w:tc>
+        <w:tc>
+          <w:tcPr>
+            <w:tcW w:w="1582" w:type="dxa"/>
+            <w:vAlign w:val="center"/>
+          </w:tcPr>
+          <w:p>
+            <w:pPr>
+              <w:jc w:val="center"/>
+              <w:rPr>
+                <w:lang w:val="en-US"/>
+              </w:rPr>
+            </w:pPr>
+            <w:r>
+              <w:rPr>
+                <w:lang w:val="en-US"/>
+              </w:rPr>
+              <w:t>[0,2,4]</w:t>
+            </w:r>
+          </w:p>
+        </w:tc>
+      </w:tr>
+    </w:tbl>
+    <w:p>
+      <w:pPr>
+        <w:rPr>
+          <w:lang w:val="en-US"/>
+        </w:rPr>
+      </w:pPr>
+    </w:p>
+    <w:p>
+      <w:r>
+        <w:t>*Para a representação dos v</w:t>
+      </w:r>
+      <w:r>
+        <w:t xml:space="preserve">alores foi usada a representação </w:t>
+      </w:r>
+      <w:proofErr w:type="spellStart"/>
+      <w:r>
+        <w:t>toString</w:t>
+      </w:r>
+      <w:proofErr w:type="spellEnd"/>
+      <w:r>
+        <w:t xml:space="preserve"> dos objetos </w:t>
+      </w:r>
+      <w:proofErr w:type="spellStart"/>
+      <w:r>
+        <w:rPr>
+          <w:color w:val="FF0000"/>
+        </w:rPr>
+        <w:t>ArrayNTree</w:t>
+      </w:r>
+      <w:proofErr w:type="spellEnd"/>
     </w:p>
     <w:p>
       <w:pPr>
@@ -1245,6 +2058,25 @@
       <w:spacing w:val="5"/>
     </w:rPr>
   </w:style>
+  <w:style w:type="table" w:styleId="TableGrid">
+    <w:name w:val="Table Grid"/>
+    <w:basedOn w:val="TableNormal"/>
+    <w:uiPriority w:val="39"/>
+    <w:rsid w:val="00F24045"/>
+    <w:pPr>
+      <w:spacing w:after="0" w:line="240" w:lineRule="auto"/>
+    </w:pPr>
+    <w:tblPr>
+      <w:tblBorders>
+        <w:top w:val="single" w:sz="4" w:space="0" w:color="auto"/>
+        <w:left w:val="single" w:sz="4" w:space="0" w:color="auto"/>
+        <w:bottom w:val="single" w:sz="4" w:space="0" w:color="auto"/>
+        <w:right w:val="single" w:sz="4" w:space="0" w:color="auto"/>
+        <w:insideH w:val="single" w:sz="4" w:space="0" w:color="auto"/>
+        <w:insideV w:val="single" w:sz="4" w:space="0" w:color="auto"/>
+      </w:tblBorders>
+    </w:tblPr>
+  </w:style>
 </w:styles>
 </file>
 

</xml_diff>

<commit_message>
Finished EPC and PPC testing
</commit_message>
<xml_diff>
--- a/Report_fc57099.docx
+++ b/Report_fc57099.docx
@@ -10,7 +10,6 @@
           <w:bCs/>
         </w:rPr>
       </w:pPr>
-      <w:proofErr w:type="spellStart"/>
       <w:r>
         <w:rPr>
           <w:b/>
@@ -18,7 +17,6 @@
         </w:rPr>
         <w:t>Report</w:t>
       </w:r>
-      <w:proofErr w:type="spellEnd"/>
     </w:p>
     <w:p>
       <w:pPr>
@@ -33,236 +31,15 @@
         <w:jc w:val="both"/>
       </w:pPr>
       <w:r>
-        <w:t xml:space="preserve">O construtor do </w:t>
-      </w:r>
-      <w:proofErr w:type="spellStart"/>
-      <w:r>
-        <w:t>iterador</w:t>
-      </w:r>
-      <w:proofErr w:type="spellEnd"/>
-      <w:r>
-        <w:t xml:space="preserve"> está mal, a raiz é </w:t>
-      </w:r>
-      <w:proofErr w:type="spellStart"/>
-      <w:r>
-        <w:t>pushed</w:t>
-      </w:r>
-      <w:proofErr w:type="spellEnd"/>
-      <w:r>
-        <w:t xml:space="preserve"> para a </w:t>
-      </w:r>
-      <w:proofErr w:type="spellStart"/>
-      <w:r>
-        <w:t>stack</w:t>
-      </w:r>
-      <w:proofErr w:type="spellEnd"/>
-      <w:r>
-        <w:t xml:space="preserve"> sem verificar se a </w:t>
-      </w:r>
-      <w:proofErr w:type="spellStart"/>
-      <w:r>
-        <w:t>tree</w:t>
-      </w:r>
-      <w:proofErr w:type="spellEnd"/>
-      <w:r>
-        <w:t xml:space="preserve"> é </w:t>
-      </w:r>
-      <w:proofErr w:type="spellStart"/>
-      <w:r>
-        <w:t>emtpy</w:t>
-      </w:r>
-      <w:proofErr w:type="spellEnd"/>
+        <w:t>O construtor do iterador está mal, a raiz é pushed para a stack sem verificar se a tree é emtpy</w:t>
+      </w:r>
     </w:p>
     <w:p>
       <w:pPr>
         <w:jc w:val="both"/>
       </w:pPr>
       <w:r>
-        <w:t xml:space="preserve">É impossível cobrir todos os </w:t>
-      </w:r>
-      <w:proofErr w:type="spellStart"/>
-      <w:r>
-        <w:t>branches</w:t>
-      </w:r>
-      <w:proofErr w:type="spellEnd"/>
-      <w:r>
-        <w:t xml:space="preserve"> do método </w:t>
-      </w:r>
-      <w:proofErr w:type="spellStart"/>
-      <w:r>
-        <w:t>equalTrees</w:t>
-      </w:r>
-      <w:proofErr w:type="spellEnd"/>
-      <w:r>
-        <w:t xml:space="preserve">. O </w:t>
-      </w:r>
-      <w:proofErr w:type="spellStart"/>
-      <w:r>
-        <w:t>branch</w:t>
-      </w:r>
-      <w:proofErr w:type="spellEnd"/>
-      <w:r>
-        <w:t xml:space="preserve"> “</w:t>
-      </w:r>
-      <w:proofErr w:type="spellStart"/>
-      <w:r>
-        <w:t>one</w:t>
-      </w:r>
-      <w:proofErr w:type="spellEnd"/>
-      <w:r>
-        <w:t xml:space="preserve"> == </w:t>
-      </w:r>
-      <w:proofErr w:type="spellStart"/>
-      <w:r>
-        <w:t>other</w:t>
-      </w:r>
-      <w:proofErr w:type="spellEnd"/>
-      <w:r>
-        <w:t xml:space="preserve">” já é coberto no método </w:t>
-      </w:r>
-      <w:proofErr w:type="spellStart"/>
-      <w:r>
-        <w:t>equals</w:t>
-      </w:r>
-      <w:proofErr w:type="spellEnd"/>
-      <w:r>
-        <w:t xml:space="preserve"> e que caso aconteça, o método </w:t>
-      </w:r>
-      <w:proofErr w:type="spellStart"/>
-      <w:r>
-        <w:t>equalTrees</w:t>
-      </w:r>
-      <w:proofErr w:type="spellEnd"/>
-      <w:r>
-        <w:t xml:space="preserve"> não é chamado. O </w:t>
-      </w:r>
-      <w:proofErr w:type="spellStart"/>
-      <w:r>
-        <w:t>branch</w:t>
-      </w:r>
-      <w:proofErr w:type="spellEnd"/>
-      <w:r>
-        <w:t xml:space="preserve"> e “</w:t>
-      </w:r>
-      <w:proofErr w:type="spellStart"/>
-      <w:r>
-        <w:t>one</w:t>
-      </w:r>
-      <w:proofErr w:type="spellEnd"/>
-      <w:r>
-        <w:t xml:space="preserve"> == </w:t>
-      </w:r>
-      <w:proofErr w:type="spellStart"/>
-      <w:r>
-        <w:t>null</w:t>
-      </w:r>
-      <w:proofErr w:type="spellEnd"/>
-      <w:r>
-        <w:t xml:space="preserve"> || </w:t>
-      </w:r>
-      <w:proofErr w:type="spellStart"/>
-      <w:r>
-        <w:t>other</w:t>
-      </w:r>
-      <w:proofErr w:type="spellEnd"/>
-      <w:r>
-        <w:t xml:space="preserve"> == </w:t>
-      </w:r>
-      <w:proofErr w:type="spellStart"/>
-      <w:r>
-        <w:t>null</w:t>
-      </w:r>
-      <w:proofErr w:type="spellEnd"/>
-      <w:r>
-        <w:t xml:space="preserve">” também pois, o </w:t>
-      </w:r>
-      <w:proofErr w:type="spellStart"/>
-      <w:r>
-        <w:t>one</w:t>
-      </w:r>
-      <w:proofErr w:type="spellEnd"/>
-      <w:r>
-        <w:t xml:space="preserve"> aqui seria o </w:t>
-      </w:r>
-      <w:proofErr w:type="spellStart"/>
-      <w:r>
-        <w:t>this</w:t>
-      </w:r>
-      <w:proofErr w:type="spellEnd"/>
-      <w:r>
-        <w:t xml:space="preserve">, que não poderia ser </w:t>
-      </w:r>
-      <w:proofErr w:type="spellStart"/>
-      <w:r>
-        <w:t>null</w:t>
-      </w:r>
-      <w:proofErr w:type="spellEnd"/>
-      <w:r>
-        <w:t xml:space="preserve"> se não ao tentar chamar o método </w:t>
-      </w:r>
-      <w:proofErr w:type="spellStart"/>
-      <w:r>
-        <w:t>equals</w:t>
-      </w:r>
-      <w:proofErr w:type="spellEnd"/>
-      <w:r>
-        <w:t xml:space="preserve"> seria lançada uma </w:t>
-      </w:r>
-      <w:proofErr w:type="spellStart"/>
-      <w:r>
-        <w:t>NullPointerException</w:t>
-      </w:r>
-      <w:proofErr w:type="spellEnd"/>
-      <w:r>
-        <w:t xml:space="preserve">, e o </w:t>
-      </w:r>
-      <w:proofErr w:type="spellStart"/>
-      <w:r>
-        <w:t>other</w:t>
-      </w:r>
-      <w:proofErr w:type="spellEnd"/>
-      <w:r>
-        <w:t xml:space="preserve"> também nunca poderia ser </w:t>
-      </w:r>
-      <w:proofErr w:type="spellStart"/>
-      <w:r>
-        <w:t>null</w:t>
-      </w:r>
-      <w:proofErr w:type="spellEnd"/>
-      <w:r>
-        <w:t xml:space="preserve"> pois a condição “</w:t>
-      </w:r>
-      <w:proofErr w:type="spellStart"/>
-      <w:r>
-        <w:t>other</w:t>
-      </w:r>
-      <w:proofErr w:type="spellEnd"/>
-      <w:r>
-        <w:t xml:space="preserve"> </w:t>
-      </w:r>
-      <w:proofErr w:type="spellStart"/>
-      <w:r>
-        <w:t>instanceof</w:t>
-      </w:r>
-      <w:proofErr w:type="spellEnd"/>
-      <w:r>
-        <w:t xml:space="preserve"> </w:t>
-      </w:r>
-      <w:proofErr w:type="spellStart"/>
-      <w:r>
-        <w:t>NTree</w:t>
-      </w:r>
-      <w:proofErr w:type="spellEnd"/>
-      <w:r>
-        <w:t xml:space="preserve">” não se verificaria e o método </w:t>
-      </w:r>
-      <w:proofErr w:type="spellStart"/>
-      <w:r>
-        <w:t>equalTrees</w:t>
-      </w:r>
-      <w:proofErr w:type="spellEnd"/>
-      <w:r>
-        <w:t xml:space="preserve"> não seria chamado.</w:t>
+        <w:t>É impossível cobrir todos os branches do método equalTrees. O branch “one == other” já é coberto no método equals e que caso aconteça, o método equalTrees não é chamado. O branch e “one == null || other == null” também pois, o one aqui seria o this, que não poderia ser null se não ao tentar chamar o método equals seria lançada uma NullPointerException, e o other também nunca poderia ser null pois a condição “other instanceof NTree” não se verificaria e o método equalTrees não seria chamado.</w:t>
       </w:r>
     </w:p>
     <w:p>
@@ -270,124 +47,16 @@
         <w:jc w:val="both"/>
       </w:pPr>
       <w:r>
-        <w:t xml:space="preserve">É também impossível cobrir todos os </w:t>
-      </w:r>
-      <w:proofErr w:type="spellStart"/>
-      <w:r>
-        <w:t>branches</w:t>
-      </w:r>
-      <w:proofErr w:type="spellEnd"/>
-      <w:r>
-        <w:t xml:space="preserve"> do método </w:t>
-      </w:r>
-      <w:proofErr w:type="spellStart"/>
-      <w:r>
-        <w:t>proposePosition</w:t>
-      </w:r>
-      <w:proofErr w:type="spellEnd"/>
-      <w:r>
-        <w:t xml:space="preserve">. </w:t>
-      </w:r>
-      <w:r>
-        <w:t xml:space="preserve">No </w:t>
-      </w:r>
-      <w:proofErr w:type="spellStart"/>
-      <w:r>
-        <w:t>if</w:t>
-      </w:r>
-      <w:proofErr w:type="spellEnd"/>
-      <w:r>
-        <w:t xml:space="preserve"> “</w:t>
-      </w:r>
-      <w:proofErr w:type="spellStart"/>
-      <w:r>
-        <w:t>if</w:t>
-      </w:r>
-      <w:proofErr w:type="spellEnd"/>
-      <w:r>
-        <w:t xml:space="preserve"> (</w:t>
-      </w:r>
-      <w:proofErr w:type="spellStart"/>
-      <w:r>
-        <w:t>children</w:t>
-      </w:r>
-      <w:proofErr w:type="spellEnd"/>
-      <w:r>
-        <w:t>[i].</w:t>
-      </w:r>
-      <w:proofErr w:type="spellStart"/>
-      <w:proofErr w:type="gramStart"/>
-      <w:r>
-        <w:t>data.compareTo</w:t>
-      </w:r>
-      <w:proofErr w:type="spellEnd"/>
-      <w:proofErr w:type="gramEnd"/>
-      <w:r>
-        <w:t>(elem)&lt;0)</w:t>
-      </w:r>
-      <w:r>
-        <w:t>” é impossível cobrir</w:t>
-      </w:r>
-      <w:r>
-        <w:t xml:space="preserve"> o </w:t>
-      </w:r>
-      <w:proofErr w:type="spellStart"/>
-      <w:r>
-        <w:t>branch</w:t>
-      </w:r>
-      <w:proofErr w:type="spellEnd"/>
-      <w:r>
-        <w:t xml:space="preserve"> em que esta condição não se verifica, isto porque todas as outras condições (ser igual ou maior do que 0) já foram verificadas em partes anteriores do código. Portanto para obter cobertura total, o código teria de ser escrito com </w:t>
-      </w:r>
-      <w:proofErr w:type="spellStart"/>
-      <w:r>
-        <w:t>if</w:t>
-      </w:r>
-      <w:proofErr w:type="spellEnd"/>
-      <w:r>
-        <w:t xml:space="preserve">, </w:t>
-      </w:r>
-      <w:proofErr w:type="spellStart"/>
-      <w:r>
-        <w:t>else</w:t>
-      </w:r>
-      <w:proofErr w:type="spellEnd"/>
-      <w:r>
-        <w:t xml:space="preserve"> </w:t>
-      </w:r>
-      <w:proofErr w:type="spellStart"/>
-      <w:r>
-        <w:t>if</w:t>
-      </w:r>
-      <w:proofErr w:type="spellEnd"/>
-      <w:r>
-        <w:t xml:space="preserve"> e </w:t>
-      </w:r>
-      <w:proofErr w:type="spellStart"/>
-      <w:r>
-        <w:t>else</w:t>
-      </w:r>
-      <w:proofErr w:type="spellEnd"/>
-      <w:r>
-        <w:t>, visto que no fim não há outra alternativa a “</w:t>
-      </w:r>
-      <w:proofErr w:type="spellStart"/>
-      <w:r>
-        <w:t>children</w:t>
-      </w:r>
-      <w:proofErr w:type="spellEnd"/>
-      <w:r>
-        <w:t>[i].</w:t>
-      </w:r>
-      <w:proofErr w:type="spellStart"/>
-      <w:proofErr w:type="gramStart"/>
-      <w:r>
-        <w:t>data.compareTo</w:t>
-      </w:r>
-      <w:proofErr w:type="spellEnd"/>
-      <w:proofErr w:type="gramEnd"/>
-      <w:r>
-        <w:t>(elem)&lt;0</w:t>
+        <w:t xml:space="preserve">É também impossível cobrir todos os branches do método proposePosition. </w:t>
+      </w:r>
+      <w:r>
+        <w:t>No if “if (children[i].data.compareTo(elem)&lt;0)” é impossível cobrir</w:t>
+      </w:r>
+      <w:r>
+        <w:t xml:space="preserve"> o branch em que esta condição não se verifica, isto porque todas as outras condições (ser igual ou maior do que 0) já foram verificadas em partes anteriores do código. Portanto para obter cobertura total, o código teria de ser escrito com if, else if e else, visto que no fim não há outra alternativa a “</w:t>
+      </w:r>
+      <w:r>
+        <w:t>children[i].data.compareTo(elem)&lt;0</w:t>
       </w:r>
       <w:r>
         <w:t>”.</w:t>
@@ -402,31 +71,47 @@
       </w:r>
     </w:p>
     <w:p>
-      <w:r>
+      <w:pPr>
+        <w:pStyle w:val="Heading2"/>
+        <w:rPr>
+          <w:lang w:val="en-US"/>
+        </w:rPr>
+      </w:pPr>
+      <w:r>
+        <w:rPr>
+          <w:lang w:val="en-US"/>
+        </w:rPr>
+        <w:t>Edge-Pair C</w:t>
+      </w:r>
+      <w:r>
+        <w:rPr>
+          <w:lang w:val="en-US"/>
+        </w:rPr>
+        <w:t>overage</w:t>
+      </w:r>
+    </w:p>
+    <w:p>
+      <w:pPr>
+        <w:rPr>
+          <w:lang w:val="en-US"/>
+        </w:rPr>
+      </w:pPr>
+      <w:r>
+        <w:rPr>
+          <w:lang w:val="en-US"/>
+        </w:rPr>
         <w:t>TR(EC) = {[0,1], [0,2], [2,3], [2,4]}</w:t>
       </w:r>
     </w:p>
     <w:p>
       <w:r>
-        <w:t xml:space="preserve">TR(EPC) = </w:t>
-      </w:r>
-      <w:r>
-        <w:t>TR(EC)</w:t>
-      </w:r>
-      <w:r>
-        <w:t xml:space="preserve"> </w:t>
+        <w:t xml:space="preserve">TR(EPC) = TR(EC) </w:t>
       </w:r>
       <w:r>
         <w:rPr>
           <w:rFonts w:ascii="Cambria Math" w:hAnsi="Cambria Math" w:cs="Cambria Math"/>
         </w:rPr>
-        <w:t>∪</w:t>
-      </w:r>
-      <w:r>
-        <w:rPr>
-          <w:rFonts w:ascii="Cambria Math" w:hAnsi="Cambria Math" w:cs="Cambria Math"/>
-        </w:rPr>
-        <w:t xml:space="preserve"> </w:t>
+        <w:t xml:space="preserve">∪ </w:t>
       </w:r>
       <w:r>
         <w:t>{[0,2,3], [0,2,4]}</w:t>
@@ -479,17 +164,7 @@
               <w:jc w:val="center"/>
             </w:pPr>
             <w:r>
-              <w:t>(</w:t>
-            </w:r>
-            <w:proofErr w:type="spellStart"/>
-            <w:proofErr w:type="gramStart"/>
-            <w:r>
-              <w:t>this,other</w:t>
-            </w:r>
-            <w:proofErr w:type="spellEnd"/>
-            <w:proofErr w:type="gramEnd"/>
-            <w:r>
-              <w:t>)</w:t>
+              <w:t>(this,other)</w:t>
             </w:r>
           </w:p>
         </w:tc>
@@ -549,14 +224,12 @@
                 <w:lang w:val="en-US"/>
               </w:rPr>
             </w:pPr>
-            <w:proofErr w:type="spellStart"/>
             <w:r>
               <w:rPr>
                 <w:lang w:val="en-US"/>
               </w:rPr>
               <w:t>testArrayNTreeEqualsSameRef</w:t>
             </w:r>
-            <w:proofErr w:type="spellEnd"/>
           </w:p>
         </w:tc>
         <w:tc>
@@ -565,21 +238,8 @@
             <w:vAlign w:val="center"/>
           </w:tcPr>
           <w:p>
-            <w:proofErr w:type="spellStart"/>
-            <w:r>
-              <w:t>this</w:t>
-            </w:r>
-            <w:proofErr w:type="spellEnd"/>
-            <w:r>
-              <w:t xml:space="preserve"> e </w:t>
-            </w:r>
-            <w:proofErr w:type="spellStart"/>
-            <w:r>
-              <w:t>other</w:t>
-            </w:r>
-            <w:proofErr w:type="spellEnd"/>
-            <w:r>
-              <w:t xml:space="preserve"> </w:t>
+            <w:r>
+              <w:t xml:space="preserve">this e other </w:t>
             </w:r>
             <w:r>
               <w:t>são a mesma instância</w:t>
@@ -660,20 +320,12 @@
                 <w:lang w:val="en-US"/>
               </w:rPr>
             </w:pPr>
-            <w:proofErr w:type="spellStart"/>
-            <w:r>
-              <w:rPr>
-                <w:lang w:val="en-US"/>
-              </w:rPr>
-              <w:t>testArrayNTreeEquals</w:t>
-            </w:r>
-            <w:r>
-              <w:rPr>
-                <w:lang w:val="en-US"/>
-              </w:rPr>
-              <w:t>OtherNotNTree</w:t>
-            </w:r>
-            <w:proofErr w:type="spellEnd"/>
+            <w:r>
+              <w:rPr>
+                <w:lang w:val="en-US"/>
+              </w:rPr>
+              <w:t>testArrayNTreeEqualsOtherNotNTree</w:t>
+            </w:r>
           </w:p>
         </w:tc>
         <w:tc>
@@ -770,20 +422,12 @@
                 <w:lang w:val="en-US"/>
               </w:rPr>
             </w:pPr>
-            <w:proofErr w:type="spellStart"/>
-            <w:r>
-              <w:rPr>
-                <w:lang w:val="en-US"/>
-              </w:rPr>
-              <w:t>testArrayNTreeEquals</w:t>
-            </w:r>
-            <w:r>
-              <w:rPr>
-                <w:lang w:val="en-US"/>
-              </w:rPr>
-              <w:t>EqualNTreesDiffRef</w:t>
-            </w:r>
-            <w:proofErr w:type="spellEnd"/>
+            <w:r>
+              <w:rPr>
+                <w:lang w:val="en-US"/>
+              </w:rPr>
+              <w:t>testArrayNTreeEqualsEqualNTreesDiffRef</w:t>
+            </w:r>
           </w:p>
         </w:tc>
         <w:tc>
@@ -876,28 +520,106 @@
       </w:pPr>
     </w:p>
     <w:p>
+      <w:pPr>
+        <w:rPr>
+          <w:color w:val="FF0000"/>
+        </w:rPr>
+      </w:pPr>
       <w:r>
         <w:t>*Para a representação dos v</w:t>
       </w:r>
       <w:r>
-        <w:t xml:space="preserve">alores foi usada a representação </w:t>
-      </w:r>
-      <w:proofErr w:type="spellStart"/>
-      <w:r>
-        <w:t>toString</w:t>
-      </w:r>
-      <w:proofErr w:type="spellEnd"/>
-      <w:r>
-        <w:t xml:space="preserve"> dos objetos </w:t>
-      </w:r>
-      <w:proofErr w:type="spellStart"/>
+        <w:t xml:space="preserve">alores foi usada a representação toString dos objetos </w:t>
+      </w:r>
       <w:r>
         <w:rPr>
           <w:color w:val="FF0000"/>
         </w:rPr>
         <w:t>ArrayNTree</w:t>
       </w:r>
-      <w:proofErr w:type="spellEnd"/>
+    </w:p>
+    <w:p>
+      <w:pPr>
+        <w:pStyle w:val="Heading2"/>
+      </w:pPr>
+      <w:r>
+        <w:t>Prime Path Coverage</w:t>
+      </w:r>
+    </w:p>
+    <w:p>
+      <w:r>
+        <w:t>Comecemos por determinar os prime paths (marcados a negrito):</w:t>
+      </w:r>
+    </w:p>
+    <w:p>
+      <w:r>
+        <w:t xml:space="preserve">[0] </w:t>
+      </w:r>
+      <w:r>
+        <w:rPr>
+          <w:b/>
+          <w:bCs/>
+        </w:rPr>
+        <w:t>[0,1]</w:t>
+      </w:r>
+      <w:r>
+        <w:t xml:space="preserve">! [0,2] \ </w:t>
+      </w:r>
+      <w:r>
+        <w:rPr>
+          <w:b/>
+          <w:bCs/>
+        </w:rPr>
+        <w:t>[0,2,3]</w:t>
+      </w:r>
+      <w:r>
+        <w:t xml:space="preserve">! </w:t>
+      </w:r>
+      <w:r>
+        <w:rPr>
+          <w:b/>
+          <w:bCs/>
+        </w:rPr>
+        <w:t>[0,2,4]</w:t>
+      </w:r>
+      <w:r>
+        <w:t>!</w:t>
+      </w:r>
+    </w:p>
+    <w:p>
+      <w:r>
+        <w:t>[1]!</w:t>
+      </w:r>
+    </w:p>
+    <w:p>
+      <w:r>
+        <w:t xml:space="preserve">[2] </w:t>
+      </w:r>
+      <w:r>
+        <w:t>[2,3]!</w:t>
+      </w:r>
+      <w:r>
+        <w:t xml:space="preserve"> </w:t>
+      </w:r>
+      <w:r>
+        <w:t>[2,4]!</w:t>
+      </w:r>
+    </w:p>
+    <w:p>
+      <w:r>
+        <w:t>[3]!</w:t>
+      </w:r>
+    </w:p>
+    <w:p>
+      <w:r>
+        <w:t>[4]!</w:t>
+      </w:r>
+    </w:p>
+    <w:p>
+      <w:r>
+        <w:lastRenderedPageBreak/>
+        <w:t>Com isto, determina-se TR(PPC)= {[0,1], [0,2,3], [0,2,4]}. Portanto os testes feitos para cobrir os requerimentos do critério Edge-Pair Coverage também irão cobrir os requerimentos do critério Prime Path Coverage.</w:t>
+      </w:r>
     </w:p>
     <w:p>
       <w:pPr>
@@ -917,21 +639,8 @@
     </w:p>
     <w:p>
       <w:r>
-        <w:t xml:space="preserve">Parâmetros de input: </w:t>
-      </w:r>
-      <w:proofErr w:type="spellStart"/>
-      <w:r>
-        <w:t>this</w:t>
-      </w:r>
-      <w:proofErr w:type="spellEnd"/>
-      <w:r>
-        <w:t xml:space="preserve">, </w:t>
-      </w:r>
-      <w:proofErr w:type="spellStart"/>
-      <w:r>
-        <w:t>other</w:t>
-      </w:r>
-      <w:proofErr w:type="spellEnd"/>
+        <w:t>Parâmetros de input: this, other</w:t>
+      </w:r>
     </w:p>
     <w:p>
       <w:r>
@@ -946,21 +655,8 @@
           <w:numId w:val="1"/>
         </w:numPr>
       </w:pPr>
-      <w:proofErr w:type="spellStart"/>
-      <w:r>
-        <w:t>isNTree</w:t>
-      </w:r>
-      <w:proofErr w:type="spellEnd"/>
-      <w:r>
-        <w:t xml:space="preserve">: </w:t>
-      </w:r>
-      <w:proofErr w:type="spellStart"/>
-      <w:r>
-        <w:t>Yes</w:t>
-      </w:r>
-      <w:proofErr w:type="spellEnd"/>
-      <w:r>
-        <w:t>/No</w:t>
+      <w:r>
+        <w:t>isNTree: Yes/No</w:t>
       </w:r>
     </w:p>
     <w:p>
@@ -971,13 +667,8 @@
           <w:numId w:val="1"/>
         </w:numPr>
       </w:pPr>
-      <w:proofErr w:type="spellStart"/>
-      <w:r>
-        <w:t>Size</w:t>
-      </w:r>
-      <w:proofErr w:type="spellEnd"/>
-      <w:r>
-        <w:t>: 0,1, 2+</w:t>
+      <w:r>
+        <w:t>Size: 0,1, 2+</w:t>
       </w:r>
     </w:p>
     <w:p>
@@ -988,13 +679,8 @@
           <w:numId w:val="1"/>
         </w:numPr>
       </w:pPr>
-      <w:proofErr w:type="spellStart"/>
-      <w:r>
-        <w:t>childrenCapacity</w:t>
-      </w:r>
-      <w:proofErr w:type="spellEnd"/>
-      <w:r>
-        <w:t>: 0, 1, 2+</w:t>
+      <w:r>
+        <w:t>childrenCapacity: 0, 1, 2+</w:t>
       </w:r>
     </w:p>
     <w:p/>
@@ -1569,7 +1255,6 @@
     <w:next w:val="Normal"/>
     <w:link w:val="Heading2Char"/>
     <w:uiPriority w:val="9"/>
-    <w:semiHidden/>
     <w:unhideWhenUsed/>
     <w:qFormat/>
     <w:rsid w:val="008510BF"/>
@@ -1592,10 +1277,9 @@
     <w:next w:val="Normal"/>
     <w:link w:val="Heading3Char"/>
     <w:uiPriority w:val="9"/>
-    <w:semiHidden/>
     <w:unhideWhenUsed/>
     <w:qFormat/>
-    <w:rsid w:val="008510BF"/>
+    <w:rsid w:val="0010623F"/>
     <w:pPr>
       <w:keepNext/>
       <w:keepLines/>
@@ -1786,7 +1470,6 @@
     <w:basedOn w:val="DefaultParagraphFont"/>
     <w:link w:val="Heading2"/>
     <w:uiPriority w:val="9"/>
-    <w:semiHidden/>
     <w:rsid w:val="008510BF"/>
     <w:rPr>
       <w:rFonts w:asciiTheme="majorHAnsi" w:eastAsiaTheme="majorEastAsia" w:hAnsiTheme="majorHAnsi" w:cstheme="majorBidi"/>
@@ -1800,8 +1483,7 @@
     <w:basedOn w:val="DefaultParagraphFont"/>
     <w:link w:val="Heading3"/>
     <w:uiPriority w:val="9"/>
-    <w:semiHidden/>
-    <w:rsid w:val="008510BF"/>
+    <w:rsid w:val="0010623F"/>
     <w:rPr>
       <w:rFonts w:eastAsiaTheme="majorEastAsia" w:cstheme="majorBidi"/>
       <w:color w:val="2F5496" w:themeColor="accent1" w:themeShade="BF"/>
@@ -2076,6 +1758,15 @@
         <w:insideV w:val="single" w:sz="4" w:space="0" w:color="auto"/>
       </w:tblBorders>
     </w:tblPr>
+  </w:style>
+  <w:style w:type="paragraph" w:styleId="NoSpacing">
+    <w:name w:val="No Spacing"/>
+    <w:uiPriority w:val="1"/>
+    <w:qFormat/>
+    <w:rsid w:val="0010623F"/>
+    <w:pPr>
+      <w:spacing w:after="0" w:line="240" w:lineRule="auto"/>
+    </w:pPr>
   </w:style>
 </w:styles>
 </file>

</xml_diff>

<commit_message>
Finished EPC and PPC. Started ACUC
</commit_message>
<xml_diff>
--- a/Report_fc57099.docx
+++ b/Report_fc57099.docx
@@ -10,6 +10,7 @@
           <w:bCs/>
         </w:rPr>
       </w:pPr>
+      <w:proofErr w:type="spellStart"/>
       <w:r>
         <w:rPr>
           <w:b/>
@@ -17,6 +18,7 @@
         </w:rPr>
         <w:t>Report</w:t>
       </w:r>
+      <w:proofErr w:type="spellEnd"/>
     </w:p>
     <w:p>
       <w:pPr>
@@ -31,7 +33,93 @@
         <w:jc w:val="both"/>
       </w:pPr>
       <w:r>
-        <w:t>O construtor do iterador está mal, a raiz é pushed para a stack sem verificar se a tree é emtpy</w:t>
+        <w:t xml:space="preserve">O construtor do </w:t>
+      </w:r>
+      <w:proofErr w:type="spellStart"/>
+      <w:r>
+        <w:t>iterador</w:t>
+      </w:r>
+      <w:proofErr w:type="spellEnd"/>
+      <w:r>
+        <w:t xml:space="preserve"> está mal, a raiz é </w:t>
+      </w:r>
+      <w:proofErr w:type="spellStart"/>
+      <w:r>
+        <w:t>pushed</w:t>
+      </w:r>
+      <w:proofErr w:type="spellEnd"/>
+      <w:r>
+        <w:t xml:space="preserve"> para a </w:t>
+      </w:r>
+      <w:proofErr w:type="spellStart"/>
+      <w:r>
+        <w:t>stack</w:t>
+      </w:r>
+      <w:proofErr w:type="spellEnd"/>
+      <w:r>
+        <w:t xml:space="preserve"> sem verificar se a </w:t>
+      </w:r>
+      <w:proofErr w:type="spellStart"/>
+      <w:r>
+        <w:t>tree</w:t>
+      </w:r>
+      <w:proofErr w:type="spellEnd"/>
+      <w:r>
+        <w:t xml:space="preserve"> é </w:t>
+      </w:r>
+      <w:proofErr w:type="spellStart"/>
+      <w:r>
+        <w:t>emtpy</w:t>
+      </w:r>
+      <w:proofErr w:type="spellEnd"/>
+      <w:r>
+        <w:t xml:space="preserve">. Isto fazia com que caso a </w:t>
+      </w:r>
+      <w:proofErr w:type="spellStart"/>
+      <w:r>
+        <w:t>tree</w:t>
+      </w:r>
+      <w:proofErr w:type="spellEnd"/>
+      <w:r>
+        <w:t xml:space="preserve"> fosse vazia, e não haver elementos para iterar, como a </w:t>
+      </w:r>
+      <w:proofErr w:type="spellStart"/>
+      <w:r>
+        <w:t>stack</w:t>
+      </w:r>
+      <w:proofErr w:type="spellEnd"/>
+      <w:r>
+        <w:t xml:space="preserve"> não estava vazia, a função </w:t>
+      </w:r>
+      <w:proofErr w:type="spellStart"/>
+      <w:r>
+        <w:t>hasNext</w:t>
+      </w:r>
+      <w:proofErr w:type="spellEnd"/>
+      <w:r>
+        <w:t xml:space="preserve"> retornava </w:t>
+      </w:r>
+      <w:proofErr w:type="spellStart"/>
+      <w:r>
+        <w:t>true</w:t>
+      </w:r>
+      <w:proofErr w:type="spellEnd"/>
+      <w:r>
+        <w:t xml:space="preserve">. Este erro foi encontrado no teste </w:t>
+      </w:r>
+      <w:r>
+        <w:t>testArrayNTreeEquals2EmptyNTrees</w:t>
+      </w:r>
+      <w:r>
+        <w:t xml:space="preserve">da classe </w:t>
+      </w:r>
+      <w:proofErr w:type="spellStart"/>
+      <w:r>
+        <w:t>ArrayNTreeLineBranchCoverageTest</w:t>
+      </w:r>
+      <w:proofErr w:type="spellEnd"/>
+      <w:r>
+        <w:t>.</w:t>
       </w:r>
     </w:p>
     <w:p>
@@ -39,7 +127,191 @@
         <w:jc w:val="both"/>
       </w:pPr>
       <w:r>
-        <w:t>É impossível cobrir todos os branches do método equalTrees. O branch “one == other” já é coberto no método equals e que caso aconteça, o método equalTrees não é chamado. O branch e “one == null || other == null” também pois, o one aqui seria o this, que não poderia ser null se não ao tentar chamar o método equals seria lançada uma NullPointerException, e o other também nunca poderia ser null pois a condição “other instanceof NTree” não se verificaria e o método equalTrees não seria chamado.</w:t>
+        <w:t xml:space="preserve">É impossível cobrir todos os </w:t>
+      </w:r>
+      <w:proofErr w:type="spellStart"/>
+      <w:r>
+        <w:t>branches</w:t>
+      </w:r>
+      <w:proofErr w:type="spellEnd"/>
+      <w:r>
+        <w:t xml:space="preserve"> do método </w:t>
+      </w:r>
+      <w:proofErr w:type="spellStart"/>
+      <w:r>
+        <w:t>equalTrees</w:t>
+      </w:r>
+      <w:proofErr w:type="spellEnd"/>
+      <w:r>
+        <w:t xml:space="preserve">. O </w:t>
+      </w:r>
+      <w:proofErr w:type="spellStart"/>
+      <w:r>
+        <w:t>branch</w:t>
+      </w:r>
+      <w:proofErr w:type="spellEnd"/>
+      <w:r>
+        <w:t xml:space="preserve"> “</w:t>
+      </w:r>
+      <w:proofErr w:type="spellStart"/>
+      <w:r>
+        <w:t>one</w:t>
+      </w:r>
+      <w:proofErr w:type="spellEnd"/>
+      <w:r>
+        <w:t xml:space="preserve"> == </w:t>
+      </w:r>
+      <w:proofErr w:type="spellStart"/>
+      <w:r>
+        <w:t>other</w:t>
+      </w:r>
+      <w:proofErr w:type="spellEnd"/>
+      <w:r>
+        <w:t xml:space="preserve">” já é coberto no método </w:t>
+      </w:r>
+      <w:proofErr w:type="spellStart"/>
+      <w:r>
+        <w:t>equals</w:t>
+      </w:r>
+      <w:proofErr w:type="spellEnd"/>
+      <w:r>
+        <w:t xml:space="preserve"> e que caso aconteça, o método </w:t>
+      </w:r>
+      <w:proofErr w:type="spellStart"/>
+      <w:r>
+        <w:t>equalTrees</w:t>
+      </w:r>
+      <w:proofErr w:type="spellEnd"/>
+      <w:r>
+        <w:t xml:space="preserve"> não é chamado. O </w:t>
+      </w:r>
+      <w:proofErr w:type="spellStart"/>
+      <w:r>
+        <w:t>branch</w:t>
+      </w:r>
+      <w:proofErr w:type="spellEnd"/>
+      <w:r>
+        <w:t xml:space="preserve"> e “</w:t>
+      </w:r>
+      <w:proofErr w:type="spellStart"/>
+      <w:r>
+        <w:t>one</w:t>
+      </w:r>
+      <w:proofErr w:type="spellEnd"/>
+      <w:r>
+        <w:t xml:space="preserve"> == </w:t>
+      </w:r>
+      <w:proofErr w:type="spellStart"/>
+      <w:r>
+        <w:t>null</w:t>
+      </w:r>
+      <w:proofErr w:type="spellEnd"/>
+      <w:r>
+        <w:t xml:space="preserve"> || </w:t>
+      </w:r>
+      <w:proofErr w:type="spellStart"/>
+      <w:r>
+        <w:t>other</w:t>
+      </w:r>
+      <w:proofErr w:type="spellEnd"/>
+      <w:r>
+        <w:t xml:space="preserve"> == </w:t>
+      </w:r>
+      <w:proofErr w:type="spellStart"/>
+      <w:r>
+        <w:t>null</w:t>
+      </w:r>
+      <w:proofErr w:type="spellEnd"/>
+      <w:r>
+        <w:t xml:space="preserve">” também pois, o </w:t>
+      </w:r>
+      <w:proofErr w:type="spellStart"/>
+      <w:r>
+        <w:t>one</w:t>
+      </w:r>
+      <w:proofErr w:type="spellEnd"/>
+      <w:r>
+        <w:t xml:space="preserve"> aqui seria o </w:t>
+      </w:r>
+      <w:proofErr w:type="spellStart"/>
+      <w:r>
+        <w:t>this</w:t>
+      </w:r>
+      <w:proofErr w:type="spellEnd"/>
+      <w:r>
+        <w:t xml:space="preserve">, que não poderia ser </w:t>
+      </w:r>
+      <w:proofErr w:type="spellStart"/>
+      <w:r>
+        <w:t>null</w:t>
+      </w:r>
+      <w:proofErr w:type="spellEnd"/>
+      <w:r>
+        <w:t xml:space="preserve"> se não ao tentar chamar o método </w:t>
+      </w:r>
+      <w:proofErr w:type="spellStart"/>
+      <w:r>
+        <w:t>equals</w:t>
+      </w:r>
+      <w:proofErr w:type="spellEnd"/>
+      <w:r>
+        <w:t xml:space="preserve"> seria lançada uma </w:t>
+      </w:r>
+      <w:proofErr w:type="spellStart"/>
+      <w:r>
+        <w:t>NullPointerException</w:t>
+      </w:r>
+      <w:proofErr w:type="spellEnd"/>
+      <w:r>
+        <w:t xml:space="preserve">, e o </w:t>
+      </w:r>
+      <w:proofErr w:type="spellStart"/>
+      <w:r>
+        <w:t>other</w:t>
+      </w:r>
+      <w:proofErr w:type="spellEnd"/>
+      <w:r>
+        <w:t xml:space="preserve"> também nunca poderia ser </w:t>
+      </w:r>
+      <w:proofErr w:type="spellStart"/>
+      <w:r>
+        <w:t>null</w:t>
+      </w:r>
+      <w:proofErr w:type="spellEnd"/>
+      <w:r>
+        <w:t xml:space="preserve"> pois a condição “</w:t>
+      </w:r>
+      <w:proofErr w:type="spellStart"/>
+      <w:r>
+        <w:t>other</w:t>
+      </w:r>
+      <w:proofErr w:type="spellEnd"/>
+      <w:r>
+        <w:t xml:space="preserve"> </w:t>
+      </w:r>
+      <w:proofErr w:type="spellStart"/>
+      <w:r>
+        <w:t>instanceof</w:t>
+      </w:r>
+      <w:proofErr w:type="spellEnd"/>
+      <w:r>
+        <w:t xml:space="preserve"> </w:t>
+      </w:r>
+      <w:proofErr w:type="spellStart"/>
+      <w:r>
+        <w:t>NTree</w:t>
+      </w:r>
+      <w:proofErr w:type="spellEnd"/>
+      <w:r>
+        <w:t xml:space="preserve">” não se verificaria e o método </w:t>
+      </w:r>
+      <w:proofErr w:type="spellStart"/>
+      <w:r>
+        <w:t>equalTrees</w:t>
+      </w:r>
+      <w:proofErr w:type="spellEnd"/>
+      <w:r>
+        <w:t xml:space="preserve"> não seria chamado.</w:t>
       </w:r>
     </w:p>
     <w:p>
@@ -47,31 +319,176 @@
         <w:jc w:val="both"/>
       </w:pPr>
       <w:r>
-        <w:t xml:space="preserve">É também impossível cobrir todos os branches do método proposePosition. </w:t>
-      </w:r>
-      <w:r>
-        <w:t>No if “if (children[i].data.compareTo(elem)&lt;0)” é impossível cobrir</w:t>
-      </w:r>
-      <w:r>
-        <w:t xml:space="preserve"> o branch em que esta condição não se verifica, isto porque todas as outras condições (ser igual ou maior do que 0) já foram verificadas em partes anteriores do código. Portanto para obter cobertura total, o código teria de ser escrito com if, else if e else, visto que no fim não há outra alternativa a “</w:t>
-      </w:r>
-      <w:r>
-        <w:t>children[i].data.compareTo(elem)&lt;0</w:t>
-      </w:r>
-      <w:r>
-        <w:t>”.</w:t>
+        <w:t xml:space="preserve">É também impossível cobrir todos os </w:t>
+      </w:r>
+      <w:proofErr w:type="spellStart"/>
+      <w:r>
+        <w:t>branches</w:t>
+      </w:r>
+      <w:proofErr w:type="spellEnd"/>
+      <w:r>
+        <w:t xml:space="preserve"> do método </w:t>
+      </w:r>
+      <w:proofErr w:type="spellStart"/>
+      <w:r>
+        <w:t>proposePosition</w:t>
+      </w:r>
+      <w:proofErr w:type="spellEnd"/>
+      <w:r>
+        <w:t xml:space="preserve">. No </w:t>
+      </w:r>
+      <w:proofErr w:type="spellStart"/>
+      <w:r>
+        <w:t>if</w:t>
+      </w:r>
+      <w:proofErr w:type="spellEnd"/>
+      <w:r>
+        <w:t xml:space="preserve"> “</w:t>
+      </w:r>
+      <w:proofErr w:type="spellStart"/>
+      <w:r>
+        <w:t>if</w:t>
+      </w:r>
+      <w:proofErr w:type="spellEnd"/>
+      <w:r>
+        <w:t xml:space="preserve"> (</w:t>
+      </w:r>
+      <w:proofErr w:type="spellStart"/>
+      <w:r>
+        <w:t>children</w:t>
+      </w:r>
+      <w:proofErr w:type="spellEnd"/>
+      <w:r>
+        <w:t>[i].</w:t>
+      </w:r>
+      <w:proofErr w:type="spellStart"/>
+      <w:proofErr w:type="gramStart"/>
+      <w:r>
+        <w:t>data.compareTo</w:t>
+      </w:r>
+      <w:proofErr w:type="spellEnd"/>
+      <w:proofErr w:type="gramEnd"/>
+      <w:r>
+        <w:t xml:space="preserve">(elem)&lt;0)” é impossível cobrir o </w:t>
+      </w:r>
+      <w:proofErr w:type="spellStart"/>
+      <w:r>
+        <w:t>branch</w:t>
+      </w:r>
+      <w:proofErr w:type="spellEnd"/>
+      <w:r>
+        <w:t xml:space="preserve"> em que esta condição não se verifica, isto porque todas as outras condições (ser igual ou maior do que 0) já foram verificadas em partes anteriores do código. Portanto para obter cobertura total, o código teria de ser escrito com </w:t>
+      </w:r>
+      <w:proofErr w:type="spellStart"/>
+      <w:r>
+        <w:t>if</w:t>
+      </w:r>
+      <w:proofErr w:type="spellEnd"/>
+      <w:r>
+        <w:t xml:space="preserve">, </w:t>
+      </w:r>
+      <w:proofErr w:type="spellStart"/>
+      <w:r>
+        <w:t>else</w:t>
+      </w:r>
+      <w:proofErr w:type="spellEnd"/>
+      <w:r>
+        <w:t xml:space="preserve"> </w:t>
+      </w:r>
+      <w:proofErr w:type="spellStart"/>
+      <w:r>
+        <w:t>if</w:t>
+      </w:r>
+      <w:proofErr w:type="spellEnd"/>
+      <w:r>
+        <w:t xml:space="preserve"> e </w:t>
+      </w:r>
+      <w:proofErr w:type="spellStart"/>
+      <w:r>
+        <w:t>else</w:t>
+      </w:r>
+      <w:proofErr w:type="spellEnd"/>
+      <w:r>
+        <w:t>, visto que no fim não há outra alternativa a “</w:t>
+      </w:r>
+      <w:proofErr w:type="spellStart"/>
+      <w:r>
+        <w:t>children</w:t>
+      </w:r>
+      <w:proofErr w:type="spellEnd"/>
+      <w:r>
+        <w:t>[i].</w:t>
+      </w:r>
+      <w:proofErr w:type="spellStart"/>
+      <w:proofErr w:type="gramStart"/>
+      <w:r>
+        <w:t>data.compareTo</w:t>
+      </w:r>
+      <w:proofErr w:type="spellEnd"/>
+      <w:proofErr w:type="gramEnd"/>
+      <w:r>
+        <w:t>(elem)&lt;0”.</w:t>
       </w:r>
     </w:p>
     <w:p>
       <w:pPr>
         <w:pStyle w:val="Heading1"/>
-      </w:pPr>
-      <w:r>
+        <w:rPr>
+          <w:lang w:val="en-US"/>
+        </w:rPr>
+      </w:pPr>
+      <w:r>
+        <w:rPr>
+          <w:lang w:val="en-US"/>
+        </w:rPr>
         <w:t>2.</w:t>
       </w:r>
     </w:p>
     <w:p>
       <w:pPr>
+        <w:ind w:firstLine="708"/>
+      </w:pPr>
+      <w:r>
+        <w:t>Como o mé</w:t>
+      </w:r>
+      <w:r>
+        <w:t xml:space="preserve">todo </w:t>
+      </w:r>
+      <w:proofErr w:type="spellStart"/>
+      <w:r>
+        <w:t>equals</w:t>
+      </w:r>
+      <w:proofErr w:type="spellEnd"/>
+      <w:r>
+        <w:t xml:space="preserve"> é apenas um </w:t>
+      </w:r>
+      <w:proofErr w:type="spellStart"/>
+      <w:r>
+        <w:t>return</w:t>
+      </w:r>
+      <w:proofErr w:type="spellEnd"/>
+      <w:r>
+        <w:t xml:space="preserve">, o seu grafo de controlo de fluxo seriam apenas dois nós. Portanto, para testar este método, foi feito o grafo para o método privado </w:t>
+      </w:r>
+      <w:proofErr w:type="spellStart"/>
+      <w:r>
+        <w:t>equalTrees</w:t>
+      </w:r>
+      <w:proofErr w:type="spellEnd"/>
+      <w:r>
+        <w:t xml:space="preserve">, que é onde estão as instruções mais relevantes para a comparação de igualdade entre duas </w:t>
+      </w:r>
+      <w:proofErr w:type="spellStart"/>
+      <w:r>
+        <w:t>NTrees</w:t>
+      </w:r>
+      <w:proofErr w:type="spellEnd"/>
+      <w:r>
+        <w:t>.</w:t>
+      </w:r>
+    </w:p>
+    <w:p>
+      <w:pPr>
         <w:pStyle w:val="Heading2"/>
         <w:rPr>
           <w:lang w:val="en-US"/>
@@ -81,60 +498,1335 @@
         <w:rPr>
           <w:lang w:val="en-US"/>
         </w:rPr>
-        <w:t>Edge-Pair C</w:t>
-      </w:r>
-      <w:r>
-        <w:rPr>
-          <w:lang w:val="en-US"/>
-        </w:rPr>
-        <w:t>overage</w:t>
-      </w:r>
-    </w:p>
-    <w:p>
-      <w:pPr>
-        <w:rPr>
-          <w:lang w:val="en-US"/>
-        </w:rPr>
-      </w:pPr>
-      <w:r>
-        <w:rPr>
-          <w:lang w:val="en-US"/>
-        </w:rPr>
-        <w:t>TR(EC) = {[0,1], [0,2], [2,3], [2,4]}</w:t>
-      </w:r>
-    </w:p>
-    <w:p>
-      <w:r>
-        <w:t xml:space="preserve">TR(EPC) = TR(EC) </w:t>
-      </w:r>
-      <w:r>
-        <w:rPr>
-          <w:rFonts w:ascii="Cambria Math" w:hAnsi="Cambria Math" w:cs="Cambria Math"/>
-        </w:rPr>
-        <w:t xml:space="preserve">∪ </w:t>
-      </w:r>
-      <w:r>
-        <w:t>{[0,2,3], [0,2,4]}</w:t>
-      </w:r>
-    </w:p>
+        <w:t xml:space="preserve">2.1. </w:t>
+      </w:r>
+      <w:r>
+        <w:rPr>
+          <w:lang w:val="en-US"/>
+        </w:rPr>
+        <w:t>Edge-Pair Coverage</w:t>
+      </w:r>
+    </w:p>
+    <w:p>
+      <w:pPr>
+        <w:rPr>
+          <w:lang w:val="en-US"/>
+        </w:rPr>
+      </w:pPr>
+      <w:r>
+        <w:rPr>
+          <w:lang w:val="en-US"/>
+        </w:rPr>
+        <w:t xml:space="preserve">TR(EPC) = </w:t>
+      </w:r>
+      <w:r>
+        <w:rPr>
+          <w:lang w:val="en-US"/>
+        </w:rPr>
+        <w:t xml:space="preserve">{ </w:t>
+      </w:r>
+      <w:r>
+        <w:rPr>
+          <w:color w:val="FF0000"/>
+          <w:lang w:val="en-US"/>
+        </w:rPr>
+        <w:t>[0,1]</w:t>
+      </w:r>
+      <w:r>
+        <w:rPr>
+          <w:lang w:val="en-US"/>
+        </w:rPr>
+        <w:t xml:space="preserve">, </w:t>
+      </w:r>
+      <w:r>
+        <w:rPr>
+          <w:color w:val="FF0000"/>
+          <w:lang w:val="en-US"/>
+        </w:rPr>
+        <w:t>[0,2,9]</w:t>
+      </w:r>
+      <w:r>
+        <w:rPr>
+          <w:lang w:val="en-US"/>
+        </w:rPr>
+        <w:t xml:space="preserve">, </w:t>
+      </w:r>
+      <w:r>
+        <w:rPr>
+          <w:b/>
+          <w:bCs/>
+          <w:lang w:val="en-US"/>
+        </w:rPr>
+        <w:t>[0,2,3]</w:t>
+      </w:r>
+      <w:r>
+        <w:rPr>
+          <w:lang w:val="en-US"/>
+        </w:rPr>
+        <w:t xml:space="preserve">, </w:t>
+      </w:r>
+      <w:r>
+        <w:rPr>
+          <w:b/>
+          <w:bCs/>
+          <w:lang w:val="en-US"/>
+        </w:rPr>
+        <w:t>[2,3,4]</w:t>
+      </w:r>
+      <w:r>
+        <w:rPr>
+          <w:lang w:val="en-US"/>
+        </w:rPr>
+        <w:t xml:space="preserve">, </w:t>
+      </w:r>
+      <w:r>
+        <w:rPr>
+          <w:b/>
+          <w:bCs/>
+          <w:lang w:val="en-US"/>
+        </w:rPr>
+        <w:t>[</w:t>
+      </w:r>
+      <w:r>
+        <w:rPr>
+          <w:b/>
+          <w:bCs/>
+          <w:lang w:val="en-US"/>
+        </w:rPr>
+        <w:t>3,4,5</w:t>
+      </w:r>
+      <w:r>
+        <w:rPr>
+          <w:b/>
+          <w:bCs/>
+          <w:lang w:val="en-US"/>
+        </w:rPr>
+        <w:t>]</w:t>
+      </w:r>
+      <w:r>
+        <w:rPr>
+          <w:lang w:val="en-US"/>
+        </w:rPr>
+        <w:t xml:space="preserve">, </w:t>
+      </w:r>
+      <w:r>
+        <w:rPr>
+          <w:b/>
+          <w:bCs/>
+          <w:lang w:val="en-US"/>
+        </w:rPr>
+        <w:t>[3,4,7]</w:t>
+      </w:r>
+      <w:r>
+        <w:rPr>
+          <w:lang w:val="en-US"/>
+        </w:rPr>
+        <w:t xml:space="preserve">, </w:t>
+      </w:r>
+      <w:r>
+        <w:rPr>
+          <w:b/>
+          <w:bCs/>
+          <w:lang w:val="en-US"/>
+        </w:rPr>
+        <w:t>[4,5,4]</w:t>
+      </w:r>
+      <w:r>
+        <w:rPr>
+          <w:lang w:val="en-US"/>
+        </w:rPr>
+        <w:t xml:space="preserve">, </w:t>
+      </w:r>
+      <w:r>
+        <w:rPr>
+          <w:b/>
+          <w:bCs/>
+          <w:lang w:val="en-US"/>
+        </w:rPr>
+        <w:t>[4,5,6]</w:t>
+      </w:r>
+      <w:r>
+        <w:rPr>
+          <w:lang w:val="en-US"/>
+        </w:rPr>
+        <w:t xml:space="preserve">, </w:t>
+      </w:r>
+      <w:r>
+        <w:rPr>
+          <w:b/>
+          <w:bCs/>
+          <w:lang w:val="en-US"/>
+        </w:rPr>
+        <w:t>[4,7,8]</w:t>
+      </w:r>
+      <w:r>
+        <w:rPr>
+          <w:lang w:val="en-US"/>
+        </w:rPr>
+        <w:t xml:space="preserve">, </w:t>
+      </w:r>
+      <w:r>
+        <w:rPr>
+          <w:b/>
+          <w:bCs/>
+          <w:lang w:val="en-US"/>
+        </w:rPr>
+        <w:t>[4,7,9]</w:t>
+      </w:r>
+      <w:r>
+        <w:rPr>
+          <w:lang w:val="en-US"/>
+        </w:rPr>
+        <w:t xml:space="preserve">, </w:t>
+      </w:r>
+      <w:r>
+        <w:rPr>
+          <w:b/>
+          <w:bCs/>
+          <w:lang w:val="en-US"/>
+        </w:rPr>
+        <w:t>[5,4,5]</w:t>
+      </w:r>
+      <w:r>
+        <w:rPr>
+          <w:lang w:val="en-US"/>
+        </w:rPr>
+        <w:t xml:space="preserve">, </w:t>
+      </w:r>
+      <w:r>
+        <w:rPr>
+          <w:b/>
+          <w:bCs/>
+          <w:lang w:val="en-US"/>
+        </w:rPr>
+        <w:t>[5,4,7]</w:t>
+      </w:r>
+      <w:r>
+        <w:rPr>
+          <w:lang w:val="en-US"/>
+        </w:rPr>
+        <w:t xml:space="preserve"> }</w:t>
+      </w:r>
+    </w:p>
+    <w:tbl>
+      <w:tblPr>
+        <w:tblStyle w:val="TableGrid"/>
+        <w:tblW w:w="0" w:type="auto"/>
+        <w:tblInd w:w="-147" w:type="dxa"/>
+        <w:tblLayout w:type="fixed"/>
+        <w:tblLook w:val="04A0" w:firstRow="1" w:lastRow="0" w:firstColumn="1" w:lastColumn="0" w:noHBand="0" w:noVBand="1"/>
+      </w:tblPr>
+      <w:tblGrid>
+        <w:gridCol w:w="3970"/>
+        <w:gridCol w:w="992"/>
+        <w:gridCol w:w="850"/>
+        <w:gridCol w:w="1302"/>
+        <w:gridCol w:w="1527"/>
+      </w:tblGrid>
+      <w:tr>
+        <w:tc>
+          <w:tcPr>
+            <w:tcW w:w="3970" w:type="dxa"/>
+            <w:vAlign w:val="center"/>
+          </w:tcPr>
+          <w:p>
+            <w:pPr>
+              <w:jc w:val="center"/>
+            </w:pPr>
+            <w:r>
+              <w:t>Nome do teste</w:t>
+            </w:r>
+          </w:p>
+        </w:tc>
+        <w:tc>
+          <w:tcPr>
+            <w:tcW w:w="992" w:type="dxa"/>
+            <w:vAlign w:val="center"/>
+          </w:tcPr>
+          <w:p>
+            <w:pPr>
+              <w:jc w:val="center"/>
+            </w:pPr>
+            <w:r>
+              <w:t>Valores</w:t>
+            </w:r>
+          </w:p>
+          <w:p>
+            <w:pPr>
+              <w:jc w:val="center"/>
+            </w:pPr>
+            <w:r>
+              <w:t>(</w:t>
+            </w:r>
+            <w:proofErr w:type="spellStart"/>
+            <w:proofErr w:type="gramStart"/>
+            <w:r>
+              <w:t>this,other</w:t>
+            </w:r>
+            <w:proofErr w:type="spellEnd"/>
+            <w:proofErr w:type="gramEnd"/>
+            <w:r>
+              <w:t>)</w:t>
+            </w:r>
+          </w:p>
+        </w:tc>
+        <w:tc>
+          <w:tcPr>
+            <w:tcW w:w="850" w:type="dxa"/>
+            <w:vAlign w:val="center"/>
+          </w:tcPr>
+          <w:p>
+            <w:pPr>
+              <w:jc w:val="center"/>
+            </w:pPr>
+            <w:r>
+              <w:t>Resultado esperado</w:t>
+            </w:r>
+          </w:p>
+        </w:tc>
+        <w:tc>
+          <w:tcPr>
+            <w:tcW w:w="1302" w:type="dxa"/>
+            <w:vAlign w:val="center"/>
+          </w:tcPr>
+          <w:p>
+            <w:pPr>
+              <w:jc w:val="center"/>
+            </w:pPr>
+            <w:r>
+              <w:t>Caminho</w:t>
+            </w:r>
+          </w:p>
+        </w:tc>
+        <w:tc>
+          <w:tcPr>
+            <w:tcW w:w="1527" w:type="dxa"/>
+            <w:vAlign w:val="center"/>
+          </w:tcPr>
+          <w:p>
+            <w:pPr>
+              <w:jc w:val="center"/>
+            </w:pPr>
+            <w:r>
+              <w:t>Requerimentos cobertos</w:t>
+            </w:r>
+          </w:p>
+        </w:tc>
+      </w:tr>
+      <w:tr>
+        <w:tc>
+          <w:tcPr>
+            <w:tcW w:w="3970" w:type="dxa"/>
+            <w:vAlign w:val="center"/>
+          </w:tcPr>
+          <w:p>
+            <w:pPr>
+              <w:jc w:val="center"/>
+              <w:rPr>
+                <w:sz w:val="20"/>
+                <w:szCs w:val="20"/>
+              </w:rPr>
+            </w:pPr>
+            <w:proofErr w:type="spellStart"/>
+            <w:r>
+              <w:t>testArrayNTreeEquals</w:t>
+            </w:r>
+            <w:r>
+              <w:t>FirstChildDiff</w:t>
+            </w:r>
+            <w:proofErr w:type="spellEnd"/>
+          </w:p>
+        </w:tc>
+        <w:tc>
+          <w:tcPr>
+            <w:tcW w:w="992" w:type="dxa"/>
+            <w:vAlign w:val="center"/>
+          </w:tcPr>
+          <w:p>
+            <w:pPr>
+              <w:jc w:val="center"/>
+            </w:pPr>
+            <w:r>
+              <w:t>([1:[2]], [1:[3]])</w:t>
+            </w:r>
+          </w:p>
+        </w:tc>
+        <w:tc>
+          <w:tcPr>
+            <w:tcW w:w="850" w:type="dxa"/>
+            <w:vAlign w:val="center"/>
+          </w:tcPr>
+          <w:p>
+            <w:pPr>
+              <w:jc w:val="center"/>
+            </w:pPr>
+            <w:r>
+              <w:t>false</w:t>
+            </w:r>
+          </w:p>
+        </w:tc>
+        <w:tc>
+          <w:tcPr>
+            <w:tcW w:w="1302" w:type="dxa"/>
+            <w:vAlign w:val="center"/>
+          </w:tcPr>
+          <w:p>
+            <w:pPr>
+              <w:jc w:val="center"/>
+            </w:pPr>
+            <w:r>
+              <w:t>[0,2,3,4,5,4,5,6]</w:t>
+            </w:r>
+          </w:p>
+        </w:tc>
+        <w:tc>
+          <w:tcPr>
+            <w:tcW w:w="1527" w:type="dxa"/>
+            <w:vAlign w:val="center"/>
+          </w:tcPr>
+          <w:p>
+            <w:pPr>
+              <w:jc w:val="center"/>
+            </w:pPr>
+            <w:r>
+              <w:t>[0,2,3] [2,3,4] [3,4,5] [4,5,4] [5,4,5] [4,5,6]</w:t>
+            </w:r>
+          </w:p>
+        </w:tc>
+      </w:tr>
+      <w:tr>
+        <w:tc>
+          <w:tcPr>
+            <w:tcW w:w="3970" w:type="dxa"/>
+            <w:vAlign w:val="center"/>
+          </w:tcPr>
+          <w:p>
+            <w:pPr>
+              <w:jc w:val="center"/>
+            </w:pPr>
+            <w:proofErr w:type="spellStart"/>
+            <w:r>
+              <w:t>testArrayNTreeEqualsEmptyTrees</w:t>
+            </w:r>
+            <w:proofErr w:type="spellEnd"/>
+          </w:p>
+        </w:tc>
+        <w:tc>
+          <w:tcPr>
+            <w:tcW w:w="992" w:type="dxa"/>
+            <w:vAlign w:val="center"/>
+          </w:tcPr>
+          <w:p>
+            <w:pPr>
+              <w:jc w:val="center"/>
+            </w:pPr>
+            <w:r>
+              <w:t>([],[])</w:t>
+            </w:r>
+          </w:p>
+        </w:tc>
+        <w:tc>
+          <w:tcPr>
+            <w:tcW w:w="850" w:type="dxa"/>
+            <w:vAlign w:val="center"/>
+          </w:tcPr>
+          <w:p>
+            <w:pPr>
+              <w:jc w:val="center"/>
+            </w:pPr>
+            <w:proofErr w:type="spellStart"/>
+            <w:r>
+              <w:t>true</w:t>
+            </w:r>
+            <w:proofErr w:type="spellEnd"/>
+          </w:p>
+        </w:tc>
+        <w:tc>
+          <w:tcPr>
+            <w:tcW w:w="1302" w:type="dxa"/>
+            <w:vAlign w:val="center"/>
+          </w:tcPr>
+          <w:p>
+            <w:pPr>
+              <w:jc w:val="center"/>
+            </w:pPr>
+            <w:r>
+              <w:t>[0,2,3,4,7,8]</w:t>
+            </w:r>
+          </w:p>
+        </w:tc>
+        <w:tc>
+          <w:tcPr>
+            <w:tcW w:w="1527" w:type="dxa"/>
+            <w:vAlign w:val="center"/>
+          </w:tcPr>
+          <w:p>
+            <w:pPr>
+              <w:jc w:val="center"/>
+            </w:pPr>
+            <w:r>
+              <w:t>[0,2,3] [2,3,4] [3,4,7] [4,7,8]</w:t>
+            </w:r>
+          </w:p>
+        </w:tc>
+      </w:tr>
+      <w:tr>
+        <w:tc>
+          <w:tcPr>
+            <w:tcW w:w="3970" w:type="dxa"/>
+            <w:vAlign w:val="center"/>
+          </w:tcPr>
+          <w:p>
+            <w:pPr>
+              <w:jc w:val="center"/>
+            </w:pPr>
+            <w:proofErr w:type="spellStart"/>
+            <w:r>
+              <w:t>testArrayNTreeEquals</w:t>
+            </w:r>
+            <w:r>
+              <w:t>SingleEqualRoots</w:t>
+            </w:r>
+            <w:proofErr w:type="spellEnd"/>
+          </w:p>
+        </w:tc>
+        <w:tc>
+          <w:tcPr>
+            <w:tcW w:w="992" w:type="dxa"/>
+            <w:vAlign w:val="center"/>
+          </w:tcPr>
+          <w:p>
+            <w:pPr>
+              <w:jc w:val="center"/>
+            </w:pPr>
+            <w:r>
+              <w:t>([1],[1])</w:t>
+            </w:r>
+          </w:p>
+        </w:tc>
+        <w:tc>
+          <w:tcPr>
+            <w:tcW w:w="850" w:type="dxa"/>
+            <w:vAlign w:val="center"/>
+          </w:tcPr>
+          <w:p>
+            <w:pPr>
+              <w:jc w:val="center"/>
+            </w:pPr>
+            <w:proofErr w:type="spellStart"/>
+            <w:r>
+              <w:t>true</w:t>
+            </w:r>
+            <w:proofErr w:type="spellEnd"/>
+          </w:p>
+        </w:tc>
+        <w:tc>
+          <w:tcPr>
+            <w:tcW w:w="1302" w:type="dxa"/>
+            <w:vAlign w:val="center"/>
+          </w:tcPr>
+          <w:p>
+            <w:pPr>
+              <w:jc w:val="center"/>
+            </w:pPr>
+            <w:r>
+              <w:t>[0,2,3,4,5,4,7,8]</w:t>
+            </w:r>
+          </w:p>
+        </w:tc>
+        <w:tc>
+          <w:tcPr>
+            <w:tcW w:w="1527" w:type="dxa"/>
+            <w:vAlign w:val="center"/>
+          </w:tcPr>
+          <w:p>
+            <w:pPr>
+              <w:jc w:val="center"/>
+            </w:pPr>
+            <w:r>
+              <w:t>[0,2,3] [2,3,4]</w:t>
+            </w:r>
+          </w:p>
+          <w:p>
+            <w:pPr>
+              <w:jc w:val="center"/>
+            </w:pPr>
+            <w:r>
+              <w:t>[3,4,5] [4,5,4]</w:t>
+            </w:r>
+          </w:p>
+          <w:p>
+            <w:pPr>
+              <w:jc w:val="center"/>
+            </w:pPr>
+            <w:r>
+              <w:t>[5,4,7] [4,7,8]</w:t>
+            </w:r>
+          </w:p>
+        </w:tc>
+      </w:tr>
+      <w:tr>
+        <w:tc>
+          <w:tcPr>
+            <w:tcW w:w="3970" w:type="dxa"/>
+            <w:vAlign w:val="center"/>
+          </w:tcPr>
+          <w:p>
+            <w:pPr>
+              <w:jc w:val="center"/>
+            </w:pPr>
+            <w:proofErr w:type="spellStart"/>
+            <w:r>
+              <w:t>testArrayNTreeEquals</w:t>
+            </w:r>
+            <w:r>
+              <w:t>One</w:t>
+            </w:r>
+            <w:r>
+              <w:t>EmptyTree</w:t>
+            </w:r>
+            <w:proofErr w:type="spellEnd"/>
+          </w:p>
+        </w:tc>
+        <w:tc>
+          <w:tcPr>
+            <w:tcW w:w="992" w:type="dxa"/>
+            <w:vAlign w:val="center"/>
+          </w:tcPr>
+          <w:p>
+            <w:pPr>
+              <w:jc w:val="center"/>
+            </w:pPr>
+            <w:r>
+              <w:t>([1], [])</w:t>
+            </w:r>
+          </w:p>
+        </w:tc>
+        <w:tc>
+          <w:tcPr>
+            <w:tcW w:w="850" w:type="dxa"/>
+            <w:vAlign w:val="center"/>
+          </w:tcPr>
+          <w:p>
+            <w:pPr>
+              <w:jc w:val="center"/>
+            </w:pPr>
+            <w:r>
+              <w:t>false</w:t>
+            </w:r>
+          </w:p>
+        </w:tc>
+        <w:tc>
+          <w:tcPr>
+            <w:tcW w:w="1302" w:type="dxa"/>
+            <w:vAlign w:val="center"/>
+          </w:tcPr>
+          <w:p>
+            <w:pPr>
+              <w:jc w:val="center"/>
+            </w:pPr>
+            <w:r>
+              <w:t>[0,2,3,4,7,9]</w:t>
+            </w:r>
+          </w:p>
+        </w:tc>
+        <w:tc>
+          <w:tcPr>
+            <w:tcW w:w="1527" w:type="dxa"/>
+            <w:vAlign w:val="center"/>
+          </w:tcPr>
+          <w:p>
+            <w:pPr>
+              <w:jc w:val="center"/>
+            </w:pPr>
+            <w:r>
+              <w:t>[0,2,3] [2,3,4]</w:t>
+            </w:r>
+          </w:p>
+          <w:p>
+            <w:pPr>
+              <w:jc w:val="center"/>
+            </w:pPr>
+            <w:r>
+              <w:t>[3,4,7] [4,7,9]</w:t>
+            </w:r>
+          </w:p>
+        </w:tc>
+      </w:tr>
+    </w:tbl>
+    <w:p>
+      <w:pPr>
+        <w:rPr>
+          <w:highlight w:val="yellow"/>
+        </w:rPr>
+      </w:pPr>
+    </w:p>
+    <w:p>
+      <w:r>
+        <w:rPr>
+          <w:highlight w:val="yellow"/>
+        </w:rPr>
+        <w:lastRenderedPageBreak/>
+        <w:t xml:space="preserve">Passar por [0,1] é impossível </w:t>
+      </w:r>
+      <w:proofErr w:type="spellStart"/>
+      <w:r>
+        <w:rPr>
+          <w:highlight w:val="yellow"/>
+        </w:rPr>
+        <w:t>pq</w:t>
+      </w:r>
+      <w:proofErr w:type="spellEnd"/>
+      <w:r>
+        <w:rPr>
+          <w:highlight w:val="yellow"/>
+        </w:rPr>
+        <w:t xml:space="preserve"> isso e verificado antes de se chamar </w:t>
+      </w:r>
+      <w:proofErr w:type="spellStart"/>
+      <w:r>
+        <w:rPr>
+          <w:highlight w:val="yellow"/>
+        </w:rPr>
+        <w:t>equalTrees</w:t>
+      </w:r>
+      <w:proofErr w:type="spellEnd"/>
+    </w:p>
+    <w:p>
+      <w:r>
+        <w:rPr>
+          <w:highlight w:val="yellow"/>
+        </w:rPr>
+        <w:t xml:space="preserve">Passar por [0,2,9] também porque se </w:t>
+      </w:r>
+      <w:proofErr w:type="spellStart"/>
+      <w:r>
+        <w:rPr>
+          <w:highlight w:val="yellow"/>
+        </w:rPr>
+        <w:t>one</w:t>
+      </w:r>
+      <w:proofErr w:type="spellEnd"/>
+      <w:r>
+        <w:rPr>
+          <w:highlight w:val="yellow"/>
+        </w:rPr>
+        <w:t xml:space="preserve"> não pode ser </w:t>
+      </w:r>
+      <w:proofErr w:type="spellStart"/>
+      <w:r>
+        <w:rPr>
+          <w:highlight w:val="yellow"/>
+        </w:rPr>
+        <w:t>null</w:t>
+      </w:r>
+      <w:proofErr w:type="spellEnd"/>
+      <w:r>
+        <w:rPr>
+          <w:highlight w:val="yellow"/>
+        </w:rPr>
+        <w:t xml:space="preserve"> porque é o </w:t>
+      </w:r>
+      <w:proofErr w:type="spellStart"/>
+      <w:r>
+        <w:rPr>
+          <w:highlight w:val="yellow"/>
+        </w:rPr>
+        <w:t>this</w:t>
+      </w:r>
+      <w:proofErr w:type="spellEnd"/>
+      <w:r>
+        <w:rPr>
+          <w:highlight w:val="yellow"/>
+        </w:rPr>
+        <w:t xml:space="preserve"> e o </w:t>
+      </w:r>
+      <w:proofErr w:type="spellStart"/>
+      <w:r>
+        <w:rPr>
+          <w:highlight w:val="yellow"/>
+        </w:rPr>
+        <w:t>other</w:t>
+      </w:r>
+      <w:proofErr w:type="spellEnd"/>
+      <w:r>
+        <w:rPr>
+          <w:highlight w:val="yellow"/>
+        </w:rPr>
+        <w:t xml:space="preserve"> </w:t>
+      </w:r>
+      <w:proofErr w:type="spellStart"/>
+      <w:r>
+        <w:rPr>
+          <w:highlight w:val="yellow"/>
+        </w:rPr>
+        <w:t>tmb</w:t>
+      </w:r>
+      <w:proofErr w:type="spellEnd"/>
+      <w:r>
+        <w:rPr>
+          <w:highlight w:val="yellow"/>
+        </w:rPr>
+        <w:t xml:space="preserve"> n </w:t>
+      </w:r>
+      <w:proofErr w:type="spellStart"/>
+      <w:r>
+        <w:rPr>
+          <w:highlight w:val="yellow"/>
+        </w:rPr>
+        <w:t>pq</w:t>
+      </w:r>
+      <w:proofErr w:type="spellEnd"/>
+      <w:r>
+        <w:rPr>
+          <w:highlight w:val="yellow"/>
+        </w:rPr>
+        <w:t xml:space="preserve"> faz se o </w:t>
+      </w:r>
+      <w:proofErr w:type="spellStart"/>
+      <w:r>
+        <w:rPr>
+          <w:highlight w:val="yellow"/>
+        </w:rPr>
+        <w:t>instanceof</w:t>
+      </w:r>
+      <w:proofErr w:type="spellEnd"/>
+      <w:r>
+        <w:rPr>
+          <w:highlight w:val="yellow"/>
+        </w:rPr>
+        <w:t xml:space="preserve"> e </w:t>
+      </w:r>
+      <w:proofErr w:type="spellStart"/>
+      <w:r>
+        <w:rPr>
+          <w:highlight w:val="yellow"/>
+        </w:rPr>
+        <w:t>null</w:t>
+      </w:r>
+      <w:proofErr w:type="spellEnd"/>
+      <w:r>
+        <w:rPr>
+          <w:highlight w:val="yellow"/>
+        </w:rPr>
+        <w:t xml:space="preserve"> não é, logo não passa para o </w:t>
+      </w:r>
+      <w:proofErr w:type="spellStart"/>
+      <w:r>
+        <w:rPr>
+          <w:highlight w:val="yellow"/>
+        </w:rPr>
+        <w:t>equalTrees</w:t>
+      </w:r>
+      <w:proofErr w:type="spellEnd"/>
+    </w:p>
+    <w:p>
+      <w:r>
+        <w:rPr>
+          <w:highlight w:val="yellow"/>
+        </w:rPr>
+        <w:t xml:space="preserve">Estes dois casos já foram testados no </w:t>
+      </w:r>
+      <w:proofErr w:type="spellStart"/>
+      <w:r>
+        <w:rPr>
+          <w:highlight w:val="yellow"/>
+        </w:rPr>
+        <w:t>Line</w:t>
+      </w:r>
+      <w:proofErr w:type="spellEnd"/>
+      <w:r>
+        <w:rPr>
+          <w:highlight w:val="yellow"/>
+        </w:rPr>
+        <w:t>/</w:t>
+      </w:r>
+      <w:proofErr w:type="spellStart"/>
+      <w:r>
+        <w:rPr>
+          <w:highlight w:val="yellow"/>
+        </w:rPr>
+        <w:t>Branch</w:t>
+      </w:r>
+      <w:proofErr w:type="spellEnd"/>
+      <w:r>
+        <w:rPr>
+          <w:highlight w:val="yellow"/>
+        </w:rPr>
+        <w:t xml:space="preserve"> </w:t>
+      </w:r>
+      <w:proofErr w:type="spellStart"/>
+      <w:r>
+        <w:rPr>
+          <w:highlight w:val="yellow"/>
+        </w:rPr>
+        <w:t>Coverage</w:t>
+      </w:r>
+      <w:proofErr w:type="spellEnd"/>
+      <w:r>
+        <w:rPr>
+          <w:highlight w:val="yellow"/>
+        </w:rPr>
+        <w:t>,</w:t>
+      </w:r>
+      <w:r>
+        <w:t xml:space="preserve"> </w:t>
+      </w:r>
+      <w:r>
+        <w:rPr>
+          <w:highlight w:val="yellow"/>
+        </w:rPr>
+        <w:t xml:space="preserve">mas a cobertura </w:t>
+      </w:r>
+      <w:proofErr w:type="spellStart"/>
+      <w:r>
+        <w:rPr>
+          <w:highlight w:val="yellow"/>
+        </w:rPr>
+        <w:t>so</w:t>
+      </w:r>
+      <w:proofErr w:type="spellEnd"/>
+      <w:r>
+        <w:rPr>
+          <w:highlight w:val="yellow"/>
+        </w:rPr>
+        <w:t xml:space="preserve"> aparece no método </w:t>
+      </w:r>
+      <w:proofErr w:type="spellStart"/>
+      <w:r>
+        <w:rPr>
+          <w:highlight w:val="yellow"/>
+        </w:rPr>
+        <w:t>equals</w:t>
+      </w:r>
+      <w:proofErr w:type="spellEnd"/>
+    </w:p>
+    <w:p/>
+    <w:p>
+      <w:pPr>
+        <w:pStyle w:val="Heading2"/>
+      </w:pPr>
+      <w:r>
+        <w:t xml:space="preserve">2.2 </w:t>
+      </w:r>
+      <w:r>
+        <w:t xml:space="preserve">Prime </w:t>
+      </w:r>
+      <w:proofErr w:type="spellStart"/>
+      <w:r>
+        <w:t>Path</w:t>
+      </w:r>
+      <w:proofErr w:type="spellEnd"/>
+      <w:r>
+        <w:t xml:space="preserve"> </w:t>
+      </w:r>
+      <w:proofErr w:type="spellStart"/>
+      <w:r>
+        <w:t>Coverage</w:t>
+      </w:r>
+      <w:proofErr w:type="spellEnd"/>
+    </w:p>
+    <w:p>
+      <w:r>
+        <w:t xml:space="preserve">Comecemos por determinar os prime </w:t>
+      </w:r>
+      <w:proofErr w:type="spellStart"/>
+      <w:r>
+        <w:t>paths</w:t>
+      </w:r>
+      <w:proofErr w:type="spellEnd"/>
+      <w:r>
+        <w:t xml:space="preserve"> (marcados a negrito):</w:t>
+      </w:r>
+    </w:p>
+    <w:p>
+      <w:r>
+        <w:t>(</w:t>
+      </w:r>
+      <w:proofErr w:type="spellStart"/>
+      <w:r>
+        <w:t>paths</w:t>
+      </w:r>
+      <w:proofErr w:type="spellEnd"/>
+      <w:r>
+        <w:t xml:space="preserve"> marcados a vermelho são caminhos impossíveis)</w:t>
+      </w:r>
+    </w:p>
+    <w:p>
+      <w:r>
+        <w:t xml:space="preserve">[0] </w:t>
+      </w:r>
+      <w:r>
+        <w:t xml:space="preserve">-&gt; </w:t>
+      </w:r>
+      <w:r>
+        <w:rPr>
+          <w:b/>
+          <w:bCs/>
+          <w:color w:val="FF0000"/>
+        </w:rPr>
+        <w:t>[0,1]!</w:t>
+      </w:r>
+      <w:r>
+        <w:rPr>
+          <w:b/>
+          <w:bCs/>
+          <w:color w:val="FF0000"/>
+        </w:rPr>
+        <w:t xml:space="preserve"> </w:t>
+      </w:r>
+      <w:r>
+        <w:t>[0,2] -&gt; [0,2,3]</w:t>
+      </w:r>
+      <w:r>
+        <w:t xml:space="preserve"> </w:t>
+      </w:r>
+      <w:r>
+        <w:rPr>
+          <w:b/>
+          <w:bCs/>
+          <w:color w:val="FF0000"/>
+        </w:rPr>
+        <w:t>[0,2,9]!</w:t>
+      </w:r>
+      <w:r>
+        <w:rPr>
+          <w:color w:val="FF0000"/>
+        </w:rPr>
+        <w:t xml:space="preserve"> </w:t>
+      </w:r>
+      <w:r>
+        <w:t xml:space="preserve">-&gt; [0,2,3,4] -&gt; </w:t>
+      </w:r>
+      <w:r>
+        <w:t>[0,2,3,4,5]</w:t>
+      </w:r>
+      <w:r>
+        <w:t xml:space="preserve"> [0,2,3,4,7] -&gt;</w:t>
+      </w:r>
+      <w:r>
+        <w:t xml:space="preserve"> </w:t>
+      </w:r>
+      <w:r>
+        <w:rPr>
+          <w:b/>
+          <w:bCs/>
+        </w:rPr>
+        <w:t>[0,2,3,4,5</w:t>
+      </w:r>
+      <w:r>
+        <w:rPr>
+          <w:b/>
+          <w:bCs/>
+        </w:rPr>
+        <w:t>,6</w:t>
+      </w:r>
+      <w:r>
+        <w:rPr>
+          <w:b/>
+          <w:bCs/>
+        </w:rPr>
+        <w:t>]</w:t>
+      </w:r>
+      <w:r>
+        <w:rPr>
+          <w:b/>
+          <w:bCs/>
+        </w:rPr>
+        <w:t>!</w:t>
+      </w:r>
+      <w:r>
+        <w:rPr>
+          <w:b/>
+          <w:bCs/>
+        </w:rPr>
+        <w:t xml:space="preserve"> </w:t>
+      </w:r>
+      <w:r>
+        <w:rPr>
+          <w:b/>
+          <w:bCs/>
+        </w:rPr>
+        <w:t>[0,2,3,4,7</w:t>
+      </w:r>
+      <w:r>
+        <w:rPr>
+          <w:b/>
+          <w:bCs/>
+        </w:rPr>
+        <w:t>,8</w:t>
+      </w:r>
+      <w:r>
+        <w:rPr>
+          <w:b/>
+          <w:bCs/>
+        </w:rPr>
+        <w:t>]</w:t>
+      </w:r>
+      <w:r>
+        <w:rPr>
+          <w:b/>
+          <w:bCs/>
+        </w:rPr>
+        <w:t>!</w:t>
+      </w:r>
+      <w:r>
+        <w:rPr>
+          <w:b/>
+          <w:bCs/>
+        </w:rPr>
+        <w:t xml:space="preserve"> </w:t>
+      </w:r>
+      <w:r>
+        <w:rPr>
+          <w:b/>
+          <w:bCs/>
+        </w:rPr>
+        <w:t>[0,2,3,4,7</w:t>
+      </w:r>
+      <w:r>
+        <w:rPr>
+          <w:b/>
+          <w:bCs/>
+        </w:rPr>
+        <w:t>,9</w:t>
+      </w:r>
+      <w:r>
+        <w:rPr>
+          <w:b/>
+          <w:bCs/>
+        </w:rPr>
+        <w:t>]</w:t>
+      </w:r>
+      <w:r>
+        <w:rPr>
+          <w:b/>
+          <w:bCs/>
+        </w:rPr>
+        <w:t>!</w:t>
+      </w:r>
+    </w:p>
+    <w:p>
+      <w:r>
+        <w:t>[1]</w:t>
+      </w:r>
+      <w:r>
+        <w:t>!</w:t>
+      </w:r>
+    </w:p>
+    <w:p>
+      <w:r>
+        <w:t xml:space="preserve">[2] </w:t>
+      </w:r>
+      <w:r>
+        <w:t xml:space="preserve">-&gt; </w:t>
+      </w:r>
+      <w:r>
+        <w:t>[2,9]!</w:t>
+      </w:r>
+      <w:r>
+        <w:rPr>
+          <w:b/>
+          <w:bCs/>
+        </w:rPr>
+        <w:t xml:space="preserve"> </w:t>
+      </w:r>
+      <w:r>
+        <w:t xml:space="preserve">[2,3] </w:t>
+      </w:r>
+      <w:r>
+        <w:t>-&gt; [2,3,4] -&gt; [2,3,4,5]</w:t>
+      </w:r>
+      <w:r>
+        <w:t xml:space="preserve"> [2,3,4,7] -&gt; </w:t>
+      </w:r>
+      <w:r>
+        <w:t>[2,3,4,5,6]!</w:t>
+      </w:r>
+      <w:r>
+        <w:t xml:space="preserve"> [2,3,4,7,8]! [2,3,4,7,9]!</w:t>
+      </w:r>
+    </w:p>
+    <w:p>
+      <w:r>
+        <w:t>[3]</w:t>
+      </w:r>
+      <w:r>
+        <w:t xml:space="preserve"> </w:t>
+      </w:r>
+      <w:r>
+        <w:t xml:space="preserve">-&gt; </w:t>
+      </w:r>
+      <w:r>
+        <w:t>[3,4] -&gt;</w:t>
+      </w:r>
+      <w:r>
+        <w:t xml:space="preserve"> [3,4,5] [3,4,7]</w:t>
+      </w:r>
+      <w:r>
+        <w:t xml:space="preserve"> -&gt; [3,4,5,6]! [3,4,7,8]! [3,4,7,9]!</w:t>
+      </w:r>
+    </w:p>
+    <w:p>
+      <w:r>
+        <w:t>[4]</w:t>
+      </w:r>
+      <w:r>
+        <w:t xml:space="preserve"> </w:t>
+      </w:r>
+      <w:r>
+        <w:t xml:space="preserve">-&gt; </w:t>
+      </w:r>
+      <w:r>
+        <w:t>[4,5]</w:t>
+      </w:r>
+      <w:r>
+        <w:t xml:space="preserve"> [4,7]</w:t>
+      </w:r>
+      <w:r>
+        <w:t xml:space="preserve"> -&gt; </w:t>
+      </w:r>
+      <w:r>
+        <w:rPr>
+          <w:b/>
+          <w:bCs/>
+        </w:rPr>
+        <w:t>[4,5,</w:t>
+      </w:r>
+      <w:proofErr w:type="gramStart"/>
+      <w:r>
+        <w:rPr>
+          <w:b/>
+          <w:bCs/>
+        </w:rPr>
+        <w:t>4]</w:t>
+      </w:r>
+      <w:r>
+        <w:rPr>
+          <w:b/>
+          <w:bCs/>
+        </w:rPr>
+        <w:t>*</w:t>
+      </w:r>
+      <w:proofErr w:type="gramEnd"/>
+      <w:r>
+        <w:t xml:space="preserve"> [4,5,6]!</w:t>
+      </w:r>
+      <w:r>
+        <w:t xml:space="preserve"> [4,7,8]! [4,7,9]!</w:t>
+      </w:r>
+    </w:p>
+    <w:p>
+      <w:r>
+        <w:t>[5]</w:t>
+      </w:r>
+      <w:r>
+        <w:t xml:space="preserve"> </w:t>
+      </w:r>
+      <w:r>
+        <w:t xml:space="preserve">-&gt; </w:t>
+      </w:r>
+      <w:r>
+        <w:t xml:space="preserve">[5,4] </w:t>
+      </w:r>
+      <w:r>
+        <w:t>[5,6]!</w:t>
+      </w:r>
+      <w:r>
+        <w:t xml:space="preserve"> -&gt; </w:t>
+      </w:r>
+      <w:r>
+        <w:rPr>
+          <w:b/>
+          <w:bCs/>
+        </w:rPr>
+        <w:t>[5,4,</w:t>
+      </w:r>
+      <w:proofErr w:type="gramStart"/>
+      <w:r>
+        <w:rPr>
+          <w:b/>
+          <w:bCs/>
+        </w:rPr>
+        <w:t>5]*</w:t>
+      </w:r>
+      <w:proofErr w:type="gramEnd"/>
+      <w:r>
+        <w:t xml:space="preserve"> [5,4,7] -&gt; </w:t>
+      </w:r>
+      <w:r>
+        <w:rPr>
+          <w:b/>
+          <w:bCs/>
+        </w:rPr>
+        <w:t>[5,4,7,8]!</w:t>
+      </w:r>
+      <w:r>
+        <w:t xml:space="preserve"> </w:t>
+      </w:r>
+      <w:r>
+        <w:rPr>
+          <w:b/>
+          <w:bCs/>
+        </w:rPr>
+        <w:t>[5,4,7,9]!</w:t>
+      </w:r>
+    </w:p>
+    <w:p>
+      <w:r>
+        <w:t>[6]!</w:t>
+      </w:r>
+    </w:p>
+    <w:p>
+      <w:r>
+        <w:t>[7]</w:t>
+      </w:r>
+      <w:r>
+        <w:t xml:space="preserve"> </w:t>
+      </w:r>
+      <w:r>
+        <w:t xml:space="preserve">-&gt; </w:t>
+      </w:r>
+      <w:r>
+        <w:t>[7,8]!</w:t>
+      </w:r>
+      <w:r>
+        <w:t xml:space="preserve"> </w:t>
+      </w:r>
+      <w:r>
+        <w:t>[7,9]!</w:t>
+      </w:r>
+    </w:p>
+    <w:p>
+      <w:r>
+        <w:t>[8]!</w:t>
+      </w:r>
+    </w:p>
+    <w:p>
+      <w:r>
+        <w:t>[9]!</w:t>
+      </w:r>
+    </w:p>
+    <w:p/>
     <w:tbl>
       <w:tblPr>
         <w:tblStyle w:val="TableGrid"/>
         <w:tblW w:w="0" w:type="auto"/>
         <w:tblInd w:w="-289" w:type="dxa"/>
+        <w:tblLayout w:type="fixed"/>
         <w:tblLook w:val="04A0" w:firstRow="1" w:lastRow="0" w:firstColumn="1" w:lastColumn="0" w:noHBand="0" w:noVBand="1"/>
       </w:tblPr>
       <w:tblGrid>
-        <w:gridCol w:w="3864"/>
-        <w:gridCol w:w="1222"/>
-        <w:gridCol w:w="1102"/>
-        <w:gridCol w:w="1013"/>
-        <w:gridCol w:w="1582"/>
+        <w:gridCol w:w="3828"/>
+        <w:gridCol w:w="992"/>
+        <w:gridCol w:w="851"/>
+        <w:gridCol w:w="1417"/>
+        <w:gridCol w:w="1695"/>
       </w:tblGrid>
       <w:tr>
         <w:tc>
           <w:tcPr>
-            <w:tcW w:w="3864" w:type="dxa"/>
+            <w:tcW w:w="3828" w:type="dxa"/>
             <w:vAlign w:val="center"/>
           </w:tcPr>
           <w:p>
@@ -148,7 +1840,7 @@
         </w:tc>
         <w:tc>
           <w:tcPr>
-            <w:tcW w:w="1222" w:type="dxa"/>
+            <w:tcW w:w="992" w:type="dxa"/>
             <w:vAlign w:val="center"/>
           </w:tcPr>
           <w:p>
@@ -164,13 +1856,23 @@
               <w:jc w:val="center"/>
             </w:pPr>
             <w:r>
-              <w:t>(this,other)</w:t>
-            </w:r>
-          </w:p>
-        </w:tc>
-        <w:tc>
-          <w:tcPr>
-            <w:tcW w:w="1102" w:type="dxa"/>
+              <w:t>(</w:t>
+            </w:r>
+            <w:proofErr w:type="spellStart"/>
+            <w:proofErr w:type="gramStart"/>
+            <w:r>
+              <w:t>this,other</w:t>
+            </w:r>
+            <w:proofErr w:type="spellEnd"/>
+            <w:proofErr w:type="gramEnd"/>
+            <w:r>
+              <w:t>)</w:t>
+            </w:r>
+          </w:p>
+        </w:tc>
+        <w:tc>
+          <w:tcPr>
+            <w:tcW w:w="851" w:type="dxa"/>
             <w:vAlign w:val="center"/>
           </w:tcPr>
           <w:p>
@@ -184,7 +1886,7 @@
         </w:tc>
         <w:tc>
           <w:tcPr>
-            <w:tcW w:w="1013" w:type="dxa"/>
+            <w:tcW w:w="1417" w:type="dxa"/>
             <w:vAlign w:val="center"/>
           </w:tcPr>
           <w:p>
@@ -198,7 +1900,7 @@
         </w:tc>
         <w:tc>
           <w:tcPr>
-            <w:tcW w:w="1582" w:type="dxa"/>
+            <w:tcW w:w="1695" w:type="dxa"/>
             <w:vAlign w:val="center"/>
           </w:tcPr>
           <w:p>
@@ -214,95 +1916,73 @@
       <w:tr>
         <w:tc>
           <w:tcPr>
-            <w:tcW w:w="3864" w:type="dxa"/>
-            <w:vAlign w:val="center"/>
-          </w:tcPr>
-          <w:p>
-            <w:pPr>
-              <w:jc w:val="center"/>
-              <w:rPr>
-                <w:lang w:val="en-US"/>
-              </w:rPr>
-            </w:pPr>
-            <w:r>
-              <w:rPr>
-                <w:lang w:val="en-US"/>
-              </w:rPr>
-              <w:t>testArrayNTreeEqualsSameRef</w:t>
-            </w:r>
-          </w:p>
-        </w:tc>
-        <w:tc>
-          <w:tcPr>
-            <w:tcW w:w="1222" w:type="dxa"/>
-            <w:vAlign w:val="center"/>
-          </w:tcPr>
-          <w:p>
-            <w:r>
-              <w:t xml:space="preserve">this e other </w:t>
-            </w:r>
-            <w:r>
-              <w:t>são a mesma instância</w:t>
-            </w:r>
-          </w:p>
-        </w:tc>
-        <w:tc>
-          <w:tcPr>
-            <w:tcW w:w="1102" w:type="dxa"/>
-            <w:vAlign w:val="center"/>
-          </w:tcPr>
-          <w:p>
-            <w:pPr>
-              <w:jc w:val="center"/>
-              <w:rPr>
-                <w:lang w:val="en-US"/>
-              </w:rPr>
-            </w:pPr>
-            <w:r>
-              <w:rPr>
-                <w:lang w:val="en-US"/>
-              </w:rPr>
-              <w:t>true</w:t>
-            </w:r>
-          </w:p>
-        </w:tc>
-        <w:tc>
-          <w:tcPr>
-            <w:tcW w:w="1013" w:type="dxa"/>
-            <w:vAlign w:val="center"/>
-          </w:tcPr>
-          <w:p>
-            <w:pPr>
-              <w:jc w:val="center"/>
-              <w:rPr>
-                <w:lang w:val="en-US"/>
-              </w:rPr>
-            </w:pPr>
-            <w:r>
-              <w:rPr>
-                <w:lang w:val="en-US"/>
-              </w:rPr>
-              <w:t>[0,1]</w:t>
-            </w:r>
-          </w:p>
-        </w:tc>
-        <w:tc>
-          <w:tcPr>
-            <w:tcW w:w="1582" w:type="dxa"/>
-            <w:vAlign w:val="center"/>
-          </w:tcPr>
-          <w:p>
-            <w:pPr>
-              <w:jc w:val="center"/>
-              <w:rPr>
-                <w:lang w:val="en-US"/>
-              </w:rPr>
-            </w:pPr>
-            <w:r>
-              <w:rPr>
-                <w:lang w:val="en-US"/>
-              </w:rPr>
-              <w:t>[0,1]</w:t>
+            <w:tcW w:w="3828" w:type="dxa"/>
+            <w:vAlign w:val="center"/>
+          </w:tcPr>
+          <w:p>
+            <w:pPr>
+              <w:jc w:val="center"/>
+            </w:pPr>
+            <w:proofErr w:type="spellStart"/>
+            <w:r>
+              <w:t>testArrayNTreeEqualsRootDifferent</w:t>
+            </w:r>
+            <w:proofErr w:type="spellEnd"/>
+          </w:p>
+        </w:tc>
+        <w:tc>
+          <w:tcPr>
+            <w:tcW w:w="992" w:type="dxa"/>
+            <w:vAlign w:val="center"/>
+          </w:tcPr>
+          <w:p>
+            <w:pPr>
+              <w:jc w:val="center"/>
+            </w:pPr>
+            <w:r>
+              <w:t>([1],[2])</w:t>
+            </w:r>
+          </w:p>
+        </w:tc>
+        <w:tc>
+          <w:tcPr>
+            <w:tcW w:w="851" w:type="dxa"/>
+            <w:vAlign w:val="center"/>
+          </w:tcPr>
+          <w:p>
+            <w:pPr>
+              <w:jc w:val="center"/>
+            </w:pPr>
+            <w:r>
+              <w:t>false</w:t>
+            </w:r>
+          </w:p>
+        </w:tc>
+        <w:tc>
+          <w:tcPr>
+            <w:tcW w:w="1417" w:type="dxa"/>
+            <w:vAlign w:val="center"/>
+          </w:tcPr>
+          <w:p>
+            <w:pPr>
+              <w:jc w:val="center"/>
+            </w:pPr>
+            <w:r>
+              <w:t>[0,2,3,4,5,6]</w:t>
+            </w:r>
+          </w:p>
+        </w:tc>
+        <w:tc>
+          <w:tcPr>
+            <w:tcW w:w="1695" w:type="dxa"/>
+            <w:vAlign w:val="center"/>
+          </w:tcPr>
+          <w:p>
+            <w:pPr>
+              <w:jc w:val="center"/>
+            </w:pPr>
+            <w:r>
+              <w:t>[0,2,3,4,5,6]</w:t>
             </w:r>
           </w:p>
         </w:tc>
@@ -310,101 +1990,75 @@
       <w:tr>
         <w:tc>
           <w:tcPr>
-            <w:tcW w:w="3864" w:type="dxa"/>
-            <w:vAlign w:val="center"/>
-          </w:tcPr>
-          <w:p>
-            <w:pPr>
-              <w:jc w:val="center"/>
-              <w:rPr>
-                <w:lang w:val="en-US"/>
-              </w:rPr>
-            </w:pPr>
-            <w:r>
-              <w:rPr>
-                <w:lang w:val="en-US"/>
-              </w:rPr>
-              <w:t>testArrayNTreeEqualsOtherNotNTree</w:t>
-            </w:r>
-          </w:p>
-        </w:tc>
-        <w:tc>
-          <w:tcPr>
-            <w:tcW w:w="1222" w:type="dxa"/>
-            <w:vAlign w:val="center"/>
-          </w:tcPr>
-          <w:p>
-            <w:pPr>
-              <w:jc w:val="center"/>
-              <w:rPr>
-                <w:lang w:val="en-US"/>
-              </w:rPr>
-            </w:pPr>
-            <w:r>
-              <w:rPr>
-                <w:lang w:val="en-US"/>
-              </w:rPr>
-              <w:t>([1],1)</w:t>
-            </w:r>
-          </w:p>
-        </w:tc>
-        <w:tc>
-          <w:tcPr>
-            <w:tcW w:w="1102" w:type="dxa"/>
-            <w:vAlign w:val="center"/>
-          </w:tcPr>
-          <w:p>
-            <w:pPr>
-              <w:jc w:val="center"/>
-              <w:rPr>
-                <w:lang w:val="en-US"/>
-              </w:rPr>
-            </w:pPr>
-            <w:r>
-              <w:rPr>
-                <w:lang w:val="en-US"/>
-              </w:rPr>
-              <w:t>false</w:t>
-            </w:r>
-          </w:p>
-        </w:tc>
-        <w:tc>
-          <w:tcPr>
-            <w:tcW w:w="1013" w:type="dxa"/>
-            <w:vAlign w:val="center"/>
-          </w:tcPr>
-          <w:p>
-            <w:pPr>
-              <w:jc w:val="center"/>
-              <w:rPr>
-                <w:lang w:val="en-US"/>
-              </w:rPr>
-            </w:pPr>
-            <w:r>
-              <w:rPr>
-                <w:lang w:val="en-US"/>
-              </w:rPr>
-              <w:t>[0,2,3]</w:t>
-            </w:r>
-          </w:p>
-        </w:tc>
-        <w:tc>
-          <w:tcPr>
-            <w:tcW w:w="1582" w:type="dxa"/>
-            <w:vAlign w:val="center"/>
-          </w:tcPr>
-          <w:p>
-            <w:pPr>
-              <w:jc w:val="center"/>
-              <w:rPr>
-                <w:lang w:val="en-US"/>
-              </w:rPr>
-            </w:pPr>
-            <w:r>
-              <w:rPr>
-                <w:lang w:val="en-US"/>
-              </w:rPr>
-              <w:t>[0,2,3]</w:t>
+            <w:tcW w:w="3828" w:type="dxa"/>
+            <w:vAlign w:val="center"/>
+          </w:tcPr>
+          <w:p>
+            <w:pPr>
+              <w:jc w:val="center"/>
+            </w:pPr>
+            <w:proofErr w:type="spellStart"/>
+            <w:r>
+              <w:t>testArrayNTreeEqualsEmptyTrees</w:t>
+            </w:r>
+            <w:proofErr w:type="spellEnd"/>
+          </w:p>
+        </w:tc>
+        <w:tc>
+          <w:tcPr>
+            <w:tcW w:w="992" w:type="dxa"/>
+            <w:vAlign w:val="center"/>
+          </w:tcPr>
+          <w:p>
+            <w:pPr>
+              <w:jc w:val="center"/>
+            </w:pPr>
+            <w:r>
+              <w:t>([],[])</w:t>
+            </w:r>
+          </w:p>
+        </w:tc>
+        <w:tc>
+          <w:tcPr>
+            <w:tcW w:w="851" w:type="dxa"/>
+            <w:vAlign w:val="center"/>
+          </w:tcPr>
+          <w:p>
+            <w:pPr>
+              <w:jc w:val="center"/>
+            </w:pPr>
+            <w:proofErr w:type="spellStart"/>
+            <w:r>
+              <w:t>true</w:t>
+            </w:r>
+            <w:proofErr w:type="spellEnd"/>
+          </w:p>
+        </w:tc>
+        <w:tc>
+          <w:tcPr>
+            <w:tcW w:w="1417" w:type="dxa"/>
+            <w:vAlign w:val="center"/>
+          </w:tcPr>
+          <w:p>
+            <w:pPr>
+              <w:jc w:val="center"/>
+            </w:pPr>
+            <w:r>
+              <w:t>[0,2,3,4,7,8]</w:t>
+            </w:r>
+          </w:p>
+        </w:tc>
+        <w:tc>
+          <w:tcPr>
+            <w:tcW w:w="1695" w:type="dxa"/>
+            <w:vAlign w:val="center"/>
+          </w:tcPr>
+          <w:p>
+            <w:pPr>
+              <w:jc w:val="center"/>
+            </w:pPr>
+            <w:r>
+              <w:t>[0,2,3,4,7,8]</w:t>
             </w:r>
           </w:p>
         </w:tc>
@@ -412,113 +2066,252 @@
       <w:tr>
         <w:tc>
           <w:tcPr>
-            <w:tcW w:w="3864" w:type="dxa"/>
-            <w:vAlign w:val="center"/>
-          </w:tcPr>
-          <w:p>
-            <w:pPr>
-              <w:jc w:val="center"/>
-              <w:rPr>
-                <w:lang w:val="en-US"/>
-              </w:rPr>
-            </w:pPr>
-            <w:r>
-              <w:rPr>
-                <w:lang w:val="en-US"/>
-              </w:rPr>
-              <w:t>testArrayNTreeEqualsEqualNTreesDiffRef</w:t>
-            </w:r>
-          </w:p>
-        </w:tc>
-        <w:tc>
-          <w:tcPr>
-            <w:tcW w:w="1222" w:type="dxa"/>
-            <w:vAlign w:val="center"/>
-          </w:tcPr>
-          <w:p>
-            <w:pPr>
-              <w:jc w:val="center"/>
-              <w:rPr>
-                <w:lang w:val="en-US"/>
-              </w:rPr>
-            </w:pPr>
-            <w:r>
-              <w:rPr>
-                <w:lang w:val="en-US"/>
-              </w:rPr>
-              <w:t>([1],[1])</w:t>
-            </w:r>
-          </w:p>
-        </w:tc>
-        <w:tc>
-          <w:tcPr>
-            <w:tcW w:w="1102" w:type="dxa"/>
-            <w:vAlign w:val="center"/>
-          </w:tcPr>
-          <w:p>
-            <w:pPr>
-              <w:jc w:val="center"/>
-              <w:rPr>
-                <w:lang w:val="en-US"/>
-              </w:rPr>
-            </w:pPr>
-            <w:r>
-              <w:rPr>
-                <w:lang w:val="en-US"/>
-              </w:rPr>
+            <w:tcW w:w="3828" w:type="dxa"/>
+            <w:vAlign w:val="center"/>
+          </w:tcPr>
+          <w:p>
+            <w:pPr>
+              <w:jc w:val="center"/>
+            </w:pPr>
+            <w:proofErr w:type="spellStart"/>
+            <w:r>
+              <w:t>testArrayNTreeEqualsOneEmptyTree</w:t>
+            </w:r>
+            <w:proofErr w:type="spellEnd"/>
+          </w:p>
+        </w:tc>
+        <w:tc>
+          <w:tcPr>
+            <w:tcW w:w="992" w:type="dxa"/>
+            <w:vAlign w:val="center"/>
+          </w:tcPr>
+          <w:p>
+            <w:pPr>
+              <w:jc w:val="center"/>
+            </w:pPr>
+            <w:r>
+              <w:t>([1], [])</w:t>
+            </w:r>
+          </w:p>
+        </w:tc>
+        <w:tc>
+          <w:tcPr>
+            <w:tcW w:w="851" w:type="dxa"/>
+            <w:vAlign w:val="center"/>
+          </w:tcPr>
+          <w:p>
+            <w:pPr>
+              <w:jc w:val="center"/>
+            </w:pPr>
+            <w:r>
+              <w:t>false</w:t>
+            </w:r>
+          </w:p>
+        </w:tc>
+        <w:tc>
+          <w:tcPr>
+            <w:tcW w:w="1417" w:type="dxa"/>
+            <w:vAlign w:val="center"/>
+          </w:tcPr>
+          <w:p>
+            <w:pPr>
+              <w:jc w:val="center"/>
+            </w:pPr>
+            <w:r>
+              <w:t>[0,2,3,4,7,9]</w:t>
+            </w:r>
+          </w:p>
+        </w:tc>
+        <w:tc>
+          <w:tcPr>
+            <w:tcW w:w="1695" w:type="dxa"/>
+            <w:vAlign w:val="center"/>
+          </w:tcPr>
+          <w:p>
+            <w:pPr>
+              <w:jc w:val="center"/>
+            </w:pPr>
+            <w:r>
+              <w:t>[0,2,3,4,7,9]</w:t>
+            </w:r>
+          </w:p>
+        </w:tc>
+      </w:tr>
+      <w:tr>
+        <w:trPr>
+          <w:trHeight w:val="697"/>
+        </w:trPr>
+        <w:tc>
+          <w:tcPr>
+            <w:tcW w:w="3828" w:type="dxa"/>
+            <w:vAlign w:val="center"/>
+          </w:tcPr>
+          <w:p>
+            <w:pPr>
+              <w:jc w:val="center"/>
+            </w:pPr>
+            <w:r>
+              <w:t>testArrayNTreeEquals2Equal</w:t>
+            </w:r>
+            <w:r>
+              <w:t>TreesWith2Elems</w:t>
+            </w:r>
+          </w:p>
+        </w:tc>
+        <w:tc>
+          <w:tcPr>
+            <w:tcW w:w="992" w:type="dxa"/>
+            <w:vAlign w:val="center"/>
+          </w:tcPr>
+          <w:p>
+            <w:pPr>
+              <w:jc w:val="center"/>
+            </w:pPr>
+            <w:r>
+              <w:t xml:space="preserve">([1:[2]], </w:t>
+            </w:r>
+            <w:r>
+              <w:t>[1:[2]]</w:t>
+            </w:r>
+            <w:r>
+              <w:t>)</w:t>
+            </w:r>
+          </w:p>
+        </w:tc>
+        <w:tc>
+          <w:tcPr>
+            <w:tcW w:w="851" w:type="dxa"/>
+            <w:vAlign w:val="center"/>
+          </w:tcPr>
+          <w:p>
+            <w:pPr>
+              <w:jc w:val="center"/>
+            </w:pPr>
+            <w:proofErr w:type="spellStart"/>
+            <w:r>
               <w:t>true</w:t>
             </w:r>
-          </w:p>
-        </w:tc>
-        <w:tc>
-          <w:tcPr>
-            <w:tcW w:w="1013" w:type="dxa"/>
-            <w:vAlign w:val="center"/>
-          </w:tcPr>
-          <w:p>
-            <w:pPr>
-              <w:jc w:val="center"/>
-              <w:rPr>
-                <w:lang w:val="en-US"/>
-              </w:rPr>
-            </w:pPr>
-            <w:r>
-              <w:rPr>
-                <w:lang w:val="en-US"/>
-              </w:rPr>
-              <w:t>[0,2,4]</w:t>
-            </w:r>
-          </w:p>
-        </w:tc>
-        <w:tc>
-          <w:tcPr>
-            <w:tcW w:w="1582" w:type="dxa"/>
-            <w:vAlign w:val="center"/>
-          </w:tcPr>
-          <w:p>
-            <w:pPr>
-              <w:jc w:val="center"/>
-              <w:rPr>
-                <w:lang w:val="en-US"/>
-              </w:rPr>
-            </w:pPr>
-            <w:r>
-              <w:rPr>
-                <w:lang w:val="en-US"/>
-              </w:rPr>
-              <w:t>[0,2,4]</w:t>
+            <w:proofErr w:type="spellEnd"/>
+          </w:p>
+        </w:tc>
+        <w:tc>
+          <w:tcPr>
+            <w:tcW w:w="1417" w:type="dxa"/>
+            <w:vAlign w:val="center"/>
+          </w:tcPr>
+          <w:p>
+            <w:pPr>
+              <w:jc w:val="center"/>
+            </w:pPr>
+            <w:r>
+              <w:t>[0,2,3,4,5,4,5,4,7,8]</w:t>
+            </w:r>
+          </w:p>
+        </w:tc>
+        <w:tc>
+          <w:tcPr>
+            <w:tcW w:w="1695" w:type="dxa"/>
+            <w:vAlign w:val="center"/>
+          </w:tcPr>
+          <w:p>
+            <w:pPr>
+              <w:jc w:val="center"/>
+            </w:pPr>
+            <w:r>
+              <w:t>[4,5,4] [5,4,5] [5,4,7,8]</w:t>
+            </w:r>
+          </w:p>
+        </w:tc>
+      </w:tr>
+      <w:tr>
+        <w:tc>
+          <w:tcPr>
+            <w:tcW w:w="3828" w:type="dxa"/>
+            <w:vAlign w:val="center"/>
+          </w:tcPr>
+          <w:p>
+            <w:pPr>
+              <w:jc w:val="center"/>
+            </w:pPr>
+            <w:proofErr w:type="spellStart"/>
+            <w:r>
+              <w:t>testArrayNTreeEquals</w:t>
+            </w:r>
+            <w:r>
+              <w:t>EqualRoots</w:t>
+            </w:r>
+            <w:r>
+              <w:t>OnlyRootTreeAndRoot</w:t>
+            </w:r>
+            <w:r>
+              <w:t>WithChildTree</w:t>
+            </w:r>
+            <w:proofErr w:type="spellEnd"/>
+          </w:p>
+        </w:tc>
+        <w:tc>
+          <w:tcPr>
+            <w:tcW w:w="992" w:type="dxa"/>
+            <w:vAlign w:val="center"/>
+          </w:tcPr>
+          <w:p>
+            <w:pPr>
+              <w:jc w:val="center"/>
+            </w:pPr>
+            <w:r>
+              <w:t>([1:[2]], [1])</w:t>
+            </w:r>
+          </w:p>
+        </w:tc>
+        <w:tc>
+          <w:tcPr>
+            <w:tcW w:w="851" w:type="dxa"/>
+            <w:vAlign w:val="center"/>
+          </w:tcPr>
+          <w:p>
+            <w:pPr>
+              <w:jc w:val="center"/>
+            </w:pPr>
+            <w:r>
+              <w:t>false</w:t>
+            </w:r>
+          </w:p>
+        </w:tc>
+        <w:tc>
+          <w:tcPr>
+            <w:tcW w:w="1417" w:type="dxa"/>
+            <w:vAlign w:val="center"/>
+          </w:tcPr>
+          <w:p>
+            <w:pPr>
+              <w:jc w:val="center"/>
+            </w:pPr>
+            <w:r>
+              <w:t>[0,2,3,4,5,</w:t>
+            </w:r>
+            <w:r>
+              <w:t>4,7,9]</w:t>
+            </w:r>
+          </w:p>
+        </w:tc>
+        <w:tc>
+          <w:tcPr>
+            <w:tcW w:w="1695" w:type="dxa"/>
+            <w:vAlign w:val="center"/>
+          </w:tcPr>
+          <w:p>
+            <w:pPr>
+              <w:jc w:val="center"/>
+            </w:pPr>
+            <w:r>
+              <w:t>[4,5,4] [5,4,7,9]</w:t>
             </w:r>
           </w:p>
         </w:tc>
       </w:tr>
     </w:tbl>
-    <w:p>
-      <w:pPr>
-        <w:rPr>
-          <w:lang w:val="en-US"/>
-        </w:rPr>
-      </w:pPr>
-    </w:p>
+    <w:p/>
+    <w:p/>
     <w:p>
       <w:pPr>
         <w:rPr>
@@ -526,125 +2319,297 @@
         </w:rPr>
       </w:pPr>
       <w:r>
-        <w:t>*Para a representação dos v</w:t>
-      </w:r>
-      <w:r>
-        <w:t xml:space="preserve">alores foi usada a representação toString dos objetos </w:t>
-      </w:r>
-      <w:r>
-        <w:rPr>
-          <w:color w:val="FF0000"/>
-        </w:rPr>
+        <w:t xml:space="preserve">*Para a representação dos valores foi usada a representação </w:t>
+      </w:r>
+      <w:proofErr w:type="spellStart"/>
+      <w:r>
+        <w:t>toString</w:t>
+      </w:r>
+      <w:proofErr w:type="spellEnd"/>
+      <w:r>
+        <w:t xml:space="preserve"> dos objetos </w:t>
+      </w:r>
+      <w:proofErr w:type="spellStart"/>
+      <w:r>
         <w:t>ArrayNTree</w:t>
       </w:r>
-    </w:p>
-    <w:p>
-      <w:pPr>
-        <w:pStyle w:val="Heading2"/>
-      </w:pPr>
-      <w:r>
-        <w:t>Prime Path Coverage</w:t>
-      </w:r>
-    </w:p>
-    <w:p>
-      <w:r>
-        <w:t>Comecemos por determinar os prime paths (marcados a negrito):</w:t>
-      </w:r>
-    </w:p>
-    <w:p>
-      <w:r>
-        <w:t xml:space="preserve">[0] </w:t>
-      </w:r>
-      <w:r>
-        <w:rPr>
-          <w:b/>
-          <w:bCs/>
-        </w:rPr>
-        <w:t>[0,1]</w:t>
-      </w:r>
-      <w:r>
-        <w:t xml:space="preserve">! [0,2] \ </w:t>
-      </w:r>
-      <w:r>
-        <w:rPr>
-          <w:b/>
-          <w:bCs/>
-        </w:rPr>
-        <w:t>[0,2,3]</w:t>
-      </w:r>
-      <w:r>
-        <w:t xml:space="preserve">! </w:t>
-      </w:r>
-      <w:r>
-        <w:rPr>
-          <w:b/>
-          <w:bCs/>
-        </w:rPr>
-        <w:t>[0,2,4]</w:t>
-      </w:r>
-      <w:r>
-        <w:t>!</w:t>
-      </w:r>
-    </w:p>
-    <w:p>
-      <w:r>
-        <w:t>[1]!</w:t>
-      </w:r>
-    </w:p>
-    <w:p>
-      <w:r>
-        <w:t xml:space="preserve">[2] </w:t>
-      </w:r>
-      <w:r>
-        <w:t>[2,3]!</w:t>
-      </w:r>
+      <w:proofErr w:type="spellEnd"/>
+    </w:p>
+    <w:p/>
+    <w:p>
+      <w:pPr>
+        <w:pStyle w:val="Heading1"/>
+      </w:pPr>
+      <w:r>
+        <w:lastRenderedPageBreak/>
+        <w:t>3.</w:t>
+      </w:r>
+    </w:p>
+    <w:p>
+      <w:pPr>
+        <w:rPr>
+          <w:lang w:val="en-US"/>
+        </w:rPr>
+      </w:pPr>
+      <w:r>
+        <w:rPr>
+          <w:highlight w:val="yellow"/>
+          <w:lang w:val="en-US"/>
+        </w:rPr>
+        <w:t>Diff All-</w:t>
+      </w:r>
+      <w:proofErr w:type="spellStart"/>
+      <w:r>
+        <w:rPr>
+          <w:highlight w:val="yellow"/>
+          <w:lang w:val="en-US"/>
+        </w:rPr>
+        <w:t>coupliung</w:t>
+      </w:r>
+      <w:proofErr w:type="spellEnd"/>
+      <w:r>
+        <w:rPr>
+          <w:highlight w:val="yellow"/>
+          <w:lang w:val="en-US"/>
+        </w:rPr>
+        <w:t xml:space="preserve">-use </w:t>
+      </w:r>
+      <w:proofErr w:type="gramStart"/>
+      <w:r>
+        <w:rPr>
+          <w:highlight w:val="yellow"/>
+          <w:lang w:val="en-US"/>
+        </w:rPr>
+        <w:t>para all-coupling</w:t>
+      </w:r>
+      <w:proofErr w:type="gramEnd"/>
+      <w:r>
+        <w:rPr>
+          <w:highlight w:val="yellow"/>
+          <w:lang w:val="en-US"/>
+        </w:rPr>
+        <w:t>-du-paths</w:t>
+      </w:r>
+      <w:r>
+        <w:rPr>
+          <w:lang w:val="en-US"/>
+        </w:rPr>
+        <w:t>?</w:t>
+      </w:r>
+    </w:p>
+    <w:p>
+      <w:r>
+        <w:t xml:space="preserve">A função delete, invoca os métodos privados </w:t>
+      </w:r>
+      <w:proofErr w:type="spellStart"/>
+      <w:r>
+        <w:t>proposePosition</w:t>
+      </w:r>
+      <w:proofErr w:type="spellEnd"/>
+      <w:r>
+        <w:t xml:space="preserve"> e </w:t>
+      </w:r>
+      <w:proofErr w:type="spellStart"/>
+      <w:r>
+        <w:t>compact</w:t>
+      </w:r>
+      <w:proofErr w:type="spellEnd"/>
       <w:r>
         <w:t xml:space="preserve"> </w:t>
       </w:r>
-      <w:r>
-        <w:t>[2,4]!</w:t>
-      </w:r>
-    </w:p>
-    <w:p>
-      <w:r>
-        <w:t>[3]!</w:t>
-      </w:r>
-    </w:p>
-    <w:p>
-      <w:r>
-        <w:t>[4]!</w:t>
-      </w:r>
-    </w:p>
-    <w:p>
-      <w:r>
-        <w:lastRenderedPageBreak/>
-        <w:t>Com isto, determina-se TR(PPC)= {[0,1], [0,2,3], [0,2,4]}. Portanto os testes feitos para cobrir os requerimentos do critério Edge-Pair Coverage também irão cobrir os requerimentos do critério Prime Path Coverage.</w:t>
-      </w:r>
-    </w:p>
-    <w:p>
-      <w:pPr>
-        <w:pStyle w:val="Heading1"/>
-      </w:pPr>
-      <w:r>
-        <w:t>3.</w:t>
-      </w:r>
-    </w:p>
-    <w:p>
-      <w:pPr>
-        <w:pStyle w:val="Heading1"/>
-      </w:pPr>
-      <w:r>
-        <w:t>4.</w:t>
-      </w:r>
-    </w:p>
-    <w:p>
-      <w:r>
-        <w:t>Parâmetros de input: this, other</w:t>
-      </w:r>
-    </w:p>
-    <w:p>
-      <w:r>
-        <w:t>Características:</w:t>
+      <w:proofErr w:type="spellStart"/>
+      <w:r>
+        <w:rPr>
+          <w:highlight w:val="yellow"/>
+        </w:rPr>
+        <w:t>isLeaf</w:t>
+      </w:r>
+      <w:proofErr w:type="spellEnd"/>
+      <w:r>
+        <w:rPr>
+          <w:highlight w:val="yellow"/>
+        </w:rPr>
+        <w:t xml:space="preserve"> e </w:t>
+      </w:r>
+      <w:proofErr w:type="spellStart"/>
+      <w:r>
+        <w:rPr>
+          <w:highlight w:val="yellow"/>
+        </w:rPr>
+        <w:t>isEmpty</w:t>
+      </w:r>
+      <w:proofErr w:type="spellEnd"/>
+      <w:r>
+        <w:rPr>
+          <w:highlight w:val="yellow"/>
+        </w:rPr>
+        <w:t xml:space="preserve"> são só </w:t>
+      </w:r>
+      <w:proofErr w:type="spellStart"/>
+      <w:r>
+        <w:rPr>
+          <w:highlight w:val="yellow"/>
+        </w:rPr>
+        <w:t>returns</w:t>
+      </w:r>
+      <w:proofErr w:type="spellEnd"/>
+      <w:r>
+        <w:t>.</w:t>
+      </w:r>
+    </w:p>
+    <w:p>
+      <w:r>
+        <w:t xml:space="preserve">Para a função </w:t>
+      </w:r>
+      <w:proofErr w:type="spellStart"/>
+      <w:r>
+        <w:t>proposePosition</w:t>
+      </w:r>
+      <w:proofErr w:type="spellEnd"/>
+      <w:r>
+        <w:t>:</w:t>
+      </w:r>
+    </w:p>
+    <w:tbl>
+      <w:tblPr>
+        <w:tblStyle w:val="TableGrid"/>
+        <w:tblW w:w="0" w:type="auto"/>
+        <w:tblLook w:val="04A0" w:firstRow="1" w:lastRow="0" w:firstColumn="1" w:lastColumn="0" w:noHBand="0" w:noVBand="1"/>
+      </w:tblPr>
+      <w:tblGrid>
+        <w:gridCol w:w="4247"/>
+        <w:gridCol w:w="4247"/>
+      </w:tblGrid>
+      <w:tr>
+        <w:tc>
+          <w:tcPr>
+            <w:tcW w:w="4247" w:type="dxa"/>
+          </w:tcPr>
+          <w:p>
+            <w:proofErr w:type="spellStart"/>
+            <w:r>
+              <w:t>Last-def</w:t>
+            </w:r>
+            <w:proofErr w:type="spellEnd"/>
+          </w:p>
+        </w:tc>
+        <w:tc>
+          <w:tcPr>
+            <w:tcW w:w="4247" w:type="dxa"/>
+          </w:tcPr>
+          <w:p>
+            <w:proofErr w:type="spellStart"/>
+            <w:r>
+              <w:t>First</w:t>
+            </w:r>
+            <w:proofErr w:type="spellEnd"/>
+            <w:r>
+              <w:t>-use</w:t>
+            </w:r>
+          </w:p>
+        </w:tc>
+      </w:tr>
+      <w:tr>
+        <w:tc>
+          <w:tcPr>
+            <w:tcW w:w="4247" w:type="dxa"/>
+          </w:tcPr>
+          <w:p>
+            <w:r>
+              <w:t>elem: {1}</w:t>
+            </w:r>
+          </w:p>
+        </w:tc>
+        <w:tc>
+          <w:tcPr>
+            <w:tcW w:w="4247" w:type="dxa"/>
+          </w:tcPr>
+          <w:p>
+            <w:r>
+              <w:t>elem: {</w:t>
+            </w:r>
+            <w:proofErr w:type="spellStart"/>
+            <w:proofErr w:type="gramStart"/>
+            <w:r>
+              <w:t>d,e</w:t>
+            </w:r>
+            <w:proofErr w:type="spellEnd"/>
+            <w:proofErr w:type="gramEnd"/>
+            <w:r>
+              <w:t>}</w:t>
+            </w:r>
+          </w:p>
+        </w:tc>
+      </w:tr>
+      <w:tr>
+        <w:tc>
+          <w:tcPr>
+            <w:tcW w:w="4247" w:type="dxa"/>
+          </w:tcPr>
+          <w:p>
+            <w:proofErr w:type="spellStart"/>
+            <w:r>
+              <w:t>index</w:t>
+            </w:r>
+            <w:proofErr w:type="spellEnd"/>
+            <w:r>
+              <w:t>: {</w:t>
+            </w:r>
+            <w:proofErr w:type="spellStart"/>
+            <w:proofErr w:type="gramStart"/>
+            <w:r>
+              <w:t>f,h</w:t>
+            </w:r>
+            <w:proofErr w:type="spellEnd"/>
+            <w:proofErr w:type="gramEnd"/>
+            <w:r>
+              <w:t>}</w:t>
+            </w:r>
+          </w:p>
+        </w:tc>
+        <w:tc>
+          <w:tcPr>
+            <w:tcW w:w="4247" w:type="dxa"/>
+          </w:tcPr>
+          <w:p>
+            <w:proofErr w:type="spellStart"/>
+            <w:r>
+              <w:t>position</w:t>
+            </w:r>
+            <w:proofErr w:type="spellEnd"/>
+            <w:r>
+              <w:t>: {</w:t>
+            </w:r>
+            <w:r>
+              <w:t>8,9</w:t>
+            </w:r>
+            <w:r>
+              <w:t>}</w:t>
+            </w:r>
+          </w:p>
+        </w:tc>
+      </w:tr>
+    </w:tbl>
+    <w:p/>
+    <w:p>
+      <w:r>
+        <w:t>Através da tabela, é possível extrair os seguintes pares (</w:t>
+      </w:r>
+      <w:proofErr w:type="spellStart"/>
+      <w:r>
+        <w:t>last-def</w:t>
+      </w:r>
+      <w:proofErr w:type="spellEnd"/>
+      <w:r>
+        <w:t xml:space="preserve"> -&gt; </w:t>
+      </w:r>
+      <w:proofErr w:type="spellStart"/>
+      <w:r>
+        <w:t>first</w:t>
+      </w:r>
+      <w:proofErr w:type="spellEnd"/>
+      <w:r>
+        <w:t>-use):</w:t>
       </w:r>
     </w:p>
     <w:p>
@@ -652,11 +2617,141 @@
         <w:pStyle w:val="ListParagraph"/>
         <w:numPr>
           <w:ilvl w:val="0"/>
-          <w:numId w:val="1"/>
+          <w:numId w:val="3"/>
         </w:numPr>
-      </w:pPr>
-      <w:r>
-        <w:t>isNTree: Yes/No</w:t>
+        <w:rPr>
+          <w:lang w:val="en-US"/>
+        </w:rPr>
+      </w:pPr>
+      <w:r>
+        <w:rPr>
+          <w:lang w:val="en-US"/>
+        </w:rPr>
+        <w:t xml:space="preserve">(delete, </w:t>
+      </w:r>
+      <w:proofErr w:type="spellStart"/>
+      <w:r>
+        <w:rPr>
+          <w:lang w:val="en-US"/>
+        </w:rPr>
+        <w:t>elem</w:t>
+      </w:r>
+      <w:proofErr w:type="spellEnd"/>
+      <w:r>
+        <w:rPr>
+          <w:lang w:val="en-US"/>
+        </w:rPr>
+        <w:t xml:space="preserve">, </w:t>
+      </w:r>
+      <w:r>
+        <w:rPr>
+          <w:lang w:val="en-US"/>
+        </w:rPr>
+        <w:t xml:space="preserve">(1) </w:t>
+      </w:r>
+      <w:r>
+        <w:rPr>
+          <w:lang w:val="en-US"/>
+        </w:rPr>
+        <w:t xml:space="preserve">line </w:t>
+      </w:r>
+      <w:r>
+        <w:rPr>
+          <w:lang w:val="en-US"/>
+        </w:rPr>
+        <w:t>2</w:t>
+      </w:r>
+      <w:r>
+        <w:rPr>
+          <w:lang w:val="en-US"/>
+        </w:rPr>
+        <w:t>0</w:t>
+      </w:r>
+      <w:r>
+        <w:rPr>
+          <w:lang w:val="en-US"/>
+        </w:rPr>
+        <w:t>4</w:t>
+      </w:r>
+      <w:r>
+        <w:rPr>
+          <w:lang w:val="en-US"/>
+        </w:rPr>
+        <w:t>) -&gt; (</w:t>
+      </w:r>
+      <w:proofErr w:type="spellStart"/>
+      <w:r>
+        <w:rPr>
+          <w:lang w:val="en-US"/>
+        </w:rPr>
+        <w:t>proposePosition</w:t>
+      </w:r>
+      <w:proofErr w:type="spellEnd"/>
+      <w:r>
+        <w:rPr>
+          <w:lang w:val="en-US"/>
+        </w:rPr>
+        <w:t xml:space="preserve">, </w:t>
+      </w:r>
+      <w:proofErr w:type="spellStart"/>
+      <w:r>
+        <w:rPr>
+          <w:lang w:val="en-US"/>
+        </w:rPr>
+        <w:t>elem</w:t>
+      </w:r>
+      <w:proofErr w:type="spellEnd"/>
+      <w:r>
+        <w:rPr>
+          <w:lang w:val="en-US"/>
+        </w:rPr>
+        <w:t xml:space="preserve">, </w:t>
+      </w:r>
+      <w:r>
+        <w:rPr>
+          <w:lang w:val="en-US"/>
+        </w:rPr>
+        <w:t>(</w:t>
+      </w:r>
+      <w:proofErr w:type="spellStart"/>
+      <w:proofErr w:type="gramStart"/>
+      <w:r>
+        <w:rPr>
+          <w:lang w:val="en-US"/>
+        </w:rPr>
+        <w:t>d,e</w:t>
+      </w:r>
+      <w:proofErr w:type="spellEnd"/>
+      <w:proofErr w:type="gramEnd"/>
+      <w:r>
+        <w:rPr>
+          <w:lang w:val="en-US"/>
+        </w:rPr>
+        <w:t xml:space="preserve">) </w:t>
+      </w:r>
+      <w:r>
+        <w:rPr>
+          <w:lang w:val="en-US"/>
+        </w:rPr>
+        <w:t>line</w:t>
+      </w:r>
+      <w:r>
+        <w:rPr>
+          <w:lang w:val="en-US"/>
+        </w:rPr>
+        <w:t xml:space="preserve"> </w:t>
+      </w:r>
+      <w:r>
+        <w:rPr>
+          <w:lang w:val="en-US"/>
+        </w:rPr>
+        <w:t>268</w:t>
+      </w:r>
+      <w:r>
+        <w:rPr>
+          <w:lang w:val="en-US"/>
+        </w:rPr>
+        <w:t>)</w:t>
       </w:r>
     </w:p>
     <w:p>
@@ -664,11 +2759,43 @@
         <w:pStyle w:val="ListParagraph"/>
         <w:numPr>
           <w:ilvl w:val="0"/>
-          <w:numId w:val="1"/>
+          <w:numId w:val="3"/>
         </w:numPr>
-      </w:pPr>
-      <w:r>
-        <w:t>Size: 0,1, 2+</w:t>
+        <w:rPr>
+          <w:lang w:val="en-US"/>
+        </w:rPr>
+      </w:pPr>
+      <w:r>
+        <w:rPr>
+          <w:lang w:val="en-US"/>
+        </w:rPr>
+        <w:t>(</w:t>
+      </w:r>
+      <w:proofErr w:type="spellStart"/>
+      <w:r>
+        <w:rPr>
+          <w:lang w:val="en-US"/>
+        </w:rPr>
+        <w:t>proposePosition</w:t>
+      </w:r>
+      <w:proofErr w:type="spellEnd"/>
+      <w:r>
+        <w:rPr>
+          <w:lang w:val="en-US"/>
+        </w:rPr>
+        <w:t>, (f) index, line 273</w:t>
+      </w:r>
+      <w:r>
+        <w:rPr>
+          <w:lang w:val="en-US"/>
+        </w:rPr>
+        <w:t>)</w:t>
+      </w:r>
+      <w:r>
+        <w:rPr>
+          <w:lang w:val="en-US"/>
+        </w:rPr>
+        <w:t xml:space="preserve"> -&gt; (delete, position, (8,9) line 225)</w:t>
       </w:r>
     </w:p>
     <w:p>
@@ -676,24 +2803,492 @@
         <w:pStyle w:val="ListParagraph"/>
         <w:numPr>
           <w:ilvl w:val="0"/>
-          <w:numId w:val="1"/>
+          <w:numId w:val="3"/>
         </w:numPr>
-      </w:pPr>
-      <w:r>
-        <w:t>childrenCapacity: 0, 1, 2+</w:t>
+        <w:rPr>
+          <w:lang w:val="en-US"/>
+        </w:rPr>
+      </w:pPr>
+      <w:r>
+        <w:rPr>
+          <w:lang w:val="en-US"/>
+        </w:rPr>
+        <w:t>(</w:t>
+      </w:r>
+      <w:proofErr w:type="spellStart"/>
+      <w:r>
+        <w:rPr>
+          <w:lang w:val="en-US"/>
+        </w:rPr>
+        <w:t>proposePosition</w:t>
+      </w:r>
+      <w:proofErr w:type="spellEnd"/>
+      <w:r>
+        <w:rPr>
+          <w:lang w:val="en-US"/>
+        </w:rPr>
+        <w:t xml:space="preserve">, </w:t>
+      </w:r>
+      <w:r>
+        <w:rPr>
+          <w:lang w:val="en-US"/>
+        </w:rPr>
+        <w:t xml:space="preserve">(h) </w:t>
+      </w:r>
+      <w:r>
+        <w:rPr>
+          <w:lang w:val="en-US"/>
+        </w:rPr>
+        <w:t>index, line 2</w:t>
+      </w:r>
+      <w:r>
+        <w:rPr>
+          <w:lang w:val="en-US"/>
+        </w:rPr>
+        <w:t>78</w:t>
+      </w:r>
+      <w:r>
+        <w:rPr>
+          <w:lang w:val="en-US"/>
+        </w:rPr>
+        <w:t>) -&gt; (delete, position, (8,9)</w:t>
+      </w:r>
+      <w:r>
+        <w:rPr>
+          <w:lang w:val="en-US"/>
+        </w:rPr>
+        <w:t xml:space="preserve"> </w:t>
+      </w:r>
+      <w:r>
+        <w:rPr>
+          <w:lang w:val="en-US"/>
+        </w:rPr>
+        <w:t>line 225)</w:t>
+      </w:r>
+    </w:p>
+    <w:p>
+      <w:r>
+        <w:t xml:space="preserve">As </w:t>
+      </w:r>
+      <w:proofErr w:type="spellStart"/>
+      <w:r>
+        <w:t>variaveis</w:t>
+      </w:r>
+      <w:proofErr w:type="spellEnd"/>
+      <w:r>
+        <w:t xml:space="preserve"> de </w:t>
+      </w:r>
+      <w:proofErr w:type="spellStart"/>
+      <w:r>
+        <w:t>paremetro</w:t>
+      </w:r>
+      <w:proofErr w:type="spellEnd"/>
+      <w:r>
+        <w:t xml:space="preserve"> e retorno, n</w:t>
+      </w:r>
+      <w:r>
+        <w:t xml:space="preserve">os </w:t>
+      </w:r>
+      <w:proofErr w:type="spellStart"/>
+      <w:r>
+        <w:t>first</w:t>
+      </w:r>
+      <w:proofErr w:type="spellEnd"/>
+      <w:r>
+        <w:t>-uses</w:t>
+      </w:r>
+      <w:r>
+        <w:t xml:space="preserve"> </w:t>
+      </w:r>
+      <w:r>
+        <w:t>são arcos,</w:t>
+      </w:r>
+      <w:r>
+        <w:t xml:space="preserve"> logo</w:t>
+      </w:r>
+      <w:r>
+        <w:t xml:space="preserve"> são responsáveis os nos finais dos arcos</w:t>
+      </w:r>
+      <w:r>
+        <w:t>.</w:t>
+      </w:r>
+      <w:r>
+        <w:t xml:space="preserve"> </w:t>
+      </w:r>
+      <w:r>
+        <w:rPr>
+          <w:highlight w:val="yellow"/>
+        </w:rPr>
+        <w:t>Mas isto vai fazer com que os pares fiquem iguais (</w:t>
+      </w:r>
+      <w:proofErr w:type="gramStart"/>
+      <w:r>
+        <w:rPr>
+          <w:highlight w:val="yellow"/>
+        </w:rPr>
+        <w:t>1,e</w:t>
+      </w:r>
+      <w:proofErr w:type="gramEnd"/>
+      <w:r>
+        <w:rPr>
+          <w:highlight w:val="yellow"/>
+        </w:rPr>
+        <w:t xml:space="preserve">) e (1,d) o caminho é mm </w:t>
+      </w:r>
+      <w:proofErr w:type="spellStart"/>
+      <w:r>
+        <w:rPr>
+          <w:highlight w:val="yellow"/>
+        </w:rPr>
+        <w:t>pq</w:t>
+      </w:r>
+      <w:proofErr w:type="spellEnd"/>
+      <w:r>
+        <w:rPr>
+          <w:highlight w:val="yellow"/>
+        </w:rPr>
+        <w:t xml:space="preserve"> </w:t>
+      </w:r>
+      <w:r>
+        <w:rPr>
+          <w:highlight w:val="yellow"/>
+        </w:rPr>
+        <w:t xml:space="preserve">o arco </w:t>
+      </w:r>
+      <w:r>
+        <w:rPr>
+          <w:highlight w:val="yellow"/>
+        </w:rPr>
+        <w:t>representa</w:t>
+      </w:r>
+      <w:r>
+        <w:rPr>
+          <w:highlight w:val="yellow"/>
+        </w:rPr>
+        <w:t xml:space="preserve"> um único </w:t>
+      </w:r>
+      <w:proofErr w:type="spellStart"/>
+      <w:r>
+        <w:rPr>
+          <w:highlight w:val="yellow"/>
+        </w:rPr>
+        <w:t>if</w:t>
+      </w:r>
+      <w:proofErr w:type="spellEnd"/>
+      <w:r>
+        <w:rPr>
+          <w:highlight w:val="yellow"/>
+        </w:rPr>
+        <w:t>.</w:t>
+      </w:r>
+      <w:r>
+        <w:t xml:space="preserve"> </w:t>
       </w:r>
     </w:p>
     <w:p/>
+    <w:p>
+      <w:r>
+        <w:t xml:space="preserve">Para o </w:t>
+      </w:r>
+      <w:proofErr w:type="spellStart"/>
+      <w:r>
+        <w:t>compact</w:t>
+      </w:r>
+      <w:proofErr w:type="spellEnd"/>
+      <w:r>
+        <w:t xml:space="preserve">, não há </w:t>
+      </w:r>
+      <w:proofErr w:type="spellStart"/>
+      <w:r>
+        <w:t>return</w:t>
+      </w:r>
+      <w:proofErr w:type="spellEnd"/>
+      <w:r>
+        <w:t xml:space="preserve"> </w:t>
+      </w:r>
+      <w:proofErr w:type="spellStart"/>
+      <w:r>
+        <w:t>coupling</w:t>
+      </w:r>
+      <w:proofErr w:type="spellEnd"/>
+      <w:r>
+        <w:t xml:space="preserve"> porque é um método </w:t>
+      </w:r>
+      <w:proofErr w:type="spellStart"/>
+      <w:r>
+        <w:t>void</w:t>
+      </w:r>
+      <w:proofErr w:type="spellEnd"/>
+    </w:p>
+    <w:p>
+      <w:pPr>
+        <w:pStyle w:val="Heading1"/>
+      </w:pPr>
+      <w:r>
+        <w:t>4.</w:t>
+      </w:r>
+    </w:p>
     <w:p/>
-    <w:p/>
+    <w:p>
+      <w:r>
+        <w:t>Seguindo as seguintes características:</w:t>
+      </w:r>
+    </w:p>
+    <w:p>
+      <w:pPr>
+        <w:ind w:firstLine="708"/>
+        <w:rPr>
+          <w:lang w:val="en-US"/>
+        </w:rPr>
+      </w:pPr>
+      <w:r>
+        <w:rPr>
+          <w:lang w:val="en-US"/>
+        </w:rPr>
+        <w:t>1. Tree 1 is empty – [T1Empty, T1NotEmpty]</w:t>
+      </w:r>
+    </w:p>
+    <w:p>
+      <w:pPr>
+        <w:ind w:firstLine="708"/>
+        <w:rPr>
+          <w:lang w:val="en-US"/>
+        </w:rPr>
+      </w:pPr>
+      <w:r>
+        <w:rPr>
+          <w:lang w:val="en-US"/>
+        </w:rPr>
+        <w:t>2. Tree 2 is empty – [T2Empty, T2NotEmpty]</w:t>
+      </w:r>
+    </w:p>
+    <w:p>
+      <w:pPr>
+        <w:ind w:firstLine="708"/>
+        <w:rPr>
+          <w:lang w:val="en-US"/>
+        </w:rPr>
+      </w:pPr>
+      <w:r>
+        <w:rPr>
+          <w:lang w:val="en-US"/>
+        </w:rPr>
+        <w:t>3. Tree 2 is null - [T2Null, T2NotNull]</w:t>
+      </w:r>
+    </w:p>
+    <w:p>
+      <w:pPr>
+        <w:ind w:firstLine="708"/>
+        <w:rPr>
+          <w:lang w:val="en-US"/>
+        </w:rPr>
+      </w:pPr>
+      <w:r>
+        <w:rPr>
+          <w:lang w:val="en-US"/>
+        </w:rPr>
+        <w:t>4. Tree 1 intersection of Tree 2 is empty/full/partial – [</w:t>
+      </w:r>
+      <w:proofErr w:type="gramStart"/>
+      <w:r>
+        <w:rPr>
+          <w:lang w:val="en-US"/>
+        </w:rPr>
+        <w:t>E,F</w:t>
+      </w:r>
+      <w:proofErr w:type="gramEnd"/>
+      <w:r>
+        <w:rPr>
+          <w:lang w:val="en-US"/>
+        </w:rPr>
+        <w:t>,P]</w:t>
+      </w:r>
+    </w:p>
+    <w:p>
+      <w:r>
+        <w:t>O caso base seria aquele que seria o mais comum num ambiente de execução normal do sistema, portanto sugere-se: (T1NotEmpty, T2NotEmpty, T2NotNull, P). Portanto, a partir do caso base, o</w:t>
+      </w:r>
+      <w:r>
+        <w:t xml:space="preserve">s requerimentos </w:t>
+      </w:r>
+      <w:r>
+        <w:t xml:space="preserve">para testar são: </w:t>
+      </w:r>
+    </w:p>
+    <w:p>
+      <w:pPr>
+        <w:rPr>
+          <w:lang w:val="en-US"/>
+        </w:rPr>
+      </w:pPr>
+      <w:r>
+        <w:rPr>
+          <w:lang w:val="en-US"/>
+        </w:rPr>
+        <w:t>(T1NotEmpty, T2NotEmpty, T2NotNull, P)</w:t>
+      </w:r>
+      <w:r>
+        <w:rPr>
+          <w:lang w:val="en-US"/>
+        </w:rPr>
+        <w:t xml:space="preserve">, </w:t>
+      </w:r>
+      <w:r>
+        <w:rPr>
+          <w:lang w:val="en-US"/>
+        </w:rPr>
+        <w:t>(</w:t>
+      </w:r>
+      <w:r>
+        <w:rPr>
+          <w:b/>
+          <w:bCs/>
+          <w:lang w:val="en-US"/>
+        </w:rPr>
+        <w:t>T1Empty</w:t>
+      </w:r>
+      <w:r>
+        <w:rPr>
+          <w:lang w:val="en-US"/>
+        </w:rPr>
+        <w:t xml:space="preserve">, T2NotEmpty, T2NotNull, P), </w:t>
+      </w:r>
+    </w:p>
+    <w:p>
+      <w:pPr>
+        <w:rPr>
+          <w:lang w:val="en-US"/>
+        </w:rPr>
+      </w:pPr>
+      <w:r>
+        <w:rPr>
+          <w:lang w:val="en-US"/>
+        </w:rPr>
+        <w:t xml:space="preserve">(T1NotEmpty, </w:t>
+      </w:r>
+      <w:r>
+        <w:rPr>
+          <w:b/>
+          <w:bCs/>
+          <w:lang w:val="en-US"/>
+        </w:rPr>
+        <w:t>T2Empty</w:t>
+      </w:r>
+      <w:r>
+        <w:rPr>
+          <w:lang w:val="en-US"/>
+        </w:rPr>
+        <w:t>, T2NotNull, P)</w:t>
+      </w:r>
+      <w:r>
+        <w:rPr>
+          <w:lang w:val="en-US"/>
+        </w:rPr>
+        <w:t xml:space="preserve">, </w:t>
+      </w:r>
+      <w:r>
+        <w:rPr>
+          <w:lang w:val="en-US"/>
+        </w:rPr>
+        <w:t xml:space="preserve">(T1NotEmpty, T2NotEmpty, </w:t>
+      </w:r>
+      <w:r>
+        <w:rPr>
+          <w:b/>
+          <w:bCs/>
+          <w:lang w:val="en-US"/>
+        </w:rPr>
+        <w:t>T2Null</w:t>
+      </w:r>
+      <w:r>
+        <w:rPr>
+          <w:lang w:val="en-US"/>
+        </w:rPr>
+        <w:t>, P)</w:t>
+      </w:r>
+      <w:r>
+        <w:rPr>
+          <w:lang w:val="en-US"/>
+        </w:rPr>
+        <w:t>,</w:t>
+      </w:r>
+    </w:p>
+    <w:p>
+      <w:pPr>
+        <w:rPr>
+          <w:lang w:val="en-US"/>
+        </w:rPr>
+      </w:pPr>
+      <w:r>
+        <w:rPr>
+          <w:lang w:val="en-US"/>
+        </w:rPr>
+        <w:t xml:space="preserve">(T1NotEmpty, T2NotEmpty, T2NotNull, </w:t>
+      </w:r>
+      <w:r>
+        <w:rPr>
+          <w:b/>
+          <w:bCs/>
+          <w:lang w:val="en-US"/>
+        </w:rPr>
+        <w:t>F</w:t>
+      </w:r>
+      <w:r>
+        <w:rPr>
+          <w:lang w:val="en-US"/>
+        </w:rPr>
+        <w:t xml:space="preserve">), (T1NotEmpty, T2NotEmpty, T2NotNull, </w:t>
+      </w:r>
+      <w:r>
+        <w:rPr>
+          <w:b/>
+          <w:bCs/>
+          <w:lang w:val="en-US"/>
+        </w:rPr>
+        <w:t>E</w:t>
+      </w:r>
+      <w:r>
+        <w:rPr>
+          <w:lang w:val="en-US"/>
+        </w:rPr>
+        <w:t>).</w:t>
+      </w:r>
+    </w:p>
+    <w:p>
+      <w:pPr>
+        <w:rPr>
+          <w:lang w:val="en-US"/>
+        </w:rPr>
+      </w:pPr>
+    </w:p>
+    <w:p>
+      <w:pPr>
+        <w:rPr>
+          <w:lang w:val="en-US"/>
+        </w:rPr>
+      </w:pPr>
+    </w:p>
+    <w:p>
+      <w:pPr>
+        <w:rPr>
+          <w:lang w:val="en-US"/>
+        </w:rPr>
+      </w:pPr>
+    </w:p>
     <w:p>
       <w:pPr>
         <w:jc w:val="both"/>
+        <w:rPr>
+          <w:lang w:val="en-US"/>
+        </w:rPr>
       </w:pPr>
     </w:p>
     <w:p>
       <w:pPr>
         <w:jc w:val="both"/>
+        <w:rPr>
+          <w:lang w:val="en-US"/>
+        </w:rPr>
       </w:pPr>
     </w:p>
     <w:sectPr>
@@ -821,8 +3416,240 @@
       </w:rPr>
     </w:lvl>
   </w:abstractNum>
+  <w:abstractNum w:abstractNumId="1" w15:restartNumberingAfterBreak="0">
+    <w:nsid w:val="67701233"/>
+    <w:multiLevelType w:val="hybridMultilevel"/>
+    <w:tmpl w:val="DB0CEC18"/>
+    <w:lvl w:ilvl="0" w:tplc="08160001">
+      <w:start w:val="1"/>
+      <w:numFmt w:val="bullet"/>
+      <w:lvlText w:val=""/>
+      <w:lvlJc w:val="left"/>
+      <w:pPr>
+        <w:ind w:left="720" w:hanging="360"/>
+      </w:pPr>
+      <w:rPr>
+        <w:rFonts w:ascii="Symbol" w:hAnsi="Symbol" w:hint="default"/>
+      </w:rPr>
+    </w:lvl>
+    <w:lvl w:ilvl="1" w:tplc="08160003">
+      <w:start w:val="1"/>
+      <w:numFmt w:val="bullet"/>
+      <w:lvlText w:val="o"/>
+      <w:lvlJc w:val="left"/>
+      <w:pPr>
+        <w:ind w:left="1440" w:hanging="360"/>
+      </w:pPr>
+      <w:rPr>
+        <w:rFonts w:ascii="Courier New" w:hAnsi="Courier New" w:cs="Courier New" w:hint="default"/>
+      </w:rPr>
+    </w:lvl>
+    <w:lvl w:ilvl="2" w:tplc="08160005" w:tentative="1">
+      <w:start w:val="1"/>
+      <w:numFmt w:val="bullet"/>
+      <w:lvlText w:val=""/>
+      <w:lvlJc w:val="left"/>
+      <w:pPr>
+        <w:ind w:left="2160" w:hanging="360"/>
+      </w:pPr>
+      <w:rPr>
+        <w:rFonts w:ascii="Wingdings" w:hAnsi="Wingdings" w:hint="default"/>
+      </w:rPr>
+    </w:lvl>
+    <w:lvl w:ilvl="3" w:tplc="08160001" w:tentative="1">
+      <w:start w:val="1"/>
+      <w:numFmt w:val="bullet"/>
+      <w:lvlText w:val=""/>
+      <w:lvlJc w:val="left"/>
+      <w:pPr>
+        <w:ind w:left="2880" w:hanging="360"/>
+      </w:pPr>
+      <w:rPr>
+        <w:rFonts w:ascii="Symbol" w:hAnsi="Symbol" w:hint="default"/>
+      </w:rPr>
+    </w:lvl>
+    <w:lvl w:ilvl="4" w:tplc="08160003" w:tentative="1">
+      <w:start w:val="1"/>
+      <w:numFmt w:val="bullet"/>
+      <w:lvlText w:val="o"/>
+      <w:lvlJc w:val="left"/>
+      <w:pPr>
+        <w:ind w:left="3600" w:hanging="360"/>
+      </w:pPr>
+      <w:rPr>
+        <w:rFonts w:ascii="Courier New" w:hAnsi="Courier New" w:cs="Courier New" w:hint="default"/>
+      </w:rPr>
+    </w:lvl>
+    <w:lvl w:ilvl="5" w:tplc="08160005" w:tentative="1">
+      <w:start w:val="1"/>
+      <w:numFmt w:val="bullet"/>
+      <w:lvlText w:val=""/>
+      <w:lvlJc w:val="left"/>
+      <w:pPr>
+        <w:ind w:left="4320" w:hanging="360"/>
+      </w:pPr>
+      <w:rPr>
+        <w:rFonts w:ascii="Wingdings" w:hAnsi="Wingdings" w:hint="default"/>
+      </w:rPr>
+    </w:lvl>
+    <w:lvl w:ilvl="6" w:tplc="08160001" w:tentative="1">
+      <w:start w:val="1"/>
+      <w:numFmt w:val="bullet"/>
+      <w:lvlText w:val=""/>
+      <w:lvlJc w:val="left"/>
+      <w:pPr>
+        <w:ind w:left="5040" w:hanging="360"/>
+      </w:pPr>
+      <w:rPr>
+        <w:rFonts w:ascii="Symbol" w:hAnsi="Symbol" w:hint="default"/>
+      </w:rPr>
+    </w:lvl>
+    <w:lvl w:ilvl="7" w:tplc="08160003" w:tentative="1">
+      <w:start w:val="1"/>
+      <w:numFmt w:val="bullet"/>
+      <w:lvlText w:val="o"/>
+      <w:lvlJc w:val="left"/>
+      <w:pPr>
+        <w:ind w:left="5760" w:hanging="360"/>
+      </w:pPr>
+      <w:rPr>
+        <w:rFonts w:ascii="Courier New" w:hAnsi="Courier New" w:cs="Courier New" w:hint="default"/>
+      </w:rPr>
+    </w:lvl>
+    <w:lvl w:ilvl="8" w:tplc="08160005" w:tentative="1">
+      <w:start w:val="1"/>
+      <w:numFmt w:val="bullet"/>
+      <w:lvlText w:val=""/>
+      <w:lvlJc w:val="left"/>
+      <w:pPr>
+        <w:ind w:left="6480" w:hanging="360"/>
+      </w:pPr>
+      <w:rPr>
+        <w:rFonts w:ascii="Wingdings" w:hAnsi="Wingdings" w:hint="default"/>
+      </w:rPr>
+    </w:lvl>
+  </w:abstractNum>
+  <w:abstractNum w:abstractNumId="2" w15:restartNumberingAfterBreak="0">
+    <w:nsid w:val="74C20D16"/>
+    <w:multiLevelType w:val="hybridMultilevel"/>
+    <w:tmpl w:val="4E36CD82"/>
+    <w:lvl w:ilvl="0" w:tplc="08160001">
+      <w:start w:val="1"/>
+      <w:numFmt w:val="bullet"/>
+      <w:lvlText w:val=""/>
+      <w:lvlJc w:val="left"/>
+      <w:pPr>
+        <w:ind w:left="1430" w:hanging="360"/>
+      </w:pPr>
+      <w:rPr>
+        <w:rFonts w:ascii="Symbol" w:hAnsi="Symbol" w:hint="default"/>
+      </w:rPr>
+    </w:lvl>
+    <w:lvl w:ilvl="1" w:tplc="08160003" w:tentative="1">
+      <w:start w:val="1"/>
+      <w:numFmt w:val="bullet"/>
+      <w:lvlText w:val="o"/>
+      <w:lvlJc w:val="left"/>
+      <w:pPr>
+        <w:ind w:left="2150" w:hanging="360"/>
+      </w:pPr>
+      <w:rPr>
+        <w:rFonts w:ascii="Courier New" w:hAnsi="Courier New" w:cs="Courier New" w:hint="default"/>
+      </w:rPr>
+    </w:lvl>
+    <w:lvl w:ilvl="2" w:tplc="08160005" w:tentative="1">
+      <w:start w:val="1"/>
+      <w:numFmt w:val="bullet"/>
+      <w:lvlText w:val=""/>
+      <w:lvlJc w:val="left"/>
+      <w:pPr>
+        <w:ind w:left="2870" w:hanging="360"/>
+      </w:pPr>
+      <w:rPr>
+        <w:rFonts w:ascii="Wingdings" w:hAnsi="Wingdings" w:hint="default"/>
+      </w:rPr>
+    </w:lvl>
+    <w:lvl w:ilvl="3" w:tplc="08160001" w:tentative="1">
+      <w:start w:val="1"/>
+      <w:numFmt w:val="bullet"/>
+      <w:lvlText w:val=""/>
+      <w:lvlJc w:val="left"/>
+      <w:pPr>
+        <w:ind w:left="3590" w:hanging="360"/>
+      </w:pPr>
+      <w:rPr>
+        <w:rFonts w:ascii="Symbol" w:hAnsi="Symbol" w:hint="default"/>
+      </w:rPr>
+    </w:lvl>
+    <w:lvl w:ilvl="4" w:tplc="08160003" w:tentative="1">
+      <w:start w:val="1"/>
+      <w:numFmt w:val="bullet"/>
+      <w:lvlText w:val="o"/>
+      <w:lvlJc w:val="left"/>
+      <w:pPr>
+        <w:ind w:left="4310" w:hanging="360"/>
+      </w:pPr>
+      <w:rPr>
+        <w:rFonts w:ascii="Courier New" w:hAnsi="Courier New" w:cs="Courier New" w:hint="default"/>
+      </w:rPr>
+    </w:lvl>
+    <w:lvl w:ilvl="5" w:tplc="08160005" w:tentative="1">
+      <w:start w:val="1"/>
+      <w:numFmt w:val="bullet"/>
+      <w:lvlText w:val=""/>
+      <w:lvlJc w:val="left"/>
+      <w:pPr>
+        <w:ind w:left="5030" w:hanging="360"/>
+      </w:pPr>
+      <w:rPr>
+        <w:rFonts w:ascii="Wingdings" w:hAnsi="Wingdings" w:hint="default"/>
+      </w:rPr>
+    </w:lvl>
+    <w:lvl w:ilvl="6" w:tplc="08160001" w:tentative="1">
+      <w:start w:val="1"/>
+      <w:numFmt w:val="bullet"/>
+      <w:lvlText w:val=""/>
+      <w:lvlJc w:val="left"/>
+      <w:pPr>
+        <w:ind w:left="5750" w:hanging="360"/>
+      </w:pPr>
+      <w:rPr>
+        <w:rFonts w:ascii="Symbol" w:hAnsi="Symbol" w:hint="default"/>
+      </w:rPr>
+    </w:lvl>
+    <w:lvl w:ilvl="7" w:tplc="08160003" w:tentative="1">
+      <w:start w:val="1"/>
+      <w:numFmt w:val="bullet"/>
+      <w:lvlText w:val="o"/>
+      <w:lvlJc w:val="left"/>
+      <w:pPr>
+        <w:ind w:left="6470" w:hanging="360"/>
+      </w:pPr>
+      <w:rPr>
+        <w:rFonts w:ascii="Courier New" w:hAnsi="Courier New" w:cs="Courier New" w:hint="default"/>
+      </w:rPr>
+    </w:lvl>
+    <w:lvl w:ilvl="8" w:tplc="08160005" w:tentative="1">
+      <w:start w:val="1"/>
+      <w:numFmt w:val="bullet"/>
+      <w:lvlText w:val=""/>
+      <w:lvlJc w:val="left"/>
+      <w:pPr>
+        <w:ind w:left="7190" w:hanging="360"/>
+      </w:pPr>
+      <w:rPr>
+        <w:rFonts w:ascii="Wingdings" w:hAnsi="Wingdings" w:hint="default"/>
+      </w:rPr>
+    </w:lvl>
+  </w:abstractNum>
   <w:num w:numId="1" w16cid:durableId="424620005">
     <w:abstractNumId w:val="0"/>
+  </w:num>
+  <w:num w:numId="2" w16cid:durableId="809056605">
+    <w:abstractNumId w:val="1"/>
+  </w:num>
+  <w:num w:numId="3" w16cid:durableId="140463375">
+    <w:abstractNumId w:val="2"/>
   </w:num>
 </w:numbering>
 </file>

</xml_diff>

<commit_message>
Updated issues to discuss with the prof
</commit_message>
<xml_diff>
--- a/Report_fc57099.docx
+++ b/Report_fc57099.docx
@@ -554,28 +554,28 @@
       </w:r>
       <w:r>
         <w:rPr>
-          <w:highlight w:val="red"/>
+          <w:highlight w:val="green"/>
         </w:rPr>
         <w:t xml:space="preserve">Ou tenho de fazer </w:t>
       </w:r>
       <w:proofErr w:type="spellStart"/>
       <w:r>
         <w:rPr>
-          <w:highlight w:val="red"/>
+          <w:highlight w:val="green"/>
         </w:rPr>
         <w:t>tmb</w:t>
       </w:r>
       <w:proofErr w:type="spellEnd"/>
       <w:r>
         <w:rPr>
-          <w:highlight w:val="red"/>
+          <w:highlight w:val="green"/>
         </w:rPr>
         <w:t xml:space="preserve"> um grafo para o </w:t>
       </w:r>
       <w:proofErr w:type="spellStart"/>
       <w:r>
         <w:rPr>
-          <w:highlight w:val="red"/>
+          <w:highlight w:val="green"/>
         </w:rPr>
         <w:t>equals</w:t>
       </w:r>
@@ -856,12 +856,10 @@
               <w:t>(</w:t>
             </w:r>
             <w:proofErr w:type="spellStart"/>
-            <w:proofErr w:type="gramStart"/>
             <w:r>
               <w:t>this,other</w:t>
             </w:r>
             <w:proofErr w:type="spellEnd"/>
-            <w:proofErr w:type="gramEnd"/>
             <w:r>
               <w:t>)</w:t>
             </w:r>
@@ -1255,30 +1253,18 @@
         <w:jc w:val="both"/>
       </w:pPr>
       <w:r>
-        <w:rPr>
-          <w:highlight w:val="yellow"/>
-        </w:rPr>
         <w:t xml:space="preserve">Passar por [0,1] é impossível </w:t>
       </w:r>
       <w:proofErr w:type="spellStart"/>
       <w:r>
-        <w:rPr>
-          <w:highlight w:val="yellow"/>
-        </w:rPr>
         <w:t>pq</w:t>
       </w:r>
       <w:proofErr w:type="spellEnd"/>
       <w:r>
-        <w:rPr>
-          <w:highlight w:val="yellow"/>
-        </w:rPr>
         <w:t xml:space="preserve"> isso e verificado antes de se chamar </w:t>
       </w:r>
       <w:proofErr w:type="spellStart"/>
       <w:r>
-        <w:rPr>
-          <w:highlight w:val="yellow"/>
-        </w:rPr>
         <w:t>equalTrees</w:t>
       </w:r>
       <w:proofErr w:type="spellEnd"/>
@@ -1288,128 +1274,74 @@
         <w:jc w:val="both"/>
       </w:pPr>
       <w:r>
-        <w:rPr>
-          <w:highlight w:val="yellow"/>
-        </w:rPr>
         <w:t xml:space="preserve">Passar por [0,2,9] também porque se </w:t>
       </w:r>
       <w:proofErr w:type="spellStart"/>
       <w:r>
-        <w:rPr>
-          <w:highlight w:val="yellow"/>
-        </w:rPr>
         <w:t>one</w:t>
       </w:r>
       <w:proofErr w:type="spellEnd"/>
       <w:r>
-        <w:rPr>
-          <w:highlight w:val="yellow"/>
-        </w:rPr>
         <w:t xml:space="preserve"> não pode ser </w:t>
       </w:r>
       <w:proofErr w:type="spellStart"/>
       <w:r>
-        <w:rPr>
-          <w:highlight w:val="yellow"/>
-        </w:rPr>
         <w:t>null</w:t>
       </w:r>
       <w:proofErr w:type="spellEnd"/>
       <w:r>
-        <w:rPr>
-          <w:highlight w:val="yellow"/>
-        </w:rPr>
         <w:t xml:space="preserve"> porque é o </w:t>
       </w:r>
       <w:proofErr w:type="spellStart"/>
       <w:r>
-        <w:rPr>
-          <w:highlight w:val="yellow"/>
-        </w:rPr>
         <w:t>this</w:t>
       </w:r>
       <w:proofErr w:type="spellEnd"/>
       <w:r>
-        <w:rPr>
-          <w:highlight w:val="yellow"/>
-        </w:rPr>
         <w:t xml:space="preserve"> e o </w:t>
       </w:r>
       <w:proofErr w:type="spellStart"/>
       <w:r>
-        <w:rPr>
-          <w:highlight w:val="yellow"/>
-        </w:rPr>
         <w:t>other</w:t>
       </w:r>
       <w:proofErr w:type="spellEnd"/>
       <w:r>
-        <w:rPr>
-          <w:highlight w:val="yellow"/>
-        </w:rPr>
         <w:t xml:space="preserve"> </w:t>
       </w:r>
       <w:proofErr w:type="spellStart"/>
       <w:r>
-        <w:rPr>
-          <w:highlight w:val="yellow"/>
-        </w:rPr>
         <w:t>tmb</w:t>
       </w:r>
       <w:proofErr w:type="spellEnd"/>
       <w:r>
-        <w:rPr>
-          <w:highlight w:val="yellow"/>
-        </w:rPr>
         <w:t xml:space="preserve"> n </w:t>
       </w:r>
       <w:proofErr w:type="spellStart"/>
       <w:r>
-        <w:rPr>
-          <w:highlight w:val="yellow"/>
-        </w:rPr>
         <w:t>pq</w:t>
       </w:r>
       <w:proofErr w:type="spellEnd"/>
       <w:r>
-        <w:rPr>
-          <w:highlight w:val="yellow"/>
-        </w:rPr>
         <w:t xml:space="preserve"> faz se o </w:t>
       </w:r>
       <w:proofErr w:type="spellStart"/>
       <w:r>
-        <w:rPr>
-          <w:highlight w:val="yellow"/>
-        </w:rPr>
         <w:t>instanceof</w:t>
       </w:r>
       <w:proofErr w:type="spellEnd"/>
       <w:r>
-        <w:rPr>
-          <w:highlight w:val="yellow"/>
-        </w:rPr>
         <w:t xml:space="preserve"> e </w:t>
       </w:r>
       <w:proofErr w:type="spellStart"/>
       <w:r>
-        <w:rPr>
-          <w:highlight w:val="yellow"/>
-        </w:rPr>
         <w:t>null</w:t>
       </w:r>
       <w:proofErr w:type="spellEnd"/>
       <w:r>
-        <w:rPr>
-          <w:highlight w:val="yellow"/>
-        </w:rPr>
         <w:t xml:space="preserve"> não é, logo não passa para o </w:t>
       </w:r>
       <w:proofErr w:type="spellStart"/>
       <w:r>
-        <w:rPr>
-          <w:highlight w:val="yellow"/>
-        </w:rPr>
         <w:t>equalTrees</w:t>
       </w:r>
       <w:proofErr w:type="spellEnd"/>
@@ -1419,71 +1351,75 @@
       <w:proofErr w:type="spellStart"/>
       <w:r>
         <w:rPr>
-          <w:highlight w:val="cyan"/>
+          <w:highlight w:val="green"/>
         </w:rPr>
         <w:t>Best</w:t>
       </w:r>
       <w:proofErr w:type="spellEnd"/>
       <w:r>
         <w:rPr>
-          <w:highlight w:val="cyan"/>
+          <w:highlight w:val="green"/>
         </w:rPr>
         <w:t xml:space="preserve"> </w:t>
       </w:r>
       <w:proofErr w:type="spellStart"/>
       <w:r>
         <w:rPr>
-          <w:highlight w:val="cyan"/>
+          <w:highlight w:val="green"/>
         </w:rPr>
         <w:t>effort</w:t>
       </w:r>
       <w:proofErr w:type="spellEnd"/>
       <w:r>
         <w:rPr>
-          <w:highlight w:val="cyan"/>
+          <w:highlight w:val="green"/>
         </w:rPr>
         <w:t xml:space="preserve"> seria fazer estes testes, que não se </w:t>
       </w:r>
       <w:proofErr w:type="spellStart"/>
       <w:r>
         <w:rPr>
-          <w:highlight w:val="cyan"/>
+          <w:highlight w:val="green"/>
         </w:rPr>
         <w:t>vao</w:t>
       </w:r>
       <w:proofErr w:type="spellEnd"/>
       <w:r>
         <w:rPr>
-          <w:highlight w:val="cyan"/>
+          <w:highlight w:val="green"/>
         </w:rPr>
         <w:t xml:space="preserve"> refletir aqui no </w:t>
       </w:r>
       <w:proofErr w:type="spellStart"/>
-      <w:proofErr w:type="gramStart"/>
-      <w:r>
-        <w:rPr>
-          <w:highlight w:val="cyan"/>
+      <w:r>
+        <w:rPr>
+          <w:highlight w:val="green"/>
         </w:rPr>
         <w:t>equalTrees</w:t>
       </w:r>
       <w:proofErr w:type="spellEnd"/>
-      <w:proofErr w:type="gramEnd"/>
-      <w:r>
-        <w:rPr>
-          <w:highlight w:val="cyan"/>
+      <w:r>
+        <w:rPr>
+          <w:highlight w:val="green"/>
         </w:rPr>
         <w:t xml:space="preserve"> mas sim no </w:t>
       </w:r>
       <w:proofErr w:type="spellStart"/>
       <w:r>
         <w:rPr>
-          <w:highlight w:val="cyan"/>
+          <w:highlight w:val="green"/>
         </w:rPr>
         <w:t>equals</w:t>
       </w:r>
       <w:proofErr w:type="spellEnd"/>
       <w:r>
-        <w:t xml:space="preserve">, </w:t>
+        <w:rPr>
+          <w:highlight w:val="green"/>
+        </w:rPr>
+        <w:t>,</w:t>
+      </w:r>
+      <w:r>
+        <w:t xml:space="preserve"> </w:t>
       </w:r>
     </w:p>
     <w:p>
@@ -1532,23 +1468,14 @@
         <w:jc w:val="both"/>
       </w:pPr>
       <w:r>
-        <w:rPr>
-          <w:highlight w:val="magenta"/>
-        </w:rPr>
         <w:t>(</w:t>
       </w:r>
       <w:proofErr w:type="spellStart"/>
       <w:r>
-        <w:rPr>
-          <w:highlight w:val="magenta"/>
-        </w:rPr>
         <w:t>paths</w:t>
       </w:r>
       <w:proofErr w:type="spellEnd"/>
       <w:r>
-        <w:rPr>
-          <w:highlight w:val="magenta"/>
-        </w:rPr>
         <w:t xml:space="preserve"> marcados a vermelho são caminhos impossíveis)</w:t>
       </w:r>
     </w:p>
@@ -1764,69 +1691,51 @@
           <w:b/>
           <w:bCs/>
         </w:rPr>
-        <w:t>[4,5,</w:t>
-      </w:r>
-      <w:proofErr w:type="gramStart"/>
+        <w:t>[4,5,4]</w:t>
+      </w:r>
       <w:r>
         <w:rPr>
           <w:b/>
           <w:bCs/>
         </w:rPr>
-        <w:t>4]</w:t>
+        <w:t>*</w:t>
+      </w:r>
+      <w:r>
+        <w:t xml:space="preserve"> [4,5,6]!</w:t>
+      </w:r>
+      <w:r>
+        <w:t xml:space="preserve"> [4,7,8]! [4,7,9]!</w:t>
+      </w:r>
+    </w:p>
+    <w:p>
+      <w:pPr>
+        <w:jc w:val="both"/>
+      </w:pPr>
+      <w:r>
+        <w:t>[5]</w:t>
+      </w:r>
+      <w:r>
+        <w:t xml:space="preserve"> </w:t>
+      </w:r>
+      <w:r>
+        <w:t xml:space="preserve">-&gt; </w:t>
+      </w:r>
+      <w:r>
+        <w:t xml:space="preserve">[5,4] </w:t>
+      </w:r>
+      <w:r>
+        <w:t>[5,6]!</w:t>
+      </w:r>
+      <w:r>
+        <w:t xml:space="preserve"> -&gt; </w:t>
       </w:r>
       <w:r>
         <w:rPr>
           <w:b/>
           <w:bCs/>
         </w:rPr>
-        <w:t>*</w:t>
-      </w:r>
-      <w:proofErr w:type="gramEnd"/>
-      <w:r>
-        <w:t xml:space="preserve"> [4,5,6]!</w:t>
-      </w:r>
-      <w:r>
-        <w:t xml:space="preserve"> [4,7,8]! [4,7,9]!</w:t>
-      </w:r>
-    </w:p>
-    <w:p>
-      <w:pPr>
-        <w:jc w:val="both"/>
-      </w:pPr>
-      <w:r>
-        <w:t>[5]</w:t>
-      </w:r>
-      <w:r>
-        <w:t xml:space="preserve"> </w:t>
-      </w:r>
-      <w:r>
-        <w:t xml:space="preserve">-&gt; </w:t>
-      </w:r>
-      <w:r>
-        <w:t xml:space="preserve">[5,4] </w:t>
-      </w:r>
-      <w:r>
-        <w:t>[5,6]!</w:t>
-      </w:r>
-      <w:r>
-        <w:t xml:space="preserve"> -&gt; </w:t>
-      </w:r>
-      <w:r>
-        <w:rPr>
-          <w:b/>
-          <w:bCs/>
-        </w:rPr>
-        <w:t>[5,4,</w:t>
-      </w:r>
-      <w:proofErr w:type="gramStart"/>
-      <w:r>
-        <w:rPr>
-          <w:b/>
-          <w:bCs/>
-        </w:rPr>
-        <w:t>5]*</w:t>
-      </w:r>
-      <w:proofErr w:type="gramEnd"/>
+        <w:t>[5,4,5]*</w:t>
+      </w:r>
       <w:r>
         <w:t xml:space="preserve"> [5,4,7] -&gt; </w:t>
       </w:r>
@@ -1951,12 +1860,10 @@
               <w:t>(</w:t>
             </w:r>
             <w:proofErr w:type="spellStart"/>
-            <w:proofErr w:type="gramStart"/>
             <w:r>
               <w:t>this,other</w:t>
             </w:r>
             <w:proofErr w:type="spellEnd"/>
-            <w:proofErr w:type="gramEnd"/>
             <w:r>
               <w:t>)</w:t>
             </w:r>
@@ -2401,11 +2308,6 @@
     <w:p>
       <w:pPr>
         <w:jc w:val="both"/>
-      </w:pPr>
-    </w:p>
-    <w:p>
-      <w:pPr>
-        <w:jc w:val="both"/>
         <w:rPr>
           <w:color w:val="FF0000"/>
         </w:rPr>
@@ -2466,112 +2368,60 @@
     </w:p>
     <w:p>
       <w:pPr>
-        <w:jc w:val="both"/>
-        <w:rPr>
-          <w:lang w:val="en-US"/>
-        </w:rPr>
-      </w:pPr>
+        <w:ind w:firstLine="360"/>
+        <w:jc w:val="both"/>
+      </w:pPr>
+      <w:r>
+        <w:t xml:space="preserve">A função delete, invoca os métodos privados </w:t>
+      </w:r>
+      <w:proofErr w:type="spellStart"/>
+      <w:r>
+        <w:t>proposePosition</w:t>
+      </w:r>
+      <w:proofErr w:type="spellEnd"/>
+      <w:r>
+        <w:t xml:space="preserve"> e </w:t>
+      </w:r>
+      <w:proofErr w:type="spellStart"/>
+      <w:r>
+        <w:t>compact</w:t>
+      </w:r>
+      <w:proofErr w:type="spellEnd"/>
+      <w:r>
+        <w:t xml:space="preserve"> </w:t>
+      </w:r>
+      <w:proofErr w:type="spellStart"/>
       <w:r>
         <w:rPr>
           <w:highlight w:val="yellow"/>
-          <w:lang w:val="en-US"/>
-        </w:rPr>
-        <w:t>Diff All-</w:t>
-      </w:r>
-      <w:proofErr w:type="spellStart"/>
+        </w:rPr>
+        <w:t>isLeaf</w:t>
+      </w:r>
+      <w:proofErr w:type="spellEnd"/>
       <w:r>
         <w:rPr>
           <w:highlight w:val="yellow"/>
-          <w:lang w:val="en-US"/>
-        </w:rPr>
-        <w:t>coupliung</w:t>
-      </w:r>
-      <w:proofErr w:type="spellEnd"/>
+        </w:rPr>
+        <w:t xml:space="preserve"> e </w:t>
+      </w:r>
+      <w:proofErr w:type="spellStart"/>
       <w:r>
         <w:rPr>
           <w:highlight w:val="yellow"/>
-          <w:lang w:val="en-US"/>
-        </w:rPr>
-        <w:t xml:space="preserve">-use </w:t>
-      </w:r>
-      <w:proofErr w:type="gramStart"/>
+        </w:rPr>
+        <w:t>isEmpty</w:t>
+      </w:r>
+      <w:proofErr w:type="spellEnd"/>
       <w:r>
         <w:rPr>
           <w:highlight w:val="yellow"/>
-          <w:lang w:val="en-US"/>
-        </w:rPr>
-        <w:t>para all-coupling</w:t>
-      </w:r>
-      <w:proofErr w:type="gramEnd"/>
+        </w:rPr>
+        <w:t xml:space="preserve"> são só </w:t>
+      </w:r>
+      <w:proofErr w:type="spellStart"/>
       <w:r>
         <w:rPr>
           <w:highlight w:val="yellow"/>
-          <w:lang w:val="en-US"/>
-        </w:rPr>
-        <w:t>-du-paths</w:t>
-      </w:r>
-      <w:r>
-        <w:rPr>
-          <w:lang w:val="en-US"/>
-        </w:rPr>
-        <w:t>?</w:t>
-      </w:r>
-    </w:p>
-    <w:p>
-      <w:pPr>
-        <w:jc w:val="both"/>
-      </w:pPr>
-      <w:r>
-        <w:t xml:space="preserve">A função delete, invoca os métodos privados </w:t>
-      </w:r>
-      <w:proofErr w:type="spellStart"/>
-      <w:r>
-        <w:t>proposePosition</w:t>
-      </w:r>
-      <w:proofErr w:type="spellEnd"/>
-      <w:r>
-        <w:t xml:space="preserve"> e </w:t>
-      </w:r>
-      <w:proofErr w:type="spellStart"/>
-      <w:r>
-        <w:t>compact</w:t>
-      </w:r>
-      <w:proofErr w:type="spellEnd"/>
-      <w:r>
-        <w:t xml:space="preserve"> </w:t>
-      </w:r>
-      <w:proofErr w:type="spellStart"/>
-      <w:r>
-        <w:rPr>
-          <w:highlight w:val="yellow"/>
-        </w:rPr>
-        <w:t>isLeaf</w:t>
-      </w:r>
-      <w:proofErr w:type="spellEnd"/>
-      <w:r>
-        <w:rPr>
-          <w:highlight w:val="yellow"/>
-        </w:rPr>
-        <w:t xml:space="preserve"> e </w:t>
-      </w:r>
-      <w:proofErr w:type="spellStart"/>
-      <w:r>
-        <w:rPr>
-          <w:highlight w:val="yellow"/>
-        </w:rPr>
-        <w:t>isEmpty</w:t>
-      </w:r>
-      <w:proofErr w:type="spellEnd"/>
-      <w:r>
-        <w:rPr>
-          <w:highlight w:val="yellow"/>
-        </w:rPr>
-        <w:t xml:space="preserve"> são só </w:t>
-      </w:r>
-      <w:proofErr w:type="spellStart"/>
-      <w:r>
-        <w:rPr>
-          <w:highlight w:val="yellow"/>
         </w:rPr>
         <w:t>returns</w:t>
       </w:r>
@@ -2579,30 +2429,6 @@
       <w:r>
         <w:t>.</w:t>
       </w:r>
-    </w:p>
-    <w:p>
-      <w:pPr>
-        <w:jc w:val="both"/>
-        <w:rPr>
-          <w:color w:val="FF0000"/>
-        </w:rPr>
-      </w:pPr>
-      <w:r>
-        <w:t xml:space="preserve">*Para a representação dos valores foi usada a representação </w:t>
-      </w:r>
-      <w:proofErr w:type="spellStart"/>
-      <w:r>
-        <w:t>toString</w:t>
-      </w:r>
-      <w:proofErr w:type="spellEnd"/>
-      <w:r>
-        <w:t xml:space="preserve"> dos objetos </w:t>
-      </w:r>
-      <w:proofErr w:type="spellStart"/>
-      <w:r>
-        <w:t>ArrayNTree</w:t>
-      </w:r>
-      <w:proofErr w:type="spellEnd"/>
     </w:p>
     <w:p>
       <w:pPr>
@@ -2689,12 +2515,10 @@
               <w:t>elem: {</w:t>
             </w:r>
             <w:proofErr w:type="spellStart"/>
-            <w:proofErr w:type="gramStart"/>
             <w:r>
               <w:t>d,e</w:t>
             </w:r>
             <w:proofErr w:type="spellEnd"/>
-            <w:proofErr w:type="gramEnd"/>
             <w:r>
               <w:t>}</w:t>
             </w:r>
@@ -2719,12 +2543,10 @@
               <w:t>: {</w:t>
             </w:r>
             <w:proofErr w:type="spellStart"/>
-            <w:proofErr w:type="gramStart"/>
             <w:r>
               <w:t>f,h</w:t>
             </w:r>
             <w:proofErr w:type="spellEnd"/>
-            <w:proofErr w:type="gramEnd"/>
             <w:r>
               <w:t>}</w:t>
             </w:r>
@@ -2997,7 +2819,6 @@
           <w:lang w:val="en-US"/>
         </w:rPr>
       </w:pPr>
-      <w:proofErr w:type="gramStart"/>
       <w:r>
         <w:rPr>
           <w:lang w:val="en-US"/>
@@ -3011,7 +2832,6 @@
         <w:t>(</w:t>
       </w:r>
       <w:proofErr w:type="spellStart"/>
-      <w:proofErr w:type="gramEnd"/>
       <w:r>
         <w:rPr>
           <w:lang w:val="en-US"/>
@@ -3064,76 +2884,10 @@
       </w:r>
       <w:proofErr w:type="spellEnd"/>
       <w:r>
-        <w:t xml:space="preserve">-uses são arcos, logo são responsáveis os nos finais dos arcos. </w:t>
-      </w:r>
-      <w:r>
-        <w:rPr>
-          <w:highlight w:val="yellow"/>
-        </w:rPr>
-        <w:t>Mas isto vai fazer com que os pares fiquem iguais (</w:t>
-      </w:r>
-      <w:proofErr w:type="gramStart"/>
-      <w:r>
-        <w:rPr>
-          <w:highlight w:val="yellow"/>
-        </w:rPr>
-        <w:t>1,e</w:t>
-      </w:r>
-      <w:proofErr w:type="gramEnd"/>
-      <w:r>
-        <w:rPr>
-          <w:highlight w:val="yellow"/>
-        </w:rPr>
-        <w:t xml:space="preserve">) e (1,d) o caminho é mm </w:t>
-      </w:r>
-      <w:proofErr w:type="spellStart"/>
-      <w:r>
-        <w:rPr>
-          <w:highlight w:val="yellow"/>
-        </w:rPr>
-        <w:t>pq</w:t>
-      </w:r>
-      <w:proofErr w:type="spellEnd"/>
-      <w:r>
-        <w:rPr>
-          <w:highlight w:val="yellow"/>
-        </w:rPr>
-        <w:t xml:space="preserve"> </w:t>
-      </w:r>
-      <w:r>
-        <w:rPr>
-          <w:highlight w:val="yellow"/>
-        </w:rPr>
-        <w:t xml:space="preserve">o arco </w:t>
-      </w:r>
-      <w:r>
-        <w:rPr>
-          <w:highlight w:val="yellow"/>
-        </w:rPr>
-        <w:t>representa</w:t>
-      </w:r>
-      <w:r>
-        <w:rPr>
-          <w:highlight w:val="yellow"/>
-        </w:rPr>
-        <w:t xml:space="preserve"> um único </w:t>
-      </w:r>
-      <w:proofErr w:type="spellStart"/>
-      <w:r>
-        <w:rPr>
-          <w:highlight w:val="yellow"/>
-        </w:rPr>
-        <w:t>if</w:t>
-      </w:r>
-      <w:proofErr w:type="spellEnd"/>
-      <w:r>
-        <w:rPr>
-          <w:highlight w:val="yellow"/>
-        </w:rPr>
-        <w:t>.</w:t>
-      </w:r>
-      <w:r>
-        <w:t xml:space="preserve"> </w:t>
+        <w:t>-uses são arcos, logo são responsáveis os nos finais dos arcos</w:t>
+      </w:r>
+      <w:r>
+        <w:t>. Isto resulta em pares “diferentes” terem o mesmo fluxo de execução.</w:t>
       </w:r>
     </w:p>
     <w:p>
@@ -3446,9 +3200,25 @@
       <w:pPr>
         <w:jc w:val="both"/>
         <w:rPr>
-          <w:lang w:val="en-US"/>
-        </w:rPr>
-      </w:pPr>
+          <w:color w:val="FF0000"/>
+        </w:rPr>
+      </w:pPr>
+      <w:r>
+        <w:t xml:space="preserve">*Para a representação dos valores foi usada a representação </w:t>
+      </w:r>
+      <w:proofErr w:type="spellStart"/>
+      <w:r>
+        <w:t>toString</w:t>
+      </w:r>
+      <w:proofErr w:type="spellEnd"/>
+      <w:r>
+        <w:t xml:space="preserve"> dos objetos </w:t>
+      </w:r>
+      <w:proofErr w:type="spellStart"/>
+      <w:r>
+        <w:t>ArrayNTree</w:t>
+      </w:r>
+      <w:proofErr w:type="spellEnd"/>
     </w:p>
     <w:p>
       <w:pPr>
@@ -3624,11 +3394,9 @@
             <w:r>
               <w:t>: {</w:t>
             </w:r>
-            <w:proofErr w:type="gramStart"/>
             <w:r>
               <w:t>D,H</w:t>
             </w:r>
-            <w:proofErr w:type="gramEnd"/>
             <w:r>
               <w:t>}</w:t>
             </w:r>
@@ -3638,25 +3406,6 @@
     </w:tbl>
     <w:p>
       <w:pPr>
-        <w:jc w:val="both"/>
-      </w:pPr>
-      <w:proofErr w:type="spellStart"/>
-      <w:r>
-        <w:rPr>
-          <w:highlight w:val="yellow"/>
-        </w:rPr>
-        <w:t>Denovo</w:t>
-      </w:r>
-      <w:proofErr w:type="spellEnd"/>
-      <w:r>
-        <w:rPr>
-          <w:highlight w:val="yellow"/>
-        </w:rPr>
-        <w:t xml:space="preserve"> a situação dos arcos, geram o mesmo par</w:t>
-      </w:r>
-    </w:p>
-    <w:p>
-      <w:pPr>
         <w:ind w:firstLine="708"/>
         <w:jc w:val="both"/>
       </w:pPr>
@@ -3678,158 +3427,6 @@
       <w:proofErr w:type="spellEnd"/>
       <w:r>
         <w:t>-use):</w:t>
-      </w:r>
-    </w:p>
-    <w:p>
-      <w:pPr>
-        <w:ind w:firstLine="708"/>
-        <w:jc w:val="both"/>
-      </w:pPr>
-      <w:r>
-        <w:rPr>
-          <w:highlight w:val="yellow"/>
-        </w:rPr>
-        <w:t xml:space="preserve">Linhas 221 e 230 são consideradas </w:t>
-      </w:r>
-      <w:proofErr w:type="spellStart"/>
-      <w:r>
-        <w:rPr>
-          <w:highlight w:val="yellow"/>
-        </w:rPr>
-        <w:t>definitions</w:t>
-      </w:r>
-      <w:proofErr w:type="spellEnd"/>
-      <w:r>
-        <w:rPr>
-          <w:highlight w:val="yellow"/>
-        </w:rPr>
-        <w:t xml:space="preserve"> de </w:t>
-      </w:r>
-      <w:proofErr w:type="spellStart"/>
-      <w:r>
-        <w:rPr>
-          <w:highlight w:val="yellow"/>
-        </w:rPr>
-        <w:t>children</w:t>
-      </w:r>
-      <w:proofErr w:type="spellEnd"/>
-      <w:r>
-        <w:rPr>
-          <w:highlight w:val="yellow"/>
-        </w:rPr>
-        <w:t xml:space="preserve">? Ou a </w:t>
-      </w:r>
-      <w:proofErr w:type="spellStart"/>
-      <w:r>
-        <w:rPr>
-          <w:highlight w:val="yellow"/>
-        </w:rPr>
-        <w:t>last-def</w:t>
-      </w:r>
-      <w:proofErr w:type="spellEnd"/>
-      <w:r>
-        <w:rPr>
-          <w:highlight w:val="yellow"/>
-        </w:rPr>
-        <w:t xml:space="preserve"> </w:t>
-      </w:r>
-      <w:proofErr w:type="spellStart"/>
-      <w:r>
-        <w:rPr>
-          <w:highlight w:val="yellow"/>
-        </w:rPr>
-        <w:t>the</w:t>
-      </w:r>
-      <w:proofErr w:type="spellEnd"/>
-      <w:r>
-        <w:rPr>
-          <w:highlight w:val="yellow"/>
-        </w:rPr>
-        <w:t xml:space="preserve"> </w:t>
-      </w:r>
-      <w:proofErr w:type="spellStart"/>
-      <w:r>
-        <w:rPr>
-          <w:highlight w:val="yellow"/>
-        </w:rPr>
-        <w:t>children</w:t>
-      </w:r>
-      <w:proofErr w:type="spellEnd"/>
-      <w:r>
-        <w:rPr>
-          <w:highlight w:val="yellow"/>
-        </w:rPr>
-        <w:t xml:space="preserve"> aqui vai ser </w:t>
-      </w:r>
-      <w:proofErr w:type="spellStart"/>
-      <w:r>
-        <w:rPr>
-          <w:highlight w:val="yellow"/>
-        </w:rPr>
-        <w:t>tambem</w:t>
-      </w:r>
-      <w:proofErr w:type="spellEnd"/>
-      <w:r>
-        <w:rPr>
-          <w:highlight w:val="yellow"/>
-        </w:rPr>
-        <w:t xml:space="preserve"> a </w:t>
-      </w:r>
-      <w:proofErr w:type="spellStart"/>
-      <w:r>
-        <w:rPr>
-          <w:highlight w:val="yellow"/>
-        </w:rPr>
-        <w:t>primira</w:t>
-      </w:r>
-      <w:proofErr w:type="spellEnd"/>
-      <w:r>
-        <w:rPr>
-          <w:highlight w:val="yellow"/>
-        </w:rPr>
-        <w:t xml:space="preserve"> linha da </w:t>
-      </w:r>
-      <w:proofErr w:type="spellStart"/>
-      <w:r>
-        <w:rPr>
-          <w:highlight w:val="yellow"/>
-        </w:rPr>
-        <w:t>func</w:t>
-      </w:r>
-      <w:proofErr w:type="spellEnd"/>
-      <w:r>
-        <w:rPr>
-          <w:highlight w:val="yellow"/>
-        </w:rPr>
-        <w:t xml:space="preserve"> </w:t>
-      </w:r>
-      <w:proofErr w:type="spellStart"/>
-      <w:r>
-        <w:rPr>
-          <w:highlight w:val="yellow"/>
-        </w:rPr>
-        <w:t>pq</w:t>
-      </w:r>
-      <w:proofErr w:type="spellEnd"/>
-      <w:r>
-        <w:rPr>
-          <w:highlight w:val="yellow"/>
-        </w:rPr>
-        <w:t xml:space="preserve"> não há nenhum </w:t>
-      </w:r>
-      <w:proofErr w:type="spellStart"/>
-      <w:r>
-        <w:rPr>
-          <w:highlight w:val="yellow"/>
-        </w:rPr>
-        <w:t>children</w:t>
-      </w:r>
-      <w:proofErr w:type="spellEnd"/>
-      <w:r>
-        <w:rPr>
-          <w:highlight w:val="yellow"/>
-        </w:rPr>
-        <w:t>=_?</w:t>
       </w:r>
     </w:p>
     <w:p>
@@ -3999,7 +3596,6 @@
               <w:jc w:val="center"/>
             </w:pPr>
             <w:r>
-              <w:lastRenderedPageBreak/>
               <w:t>Nome do teste</w:t>
             </w:r>
           </w:p>
@@ -4025,12 +3621,10 @@
               <w:t>(</w:t>
             </w:r>
             <w:proofErr w:type="spellStart"/>
-            <w:proofErr w:type="gramStart"/>
             <w:r>
               <w:t>ntree;e</w:t>
             </w:r>
             <w:proofErr w:type="spellEnd"/>
-            <w:proofErr w:type="gramEnd"/>
             <w:r>
               <w:t>)</w:t>
             </w:r>
@@ -4095,15 +3689,7 @@
               <w:t>(</w:t>
             </w:r>
             <w:r>
-              <w:t>[</w:t>
-            </w:r>
-            <w:proofErr w:type="gramStart"/>
-            <w:r>
-              <w:t>1:[</w:t>
-            </w:r>
-            <w:proofErr w:type="gramEnd"/>
-            <w:r>
-              <w:t>2,3]]</w:t>
+              <w:t>[1:[2,3]]</w:t>
             </w:r>
             <w:r>
               <w:t>;</w:t>
@@ -4192,6 +3778,30 @@
         </w:tc>
       </w:tr>
     </w:tbl>
+    <w:p>
+      <w:pPr>
+        <w:jc w:val="both"/>
+        <w:rPr>
+          <w:color w:val="FF0000"/>
+        </w:rPr>
+      </w:pPr>
+      <w:r>
+        <w:t xml:space="preserve">*Para a representação dos valores foi usada a representação </w:t>
+      </w:r>
+      <w:proofErr w:type="spellStart"/>
+      <w:r>
+        <w:t>toString</w:t>
+      </w:r>
+      <w:proofErr w:type="spellEnd"/>
+      <w:r>
+        <w:t xml:space="preserve"> dos objetos </w:t>
+      </w:r>
+      <w:proofErr w:type="spellStart"/>
+      <w:r>
+        <w:t>ArrayNTree</w:t>
+      </w:r>
+      <w:proofErr w:type="spellEnd"/>
+    </w:p>
     <w:p>
       <w:pPr>
         <w:pStyle w:val="Heading1"/>
@@ -4203,6 +3813,7 @@
       </w:pPr>
       <w:proofErr w:type="spellStart"/>
       <w:r>
+        <w:lastRenderedPageBreak/>
         <w:t>Logic</w:t>
       </w:r>
       <w:proofErr w:type="spellEnd"/>
@@ -4214,6 +3825,14 @@
         <w:t>Coverage</w:t>
       </w:r>
       <w:proofErr w:type="spellEnd"/>
+    </w:p>
+    <w:p>
+      <w:r>
+        <w:rPr>
+          <w:highlight w:val="green"/>
+        </w:rPr>
+        <w:t>NÃO TIRAR AS NEGACOES PARA AS CLAUSULAS</w:t>
+      </w:r>
     </w:p>
     <w:p>
       <w:pPr>
@@ -5367,7 +4986,6 @@
         <w:jc w:val="both"/>
       </w:pPr>
       <w:r>
-        <w:lastRenderedPageBreak/>
         <w:t>(3) b &amp;&amp; (~a &amp;&amp; c) &amp;&amp; (a || b &amp;&amp; c),</w:t>
       </w:r>
       <w:r>
@@ -5469,6 +5087,7 @@
         <w:jc w:val="both"/>
       </w:pPr>
       <w:r>
+        <w:lastRenderedPageBreak/>
         <w:t>(9) e &amp;&amp; f &amp;&amp; (e &amp;&amp; f),</w:t>
       </w:r>
       <w:r>
@@ -5620,121 +5239,64 @@
         <w:t>(17</w:t>
       </w:r>
       <w:r>
-        <w:rPr>
-          <w:highlight w:val="yellow"/>
-        </w:rPr>
         <w:t xml:space="preserve">) </w:t>
       </w:r>
       <w:r>
-        <w:rPr>
-          <w:highlight w:val="yellow"/>
-        </w:rPr>
         <w:t>i</w:t>
       </w:r>
       <w:r>
-        <w:rPr>
-          <w:highlight w:val="yellow"/>
-        </w:rPr>
         <w:t xml:space="preserve"> &amp;&amp;</w:t>
       </w:r>
       <w:r>
-        <w:rPr>
-          <w:highlight w:val="yellow"/>
-        </w:rPr>
         <w:t xml:space="preserve"> i</w:t>
       </w:r>
       <w:r>
-        <w:rPr>
-          <w:highlight w:val="yellow"/>
-        </w:rPr>
         <w:t>,</w:t>
       </w:r>
       <w:r>
-        <w:rPr>
-          <w:highlight w:val="yellow"/>
-        </w:rPr>
         <w:tab/>
       </w:r>
       <w:r>
-        <w:rPr>
-          <w:highlight w:val="yellow"/>
-        </w:rPr>
         <w:tab/>
       </w:r>
       <w:r>
-        <w:rPr>
-          <w:highlight w:val="yellow"/>
-        </w:rPr>
         <w:tab/>
       </w:r>
       <w:r>
-        <w:rPr>
-          <w:highlight w:val="yellow"/>
-        </w:rPr>
         <w:tab/>
       </w:r>
       <w:r>
-        <w:rPr>
-          <w:highlight w:val="yellow"/>
-        </w:rPr>
         <w:tab/>
       </w:r>
       <w:r>
-        <w:rPr>
-          <w:highlight w:val="yellow"/>
-        </w:rPr>
         <w:t>(18)</w:t>
       </w:r>
       <w:r>
-        <w:rPr>
-          <w:highlight w:val="yellow"/>
-        </w:rPr>
         <w:t xml:space="preserve"> ~i &amp;&amp; </w:t>
       </w:r>
       <w:r>
-        <w:rPr>
-          <w:highlight w:val="yellow"/>
-        </w:rPr>
         <w:t>~</w:t>
       </w:r>
       <w:r>
-        <w:rPr>
-          <w:highlight w:val="yellow"/>
-        </w:rPr>
         <w:t>i</w:t>
       </w:r>
       <w:r>
-        <w:rPr>
-          <w:highlight w:val="yellow"/>
-        </w:rPr>
         <w:t xml:space="preserve"> tive de inverter os </w:t>
       </w:r>
       <w:proofErr w:type="spellStart"/>
       <w:r>
-        <w:rPr>
-          <w:highlight w:val="yellow"/>
-        </w:rPr>
         <w:t>vals</w:t>
       </w:r>
       <w:proofErr w:type="spellEnd"/>
       <w:r>
-        <w:rPr>
-          <w:highlight w:val="yellow"/>
-        </w:rPr>
         <w:t xml:space="preserve"> do </w:t>
       </w:r>
       <w:proofErr w:type="spellStart"/>
       <w:r>
-        <w:rPr>
-          <w:highlight w:val="yellow"/>
-        </w:rPr>
         <w:t>pred</w:t>
       </w:r>
       <w:proofErr w:type="spellEnd"/>
       <w:r>
-        <w:rPr>
-          <w:highlight w:val="yellow"/>
-        </w:rPr>
         <w:t>,</w:t>
       </w:r>
     </w:p>
@@ -5836,19 +5398,7 @@
         <w:rPr>
           <w:highlight w:val="yellow"/>
         </w:rPr>
-        <w:t xml:space="preserve">A laranja </w:t>
-      </w:r>
-      <w:r>
-        <w:rPr>
-          <w:highlight w:val="yellow"/>
-        </w:rPr>
-        <w:t xml:space="preserve">estão </w:t>
-      </w:r>
-      <w:r>
-        <w:rPr>
-          <w:highlight w:val="yellow"/>
-        </w:rPr>
-        <w:t xml:space="preserve">os requisitos que não são possíveis cobrir, pois o predicado já havia sido verificado anteriormente. Estes apenas aparecem para clausulas de predicados relativos ao método privado </w:t>
+        <w:t xml:space="preserve">A laranja estão os requisitos que não são possíveis cobrir, pois o predicado já havia sido verificado anteriormente. Estes apenas aparecem para clausulas de predicados relativos ao método privado </w:t>
       </w:r>
       <w:proofErr w:type="spellStart"/>
       <w:r>
@@ -6537,21 +6087,7 @@
                 <w:sz w:val="18"/>
                 <w:szCs w:val="18"/>
               </w:rPr>
-              <w:t xml:space="preserve">p6: </w:t>
-            </w:r>
-            <w:r>
-              <w:rPr>
-                <w:sz w:val="18"/>
-                <w:szCs w:val="18"/>
-              </w:rPr>
-              <w:t>~</w:t>
-            </w:r>
-            <w:r>
-              <w:rPr>
-                <w:sz w:val="18"/>
-                <w:szCs w:val="18"/>
-              </w:rPr>
-              <w:t>j ~k</w:t>
+              <w:t>p6: ~j ~k</w:t>
             </w:r>
           </w:p>
         </w:tc>
@@ -6780,14 +6316,7 @@
                 <w:sz w:val="18"/>
                 <w:szCs w:val="18"/>
               </w:rPr>
-              <w:t>lsDiffR</w:t>
-            </w:r>
-            <w:r>
-              <w:rPr>
-                <w:sz w:val="18"/>
-                <w:szCs w:val="18"/>
-              </w:rPr>
-              <w:t>oots</w:t>
+              <w:t>lsDiffRoots</w:t>
             </w:r>
             <w:proofErr w:type="spellEnd"/>
           </w:p>
@@ -7161,14 +6690,7 @@
                 <w:sz w:val="18"/>
                 <w:szCs w:val="18"/>
               </w:rPr>
-              <w:t>ls</w:t>
-            </w:r>
-            <w:r>
-              <w:rPr>
-                <w:sz w:val="18"/>
-                <w:szCs w:val="18"/>
-              </w:rPr>
-              <w:t>ThisEmpty</w:t>
+              <w:t>lsThisEmpty</w:t>
             </w:r>
             <w:proofErr w:type="spellEnd"/>
           </w:p>
@@ -7251,21 +6773,7 @@
                 <w:sz w:val="18"/>
                 <w:szCs w:val="18"/>
               </w:rPr>
-              <w:t xml:space="preserve">p6: </w:t>
-            </w:r>
-            <w:r>
-              <w:rPr>
-                <w:sz w:val="18"/>
-                <w:szCs w:val="18"/>
-              </w:rPr>
-              <w:t>~</w:t>
-            </w:r>
-            <w:r>
-              <w:rPr>
-                <w:sz w:val="18"/>
-                <w:szCs w:val="18"/>
-              </w:rPr>
-              <w:t>j k</w:t>
+              <w:t>p6: ~j k</w:t>
             </w:r>
           </w:p>
         </w:tc>
@@ -7568,7 +7076,6 @@
         <w:jc w:val="both"/>
       </w:pPr>
       <w:r>
-        <w:lastRenderedPageBreak/>
         <w:t xml:space="preserve">Na escolha dos valores para os predicados foi necessária alguma atenção, pois nem todas as combinações que cobrem requisitos eram </w:t>
       </w:r>
       <w:r>

</xml_diff>

<commit_message>
Starting PIT mutation testing
</commit_message>
<xml_diff>
--- a/Report_fc57099.docx
+++ b/Report_fc57099.docx
@@ -57,6 +57,7 @@
     </w:p>
     <w:p>
       <w:pPr>
+        <w:ind w:firstLine="360"/>
         <w:jc w:val="both"/>
       </w:pPr>
       <w:r>
@@ -132,13 +133,7 @@
       </w:r>
       <w:proofErr w:type="spellEnd"/>
       <w:r>
-        <w:t xml:space="preserve">. Este erro foi encontrado no teste </w:t>
-      </w:r>
-      <w:r>
-        <w:t>testArrayNTreeEquals2EmptyNTrees</w:t>
-      </w:r>
-      <w:r>
-        <w:t xml:space="preserve">da classe </w:t>
+        <w:t xml:space="preserve">. Este erro foi encontrado no teste testArrayNTreeEquals2EmptyNTreesda classe </w:t>
       </w:r>
       <w:proofErr w:type="spellStart"/>
       <w:r>
@@ -151,6 +146,7 @@
     </w:p>
     <w:p>
       <w:pPr>
+        <w:ind w:firstLine="360"/>
         <w:jc w:val="both"/>
       </w:pPr>
       <w:r>
@@ -343,6 +339,7 @@
     </w:p>
     <w:p>
       <w:pPr>
+        <w:ind w:firstLine="360"/>
         <w:jc w:val="both"/>
       </w:pPr>
       <w:r>
@@ -465,22 +462,28 @@
           <w:numId w:val="4"/>
         </w:numPr>
         <w:jc w:val="both"/>
-        <w:rPr>
-          <w:lang w:val="en-US"/>
-        </w:rPr>
-      </w:pPr>
-      <w:r>
-        <w:rPr>
-          <w:lang w:val="en-US"/>
-        </w:rPr>
-        <w:t>Edge-Pair / Prime Path C</w:t>
-      </w:r>
-      <w:r>
-        <w:rPr>
-          <w:lang w:val="en-US"/>
-        </w:rPr>
-        <w:t>overage</w:t>
-      </w:r>
+      </w:pPr>
+      <w:proofErr w:type="spellStart"/>
+      <w:r>
+        <w:t>Edge-Pair</w:t>
+      </w:r>
+      <w:proofErr w:type="spellEnd"/>
+      <w:r>
+        <w:t xml:space="preserve"> / Prime </w:t>
+      </w:r>
+      <w:proofErr w:type="spellStart"/>
+      <w:r>
+        <w:t>Path</w:t>
+      </w:r>
+      <w:proofErr w:type="spellEnd"/>
+      <w:r>
+        <w:t xml:space="preserve"> </w:t>
+      </w:r>
+      <w:proofErr w:type="spellStart"/>
+      <w:r>
+        <w:t>Coverage</w:t>
+      </w:r>
+      <w:proofErr w:type="spellEnd"/>
     </w:p>
     <w:p>
       <w:pPr>
@@ -488,98 +491,43 @@
         <w:jc w:val="both"/>
       </w:pPr>
       <w:r>
-        <w:rPr>
-          <w:highlight w:val="yellow"/>
-        </w:rPr>
         <w:t xml:space="preserve">Como o método </w:t>
       </w:r>
       <w:proofErr w:type="spellStart"/>
       <w:r>
-        <w:rPr>
-          <w:highlight w:val="yellow"/>
-        </w:rPr>
         <w:t>equals</w:t>
       </w:r>
       <w:proofErr w:type="spellEnd"/>
       <w:r>
-        <w:rPr>
-          <w:highlight w:val="yellow"/>
-        </w:rPr>
         <w:t xml:space="preserve"> é apenas um </w:t>
       </w:r>
       <w:proofErr w:type="spellStart"/>
       <w:r>
-        <w:rPr>
-          <w:highlight w:val="yellow"/>
-        </w:rPr>
         <w:t>return</w:t>
       </w:r>
       <w:proofErr w:type="spellEnd"/>
       <w:r>
-        <w:rPr>
-          <w:highlight w:val="yellow"/>
-        </w:rPr>
         <w:t xml:space="preserve">, o seu grafo de controlo de fluxo seriam apenas dois nós. Portanto, para testar este método, foi feito o grafo para o método privado </w:t>
       </w:r>
       <w:proofErr w:type="spellStart"/>
       <w:r>
-        <w:rPr>
-          <w:highlight w:val="yellow"/>
-        </w:rPr>
         <w:t>equalTrees</w:t>
       </w:r>
       <w:proofErr w:type="spellEnd"/>
       <w:r>
-        <w:rPr>
-          <w:highlight w:val="yellow"/>
-        </w:rPr>
         <w:t xml:space="preserve">, que é onde estão as instruções mais relevantes para a comparação de igualdade entre duas </w:t>
       </w:r>
       <w:proofErr w:type="spellStart"/>
       <w:r>
-        <w:rPr>
-          <w:highlight w:val="yellow"/>
-        </w:rPr>
         <w:t>NTrees</w:t>
       </w:r>
       <w:proofErr w:type="spellEnd"/>
       <w:r>
-        <w:rPr>
-          <w:highlight w:val="yellow"/>
-        </w:rPr>
         <w:t>.</w:t>
       </w:r>
       <w:r>
         <w:t xml:space="preserve"> </w:t>
       </w:r>
-      <w:r>
-        <w:rPr>
-          <w:highlight w:val="green"/>
-        </w:rPr>
-        <w:t xml:space="preserve">Ou tenho de fazer </w:t>
-      </w:r>
-      <w:proofErr w:type="spellStart"/>
-      <w:r>
-        <w:rPr>
-          <w:highlight w:val="green"/>
-        </w:rPr>
-        <w:t>tmb</w:t>
-      </w:r>
-      <w:proofErr w:type="spellEnd"/>
-      <w:r>
-        <w:rPr>
-          <w:highlight w:val="green"/>
-        </w:rPr>
-        <w:t xml:space="preserve"> um grafo para o </w:t>
-      </w:r>
-      <w:proofErr w:type="spellStart"/>
-      <w:r>
-        <w:rPr>
-          <w:highlight w:val="green"/>
-        </w:rPr>
-        <w:t>equals</w:t>
-      </w:r>
-      <w:proofErr w:type="spellEnd"/>
     </w:p>
     <w:p>
       <w:pPr>
@@ -606,81 +554,63 @@
     <w:p>
       <w:pPr>
         <w:jc w:val="both"/>
-        <w:rPr>
-          <w:lang w:val="en-US"/>
-        </w:rPr>
-      </w:pPr>
-      <w:r>
-        <w:rPr>
-          <w:lang w:val="en-US"/>
-        </w:rPr>
+      </w:pPr>
+      <w:r>
         <w:t xml:space="preserve">TR(EPC) = </w:t>
       </w:r>
-      <w:r>
-        <w:rPr>
-          <w:lang w:val="en-US"/>
-        </w:rPr>
+      <w:proofErr w:type="gramStart"/>
+      <w:r>
         <w:t xml:space="preserve">{ </w:t>
       </w:r>
       <w:r>
         <w:rPr>
           <w:color w:val="FF0000"/>
-          <w:lang w:val="en-US"/>
-        </w:rPr>
-        <w:t>[0,1]</w:t>
-      </w:r>
-      <w:r>
-        <w:rPr>
-          <w:lang w:val="en-US"/>
-        </w:rPr>
+        </w:rPr>
+        <w:t>[</w:t>
+      </w:r>
+      <w:proofErr w:type="gramEnd"/>
+      <w:r>
+        <w:rPr>
+          <w:color w:val="FF0000"/>
+        </w:rPr>
+        <w:t>0,1]</w:t>
+      </w:r>
+      <w:r>
         <w:t xml:space="preserve">, </w:t>
       </w:r>
       <w:r>
         <w:rPr>
           <w:color w:val="FF0000"/>
-          <w:lang w:val="en-US"/>
         </w:rPr>
         <w:t>[0,2,9]</w:t>
       </w:r>
       <w:r>
-        <w:rPr>
-          <w:lang w:val="en-US"/>
-        </w:rPr>
         <w:t xml:space="preserve">, </w:t>
       </w:r>
       <w:r>
         <w:rPr>
           <w:b/>
           <w:bCs/>
-          <w:lang w:val="en-US"/>
         </w:rPr>
         <w:t>[0,2,3]</w:t>
       </w:r>
       <w:r>
-        <w:rPr>
-          <w:lang w:val="en-US"/>
-        </w:rPr>
         <w:t xml:space="preserve">, </w:t>
       </w:r>
       <w:r>
         <w:rPr>
           <w:b/>
           <w:bCs/>
-          <w:lang w:val="en-US"/>
         </w:rPr>
         <w:t>[2,3,4]</w:t>
       </w:r>
       <w:r>
-        <w:rPr>
-          <w:lang w:val="en-US"/>
-        </w:rPr>
         <w:t xml:space="preserve">, </w:t>
       </w:r>
       <w:r>
         <w:rPr>
           <w:b/>
           <w:bCs/>
-          <w:lang w:val="en-US"/>
         </w:rPr>
         <w:t>[</w:t>
       </w:r>
@@ -688,7 +618,6 @@
         <w:rPr>
           <w:b/>
           <w:bCs/>
-          <w:lang w:val="en-US"/>
         </w:rPr>
         <w:t>3,4,5</w:t>
       </w:r>
@@ -696,112 +625,80 @@
         <w:rPr>
           <w:b/>
           <w:bCs/>
-          <w:lang w:val="en-US"/>
         </w:rPr>
         <w:t>]</w:t>
       </w:r>
       <w:r>
-        <w:rPr>
-          <w:lang w:val="en-US"/>
-        </w:rPr>
         <w:t xml:space="preserve">, </w:t>
       </w:r>
       <w:r>
         <w:rPr>
           <w:b/>
           <w:bCs/>
-          <w:lang w:val="en-US"/>
         </w:rPr>
         <w:t>[3,4,7]</w:t>
       </w:r>
       <w:r>
-        <w:rPr>
-          <w:lang w:val="en-US"/>
-        </w:rPr>
         <w:t xml:space="preserve">, </w:t>
       </w:r>
       <w:r>
         <w:rPr>
           <w:b/>
           <w:bCs/>
-          <w:lang w:val="en-US"/>
         </w:rPr>
         <w:t>[4,5,4]</w:t>
       </w:r>
       <w:r>
-        <w:rPr>
-          <w:lang w:val="en-US"/>
-        </w:rPr>
         <w:t xml:space="preserve">, </w:t>
       </w:r>
       <w:r>
         <w:rPr>
           <w:b/>
           <w:bCs/>
-          <w:lang w:val="en-US"/>
         </w:rPr>
         <w:t>[4,5,6]</w:t>
       </w:r>
       <w:r>
-        <w:rPr>
-          <w:lang w:val="en-US"/>
-        </w:rPr>
         <w:t xml:space="preserve">, </w:t>
       </w:r>
       <w:r>
         <w:rPr>
           <w:b/>
           <w:bCs/>
-          <w:lang w:val="en-US"/>
         </w:rPr>
         <w:t>[4,7,8]</w:t>
       </w:r>
       <w:r>
-        <w:rPr>
-          <w:lang w:val="en-US"/>
-        </w:rPr>
         <w:t xml:space="preserve">, </w:t>
       </w:r>
       <w:r>
         <w:rPr>
           <w:b/>
           <w:bCs/>
-          <w:lang w:val="en-US"/>
         </w:rPr>
         <w:t>[4,7,9]</w:t>
       </w:r>
       <w:r>
-        <w:rPr>
-          <w:lang w:val="en-US"/>
-        </w:rPr>
         <w:t xml:space="preserve">, </w:t>
       </w:r>
       <w:r>
         <w:rPr>
           <w:b/>
           <w:bCs/>
-          <w:lang w:val="en-US"/>
         </w:rPr>
         <w:t>[5,4,5]</w:t>
       </w:r>
       <w:r>
-        <w:rPr>
-          <w:lang w:val="en-US"/>
-        </w:rPr>
         <w:t xml:space="preserve">, </w:t>
       </w:r>
       <w:r>
         <w:rPr>
           <w:b/>
           <w:bCs/>
-          <w:lang w:val="en-US"/>
         </w:rPr>
         <w:t>[5,4,7]</w:t>
       </w:r>
       <w:r>
-        <w:rPr>
-          <w:lang w:val="en-US"/>
-        </w:rPr>
         <w:t xml:space="preserve"> }</w:t>
       </w:r>
     </w:p>
@@ -856,10 +753,12 @@
               <w:t>(</w:t>
             </w:r>
             <w:proofErr w:type="spellStart"/>
+            <w:proofErr w:type="gramStart"/>
             <w:r>
               <w:t>this,other</w:t>
             </w:r>
             <w:proofErr w:type="spellEnd"/>
+            <w:proofErr w:type="gramEnd"/>
             <w:r>
               <w:t>)</w:t>
             </w:r>
@@ -1391,6 +1290,7 @@
         <w:t xml:space="preserve"> refletir aqui no </w:t>
       </w:r>
       <w:proofErr w:type="spellStart"/>
+      <w:proofErr w:type="gramStart"/>
       <w:r>
         <w:rPr>
           <w:highlight w:val="green"/>
@@ -1398,6 +1298,7 @@
         <w:t>equalTrees</w:t>
       </w:r>
       <w:proofErr w:type="spellEnd"/>
+      <w:proofErr w:type="gramEnd"/>
       <w:r>
         <w:rPr>
           <w:highlight w:val="green"/>
@@ -1526,13 +1427,7 @@
         <w:t xml:space="preserve"> </w:t>
       </w:r>
       <w:r>
-        <w:t xml:space="preserve">-&gt; [0,2,3,4] -&gt; </w:t>
-      </w:r>
-      <w:r>
-        <w:t>[0,2,3,4,5]</w:t>
-      </w:r>
-      <w:r>
-        <w:t xml:space="preserve"> [0,2,3,4,7] -&gt;</w:t>
+        <w:t>-&gt; [0,2,3,4] -&gt; [0,2,3,4,5] [0,2,3,4,7] -&gt;</w:t>
       </w:r>
       <w:r>
         <w:t xml:space="preserve"> </w:t>
@@ -1542,14 +1437,39 @@
           <w:b/>
           <w:bCs/>
         </w:rPr>
-        <w:t>[0,2,3,4,5,6]</w:t>
+        <w:t>[0,2,3,4,5,6]!</w:t>
       </w:r>
       <w:r>
         <w:rPr>
           <w:b/>
           <w:bCs/>
         </w:rPr>
+        <w:t xml:space="preserve"> [0,2,3,4,7,8]! [0,2,3,4,7,9]!</w:t>
+      </w:r>
+    </w:p>
+    <w:p>
+      <w:pPr>
+        <w:jc w:val="both"/>
+      </w:pPr>
+      <w:r>
+        <w:t>[1]</w:t>
+      </w:r>
+      <w:r>
         <w:t>!</w:t>
+      </w:r>
+    </w:p>
+    <w:p>
+      <w:pPr>
+        <w:jc w:val="both"/>
+      </w:pPr>
+      <w:r>
+        <w:t xml:space="preserve">[2] </w:t>
+      </w:r>
+      <w:r>
+        <w:t xml:space="preserve">-&gt; </w:t>
+      </w:r>
+      <w:r>
+        <w:t>[2,9]!</w:t>
       </w:r>
       <w:r>
         <w:rPr>
@@ -1559,233 +1479,165 @@
         <w:t xml:space="preserve"> </w:t>
       </w:r>
       <w:r>
+        <w:t xml:space="preserve">[2,3] </w:t>
+      </w:r>
+      <w:r>
+        <w:t>-&gt; [2,3,4] -&gt; [2,3,4,5]</w:t>
+      </w:r>
+      <w:r>
+        <w:t xml:space="preserve"> [2,3,4,7] -&gt; [2,3,4,5,6]!</w:t>
+      </w:r>
+      <w:r>
+        <w:t xml:space="preserve"> [2,3,4,7,8]! [2,3,4,7,9]!</w:t>
+      </w:r>
+    </w:p>
+    <w:p>
+      <w:pPr>
+        <w:jc w:val="both"/>
+      </w:pPr>
+      <w:r>
+        <w:t>[3]</w:t>
+      </w:r>
+      <w:r>
+        <w:t xml:space="preserve"> </w:t>
+      </w:r>
+      <w:r>
+        <w:t xml:space="preserve">-&gt; </w:t>
+      </w:r>
+      <w:r>
+        <w:t>[3,4] -&gt;</w:t>
+      </w:r>
+      <w:r>
+        <w:t xml:space="preserve"> [3,4,5] [3,4,7]</w:t>
+      </w:r>
+      <w:r>
+        <w:t xml:space="preserve"> -&gt; [3,4,5,6]! [3,4,7,8]! [3,4,7,9]!</w:t>
+      </w:r>
+    </w:p>
+    <w:p>
+      <w:pPr>
+        <w:jc w:val="both"/>
+      </w:pPr>
+      <w:r>
+        <w:t>[4]</w:t>
+      </w:r>
+      <w:r>
+        <w:t xml:space="preserve"> </w:t>
+      </w:r>
+      <w:r>
+        <w:t xml:space="preserve">-&gt; </w:t>
+      </w:r>
+      <w:r>
+        <w:t>[4,5]</w:t>
+      </w:r>
+      <w:r>
+        <w:t xml:space="preserve"> [4,7]</w:t>
+      </w:r>
+      <w:r>
+        <w:t xml:space="preserve"> -&gt; </w:t>
+      </w:r>
+      <w:r>
         <w:rPr>
           <w:b/>
           <w:bCs/>
         </w:rPr>
-        <w:t>[0,2,3,4,7,8]</w:t>
-      </w:r>
+        <w:t>[4,5,</w:t>
+      </w:r>
+      <w:proofErr w:type="gramStart"/>
       <w:r>
         <w:rPr>
           <w:b/>
           <w:bCs/>
         </w:rPr>
-        <w:t>!</w:t>
+        <w:t>4]*</w:t>
+      </w:r>
+      <w:proofErr w:type="gramEnd"/>
+      <w:r>
+        <w:t xml:space="preserve"> [4,5,6]!</w:t>
+      </w:r>
+      <w:r>
+        <w:t xml:space="preserve"> [4,7,8]! [4,7,9]!</w:t>
+      </w:r>
+    </w:p>
+    <w:p>
+      <w:pPr>
+        <w:jc w:val="both"/>
+      </w:pPr>
+      <w:r>
+        <w:t>[5]</w:t>
+      </w:r>
+      <w:r>
+        <w:t xml:space="preserve"> </w:t>
+      </w:r>
+      <w:r>
+        <w:t xml:space="preserve">-&gt; </w:t>
+      </w:r>
+      <w:r>
+        <w:t>[5,4] [5,6]!</w:t>
+      </w:r>
+      <w:r>
+        <w:t xml:space="preserve"> -&gt; </w:t>
       </w:r>
       <w:r>
         <w:rPr>
           <w:b/>
           <w:bCs/>
         </w:rPr>
-        <w:t xml:space="preserve"> </w:t>
-      </w:r>
+        <w:t>[5,4,</w:t>
+      </w:r>
+      <w:proofErr w:type="gramStart"/>
       <w:r>
         <w:rPr>
           <w:b/>
           <w:bCs/>
         </w:rPr>
-        <w:t>[0,2,3,4,7,9]</w:t>
+        <w:t>5]*</w:t>
+      </w:r>
+      <w:proofErr w:type="gramEnd"/>
+      <w:r>
+        <w:t xml:space="preserve"> [5,4,7] -&gt; </w:t>
       </w:r>
       <w:r>
         <w:rPr>
           <w:b/>
           <w:bCs/>
         </w:rPr>
-        <w:t>!</w:t>
-      </w:r>
-    </w:p>
-    <w:p>
-      <w:pPr>
-        <w:jc w:val="both"/>
-      </w:pPr>
-      <w:r>
-        <w:t>[1]</w:t>
-      </w:r>
-      <w:r>
-        <w:t>!</w:t>
-      </w:r>
-    </w:p>
-    <w:p>
-      <w:pPr>
-        <w:jc w:val="both"/>
-      </w:pPr>
-      <w:r>
-        <w:t xml:space="preserve">[2] </w:t>
-      </w:r>
-      <w:r>
-        <w:t xml:space="preserve">-&gt; </w:t>
-      </w:r>
-      <w:r>
-        <w:t>[2,9]!</w:t>
+        <w:t>[5,4,7,8]!</w:t>
+      </w:r>
+      <w:r>
+        <w:t xml:space="preserve"> </w:t>
       </w:r>
       <w:r>
         <w:rPr>
           <w:b/>
           <w:bCs/>
         </w:rPr>
+        <w:t>[5,4,7,9]!</w:t>
+      </w:r>
+    </w:p>
+    <w:p>
+      <w:pPr>
+        <w:jc w:val="both"/>
+      </w:pPr>
+      <w:r>
+        <w:t>[6]!</w:t>
+      </w:r>
+    </w:p>
+    <w:p>
+      <w:pPr>
+        <w:jc w:val="both"/>
+      </w:pPr>
+      <w:r>
+        <w:t>[7]</w:t>
+      </w:r>
+      <w:r>
         <w:t xml:space="preserve"> </w:t>
       </w:r>
       <w:r>
-        <w:t xml:space="preserve">[2,3] </w:t>
-      </w:r>
-      <w:r>
-        <w:t>-&gt; [2,3,4] -&gt; [2,3,4,5]</w:t>
-      </w:r>
-      <w:r>
-        <w:t xml:space="preserve"> [2,3,4,7] -&gt; </w:t>
-      </w:r>
-      <w:r>
-        <w:t>[2,3,4,5,6]!</w:t>
-      </w:r>
-      <w:r>
-        <w:t xml:space="preserve"> [2,3,4,7,8]! [2,3,4,7,9]!</w:t>
-      </w:r>
-    </w:p>
-    <w:p>
-      <w:pPr>
-        <w:jc w:val="both"/>
-      </w:pPr>
-      <w:r>
-        <w:t>[3]</w:t>
-      </w:r>
-      <w:r>
-        <w:t xml:space="preserve"> </w:t>
-      </w:r>
-      <w:r>
         <w:t xml:space="preserve">-&gt; </w:t>
       </w:r>
       <w:r>
-        <w:t>[3,4] -&gt;</w:t>
-      </w:r>
-      <w:r>
-        <w:t xml:space="preserve"> [3,4,5] [3,4,7]</w:t>
-      </w:r>
-      <w:r>
-        <w:t xml:space="preserve"> -&gt; [3,4,5,6]! [3,4,7,8]! [3,4,7,9]!</w:t>
-      </w:r>
-    </w:p>
-    <w:p>
-      <w:pPr>
-        <w:jc w:val="both"/>
-      </w:pPr>
-      <w:r>
-        <w:t>[4]</w:t>
-      </w:r>
-      <w:r>
-        <w:t xml:space="preserve"> </w:t>
-      </w:r>
-      <w:r>
-        <w:t xml:space="preserve">-&gt; </w:t>
-      </w:r>
-      <w:r>
-        <w:t>[4,5]</w:t>
-      </w:r>
-      <w:r>
-        <w:t xml:space="preserve"> [4,7]</w:t>
-      </w:r>
-      <w:r>
-        <w:t xml:space="preserve"> -&gt; </w:t>
-      </w:r>
-      <w:r>
-        <w:rPr>
-          <w:b/>
-          <w:bCs/>
-        </w:rPr>
-        <w:t>[4,5,4]</w:t>
-      </w:r>
-      <w:r>
-        <w:rPr>
-          <w:b/>
-          <w:bCs/>
-        </w:rPr>
-        <w:t>*</w:t>
-      </w:r>
-      <w:r>
-        <w:t xml:space="preserve"> [4,5,6]!</w:t>
-      </w:r>
-      <w:r>
-        <w:t xml:space="preserve"> [4,7,8]! [4,7,9]!</w:t>
-      </w:r>
-    </w:p>
-    <w:p>
-      <w:pPr>
-        <w:jc w:val="both"/>
-      </w:pPr>
-      <w:r>
-        <w:t>[5]</w:t>
-      </w:r>
-      <w:r>
-        <w:t xml:space="preserve"> </w:t>
-      </w:r>
-      <w:r>
-        <w:t xml:space="preserve">-&gt; </w:t>
-      </w:r>
-      <w:r>
-        <w:t xml:space="preserve">[5,4] </w:t>
-      </w:r>
-      <w:r>
-        <w:t>[5,6]!</w:t>
-      </w:r>
-      <w:r>
-        <w:t xml:space="preserve"> -&gt; </w:t>
-      </w:r>
-      <w:r>
-        <w:rPr>
-          <w:b/>
-          <w:bCs/>
-        </w:rPr>
-        <w:t>[5,4,5]*</w:t>
-      </w:r>
-      <w:r>
-        <w:t xml:space="preserve"> [5,4,7] -&gt; </w:t>
-      </w:r>
-      <w:r>
-        <w:rPr>
-          <w:b/>
-          <w:bCs/>
-        </w:rPr>
-        <w:t>[5,4,7,8]!</w:t>
-      </w:r>
-      <w:r>
-        <w:t xml:space="preserve"> </w:t>
-      </w:r>
-      <w:r>
-        <w:rPr>
-          <w:b/>
-          <w:bCs/>
-        </w:rPr>
-        <w:t>[5,4,7,9]!</w:t>
-      </w:r>
-    </w:p>
-    <w:p>
-      <w:pPr>
-        <w:jc w:val="both"/>
-      </w:pPr>
-      <w:r>
-        <w:t>[6]!</w:t>
-      </w:r>
-    </w:p>
-    <w:p>
-      <w:pPr>
-        <w:jc w:val="both"/>
-      </w:pPr>
-      <w:r>
-        <w:t>[7]</w:t>
-      </w:r>
-      <w:r>
-        <w:t xml:space="preserve"> </w:t>
-      </w:r>
-      <w:r>
-        <w:t xml:space="preserve">-&gt; </w:t>
-      </w:r>
-      <w:r>
-        <w:t>[7,8]!</w:t>
-      </w:r>
-      <w:r>
-        <w:t xml:space="preserve"> </w:t>
-      </w:r>
-      <w:r>
-        <w:t>[7,9]!</w:t>
+        <w:t>[7,8]! [7,9]!</w:t>
       </w:r>
     </w:p>
     <w:p>
@@ -1818,21 +1670,21 @@
         <w:tblLook w:val="04A0" w:firstRow="1" w:lastRow="0" w:firstColumn="1" w:lastColumn="0" w:noHBand="0" w:noVBand="1"/>
       </w:tblPr>
       <w:tblGrid>
-        <w:gridCol w:w="3828"/>
-        <w:gridCol w:w="992"/>
-        <w:gridCol w:w="851"/>
+        <w:gridCol w:w="3119"/>
+        <w:gridCol w:w="1276"/>
+        <w:gridCol w:w="1276"/>
         <w:gridCol w:w="1417"/>
         <w:gridCol w:w="1695"/>
       </w:tblGrid>
       <w:tr>
         <w:tc>
           <w:tcPr>
-            <w:tcW w:w="3828" w:type="dxa"/>
-            <w:vAlign w:val="center"/>
-          </w:tcPr>
-          <w:p>
-            <w:pPr>
-              <w:jc w:val="both"/>
+            <w:tcW w:w="3119" w:type="dxa"/>
+            <w:vAlign w:val="center"/>
+          </w:tcPr>
+          <w:p>
+            <w:pPr>
+              <w:jc w:val="center"/>
             </w:pPr>
             <w:r>
               <w:t>Nome do teste</w:t>
@@ -1841,12 +1693,12 @@
         </w:tc>
         <w:tc>
           <w:tcPr>
-            <w:tcW w:w="992" w:type="dxa"/>
-            <w:vAlign w:val="center"/>
-          </w:tcPr>
-          <w:p>
-            <w:pPr>
-              <w:jc w:val="both"/>
+            <w:tcW w:w="1276" w:type="dxa"/>
+            <w:vAlign w:val="center"/>
+          </w:tcPr>
+          <w:p>
+            <w:pPr>
+              <w:jc w:val="center"/>
             </w:pPr>
             <w:r>
               <w:t>Valores</w:t>
@@ -1854,16 +1706,18 @@
           </w:p>
           <w:p>
             <w:pPr>
-              <w:jc w:val="both"/>
+              <w:jc w:val="center"/>
             </w:pPr>
             <w:r>
               <w:t>(</w:t>
             </w:r>
             <w:proofErr w:type="spellStart"/>
+            <w:proofErr w:type="gramStart"/>
             <w:r>
               <w:t>this,other</w:t>
             </w:r>
             <w:proofErr w:type="spellEnd"/>
+            <w:proofErr w:type="gramEnd"/>
             <w:r>
               <w:t>)</w:t>
             </w:r>
@@ -1871,12 +1725,12 @@
         </w:tc>
         <w:tc>
           <w:tcPr>
-            <w:tcW w:w="851" w:type="dxa"/>
-            <w:vAlign w:val="center"/>
-          </w:tcPr>
-          <w:p>
-            <w:pPr>
-              <w:jc w:val="both"/>
+            <w:tcW w:w="1276" w:type="dxa"/>
+            <w:vAlign w:val="center"/>
+          </w:tcPr>
+          <w:p>
+            <w:pPr>
+              <w:jc w:val="center"/>
             </w:pPr>
             <w:r>
               <w:t>Resultado esperado</w:t>
@@ -1890,7 +1744,7 @@
           </w:tcPr>
           <w:p>
             <w:pPr>
-              <w:jc w:val="both"/>
+              <w:jc w:val="center"/>
             </w:pPr>
             <w:r>
               <w:t>Caminho</w:t>
@@ -1904,7 +1758,7 @@
           </w:tcPr>
           <w:p>
             <w:pPr>
-              <w:jc w:val="both"/>
+              <w:jc w:val="center"/>
             </w:pPr>
             <w:r>
               <w:t>Requerimentos cobertos</w:t>
@@ -1915,28 +1769,38 @@
       <w:tr>
         <w:tc>
           <w:tcPr>
-            <w:tcW w:w="3828" w:type="dxa"/>
-            <w:vAlign w:val="center"/>
-          </w:tcPr>
-          <w:p>
-            <w:pPr>
-              <w:jc w:val="both"/>
+            <w:tcW w:w="3119" w:type="dxa"/>
+            <w:vAlign w:val="center"/>
+          </w:tcPr>
+          <w:p>
+            <w:pPr>
+              <w:jc w:val="center"/>
             </w:pPr>
             <w:proofErr w:type="spellStart"/>
             <w:r>
-              <w:t>testArrayNTreeEqualsRootDifferent</w:t>
+              <w:t>testArrayNTreeEquals</w:t>
             </w:r>
             <w:proofErr w:type="spellEnd"/>
           </w:p>
-        </w:tc>
-        <w:tc>
-          <w:tcPr>
-            <w:tcW w:w="992" w:type="dxa"/>
-            <w:vAlign w:val="center"/>
-          </w:tcPr>
-          <w:p>
-            <w:pPr>
-              <w:jc w:val="both"/>
+          <w:p>
+            <w:pPr>
+              <w:jc w:val="center"/>
+            </w:pPr>
+            <w:proofErr w:type="spellStart"/>
+            <w:r>
+              <w:t>RootDifferent</w:t>
+            </w:r>
+            <w:proofErr w:type="spellEnd"/>
+          </w:p>
+        </w:tc>
+        <w:tc>
+          <w:tcPr>
+            <w:tcW w:w="1276" w:type="dxa"/>
+            <w:vAlign w:val="center"/>
+          </w:tcPr>
+          <w:p>
+            <w:pPr>
+              <w:jc w:val="center"/>
             </w:pPr>
             <w:r>
               <w:t>([1],[2])</w:t>
@@ -1945,12 +1809,12 @@
         </w:tc>
         <w:tc>
           <w:tcPr>
-            <w:tcW w:w="851" w:type="dxa"/>
-            <w:vAlign w:val="center"/>
-          </w:tcPr>
-          <w:p>
-            <w:pPr>
-              <w:jc w:val="both"/>
+            <w:tcW w:w="1276" w:type="dxa"/>
+            <w:vAlign w:val="center"/>
+          </w:tcPr>
+          <w:p>
+            <w:pPr>
+              <w:jc w:val="center"/>
             </w:pPr>
             <w:r>
               <w:t>false</w:t>
@@ -1964,7 +1828,7 @@
           </w:tcPr>
           <w:p>
             <w:pPr>
-              <w:jc w:val="both"/>
+              <w:jc w:val="center"/>
             </w:pPr>
             <w:r>
               <w:t>[0,2,3,4,5,6]</w:t>
@@ -1978,7 +1842,7 @@
           </w:tcPr>
           <w:p>
             <w:pPr>
-              <w:jc w:val="both"/>
+              <w:jc w:val="center"/>
             </w:pPr>
             <w:r>
               <w:t>[0,2,3,4,5,6]</w:t>
@@ -1989,28 +1853,38 @@
       <w:tr>
         <w:tc>
           <w:tcPr>
-            <w:tcW w:w="3828" w:type="dxa"/>
-            <w:vAlign w:val="center"/>
-          </w:tcPr>
-          <w:p>
-            <w:pPr>
-              <w:jc w:val="both"/>
+            <w:tcW w:w="3119" w:type="dxa"/>
+            <w:vAlign w:val="center"/>
+          </w:tcPr>
+          <w:p>
+            <w:pPr>
+              <w:jc w:val="center"/>
             </w:pPr>
             <w:proofErr w:type="spellStart"/>
             <w:r>
-              <w:t>testArrayNTreeEqualsEmptyTrees</w:t>
+              <w:t>testArrayNTreeEquals</w:t>
             </w:r>
             <w:proofErr w:type="spellEnd"/>
           </w:p>
-        </w:tc>
-        <w:tc>
-          <w:tcPr>
-            <w:tcW w:w="992" w:type="dxa"/>
-            <w:vAlign w:val="center"/>
-          </w:tcPr>
-          <w:p>
-            <w:pPr>
-              <w:jc w:val="both"/>
+          <w:p>
+            <w:pPr>
+              <w:jc w:val="center"/>
+            </w:pPr>
+            <w:proofErr w:type="spellStart"/>
+            <w:r>
+              <w:t>EmptyTrees</w:t>
+            </w:r>
+            <w:proofErr w:type="spellEnd"/>
+          </w:p>
+        </w:tc>
+        <w:tc>
+          <w:tcPr>
+            <w:tcW w:w="1276" w:type="dxa"/>
+            <w:vAlign w:val="center"/>
+          </w:tcPr>
+          <w:p>
+            <w:pPr>
+              <w:jc w:val="center"/>
             </w:pPr>
             <w:r>
               <w:t>([],[])</w:t>
@@ -2019,12 +1893,12 @@
         </w:tc>
         <w:tc>
           <w:tcPr>
-            <w:tcW w:w="851" w:type="dxa"/>
-            <w:vAlign w:val="center"/>
-          </w:tcPr>
-          <w:p>
-            <w:pPr>
-              <w:jc w:val="both"/>
+            <w:tcW w:w="1276" w:type="dxa"/>
+            <w:vAlign w:val="center"/>
+          </w:tcPr>
+          <w:p>
+            <w:pPr>
+              <w:jc w:val="center"/>
             </w:pPr>
             <w:proofErr w:type="spellStart"/>
             <w:r>
@@ -2040,7 +1914,7 @@
           </w:tcPr>
           <w:p>
             <w:pPr>
-              <w:jc w:val="both"/>
+              <w:jc w:val="center"/>
             </w:pPr>
             <w:r>
               <w:t>[0,2,3,4,7,8]</w:t>
@@ -2054,7 +1928,7 @@
           </w:tcPr>
           <w:p>
             <w:pPr>
-              <w:jc w:val="both"/>
+              <w:jc w:val="center"/>
             </w:pPr>
             <w:r>
               <w:t>[0,2,3,4,7,8]</w:t>
@@ -2065,28 +1939,38 @@
       <w:tr>
         <w:tc>
           <w:tcPr>
-            <w:tcW w:w="3828" w:type="dxa"/>
-            <w:vAlign w:val="center"/>
-          </w:tcPr>
-          <w:p>
-            <w:pPr>
-              <w:jc w:val="both"/>
+            <w:tcW w:w="3119" w:type="dxa"/>
+            <w:vAlign w:val="center"/>
+          </w:tcPr>
+          <w:p>
+            <w:pPr>
+              <w:jc w:val="center"/>
             </w:pPr>
             <w:proofErr w:type="spellStart"/>
             <w:r>
-              <w:t>testArrayNTreeEqualsOneEmptyTree</w:t>
+              <w:t>testArrayNTreeEquals</w:t>
             </w:r>
             <w:proofErr w:type="spellEnd"/>
           </w:p>
-        </w:tc>
-        <w:tc>
-          <w:tcPr>
-            <w:tcW w:w="992" w:type="dxa"/>
-            <w:vAlign w:val="center"/>
-          </w:tcPr>
-          <w:p>
-            <w:pPr>
-              <w:jc w:val="both"/>
+          <w:p>
+            <w:pPr>
+              <w:jc w:val="center"/>
+            </w:pPr>
+            <w:proofErr w:type="spellStart"/>
+            <w:r>
+              <w:t>OneEmptyTree</w:t>
+            </w:r>
+            <w:proofErr w:type="spellEnd"/>
+          </w:p>
+        </w:tc>
+        <w:tc>
+          <w:tcPr>
+            <w:tcW w:w="1276" w:type="dxa"/>
+            <w:vAlign w:val="center"/>
+          </w:tcPr>
+          <w:p>
+            <w:pPr>
+              <w:jc w:val="center"/>
             </w:pPr>
             <w:r>
               <w:t>([1], [])</w:t>
@@ -2095,12 +1979,12 @@
         </w:tc>
         <w:tc>
           <w:tcPr>
-            <w:tcW w:w="851" w:type="dxa"/>
-            <w:vAlign w:val="center"/>
-          </w:tcPr>
-          <w:p>
-            <w:pPr>
-              <w:jc w:val="both"/>
+            <w:tcW w:w="1276" w:type="dxa"/>
+            <w:vAlign w:val="center"/>
+          </w:tcPr>
+          <w:p>
+            <w:pPr>
+              <w:jc w:val="center"/>
             </w:pPr>
             <w:r>
               <w:t>false</w:t>
@@ -2114,7 +1998,7 @@
           </w:tcPr>
           <w:p>
             <w:pPr>
-              <w:jc w:val="both"/>
+              <w:jc w:val="center"/>
             </w:pPr>
             <w:r>
               <w:t>[0,2,3,4,7,9]</w:t>
@@ -2128,7 +2012,7 @@
           </w:tcPr>
           <w:p>
             <w:pPr>
-              <w:jc w:val="both"/>
+              <w:jc w:val="center"/>
             </w:pPr>
             <w:r>
               <w:t>[0,2,3,4,7,9]</w:t>
@@ -2142,15 +2026,25 @@
         </w:trPr>
         <w:tc>
           <w:tcPr>
-            <w:tcW w:w="3828" w:type="dxa"/>
-            <w:vAlign w:val="center"/>
-          </w:tcPr>
-          <w:p>
-            <w:pPr>
-              <w:jc w:val="both"/>
-            </w:pPr>
-            <w:r>
-              <w:t>testArrayNTreeEquals2Equal</w:t>
+            <w:tcW w:w="3119" w:type="dxa"/>
+            <w:vAlign w:val="center"/>
+          </w:tcPr>
+          <w:p>
+            <w:pPr>
+              <w:jc w:val="center"/>
+            </w:pPr>
+            <w:proofErr w:type="spellStart"/>
+            <w:r>
+              <w:t>testArrayNTreeEquals</w:t>
+            </w:r>
+            <w:proofErr w:type="spellEnd"/>
+          </w:p>
+          <w:p>
+            <w:pPr>
+              <w:jc w:val="center"/>
+            </w:pPr>
+            <w:r>
+              <w:t>2Equal</w:t>
             </w:r>
             <w:r>
               <w:t>TreesWith2Elems</w:t>
@@ -2159,12 +2053,12 @@
         </w:tc>
         <w:tc>
           <w:tcPr>
-            <w:tcW w:w="992" w:type="dxa"/>
-            <w:vAlign w:val="center"/>
-          </w:tcPr>
-          <w:p>
-            <w:pPr>
-              <w:jc w:val="both"/>
+            <w:tcW w:w="1276" w:type="dxa"/>
+            <w:vAlign w:val="center"/>
+          </w:tcPr>
+          <w:p>
+            <w:pPr>
+              <w:jc w:val="center"/>
             </w:pPr>
             <w:r>
               <w:t>([1:[2]], [1:[2]])</w:t>
@@ -2173,12 +2067,12 @@
         </w:tc>
         <w:tc>
           <w:tcPr>
-            <w:tcW w:w="851" w:type="dxa"/>
-            <w:vAlign w:val="center"/>
-          </w:tcPr>
-          <w:p>
-            <w:pPr>
-              <w:jc w:val="both"/>
+            <w:tcW w:w="1276" w:type="dxa"/>
+            <w:vAlign w:val="center"/>
+          </w:tcPr>
+          <w:p>
+            <w:pPr>
+              <w:jc w:val="center"/>
             </w:pPr>
             <w:proofErr w:type="spellStart"/>
             <w:r>
@@ -2194,7 +2088,7 @@
           </w:tcPr>
           <w:p>
             <w:pPr>
-              <w:jc w:val="both"/>
+              <w:jc w:val="center"/>
             </w:pPr>
             <w:r>
               <w:t>[0,2,3,4,5,4,5,4,7,8]</w:t>
@@ -2208,7 +2102,7 @@
           </w:tcPr>
           <w:p>
             <w:pPr>
-              <w:jc w:val="both"/>
+              <w:jc w:val="center"/>
             </w:pPr>
             <w:r>
               <w:t>[4,5,4] [5,4,5] [5,4,7,8]</w:t>
@@ -2219,17 +2113,24 @@
       <w:tr>
         <w:tc>
           <w:tcPr>
-            <w:tcW w:w="3828" w:type="dxa"/>
-            <w:vAlign w:val="center"/>
-          </w:tcPr>
-          <w:p>
-            <w:pPr>
-              <w:jc w:val="both"/>
+            <w:tcW w:w="3119" w:type="dxa"/>
+            <w:vAlign w:val="center"/>
+          </w:tcPr>
+          <w:p>
+            <w:pPr>
+              <w:jc w:val="center"/>
             </w:pPr>
             <w:proofErr w:type="spellStart"/>
             <w:r>
               <w:t>testArrayNTreeEquals</w:t>
             </w:r>
+            <w:proofErr w:type="spellEnd"/>
+          </w:p>
+          <w:p>
+            <w:pPr>
+              <w:jc w:val="center"/>
+            </w:pPr>
+            <w:proofErr w:type="spellStart"/>
             <w:r>
               <w:t>EqualRoots</w:t>
             </w:r>
@@ -2244,12 +2145,12 @@
         </w:tc>
         <w:tc>
           <w:tcPr>
-            <w:tcW w:w="992" w:type="dxa"/>
-            <w:vAlign w:val="center"/>
-          </w:tcPr>
-          <w:p>
-            <w:pPr>
-              <w:jc w:val="both"/>
+            <w:tcW w:w="1276" w:type="dxa"/>
+            <w:vAlign w:val="center"/>
+          </w:tcPr>
+          <w:p>
+            <w:pPr>
+              <w:jc w:val="center"/>
             </w:pPr>
             <w:r>
               <w:t>([1:[2]], [1])</w:t>
@@ -2258,12 +2159,12 @@
         </w:tc>
         <w:tc>
           <w:tcPr>
-            <w:tcW w:w="851" w:type="dxa"/>
-            <w:vAlign w:val="center"/>
-          </w:tcPr>
-          <w:p>
-            <w:pPr>
-              <w:jc w:val="both"/>
+            <w:tcW w:w="1276" w:type="dxa"/>
+            <w:vAlign w:val="center"/>
+          </w:tcPr>
+          <w:p>
+            <w:pPr>
+              <w:jc w:val="center"/>
             </w:pPr>
             <w:r>
               <w:t>false</w:t>
@@ -2277,7 +2178,7 @@
           </w:tcPr>
           <w:p>
             <w:pPr>
-              <w:jc w:val="both"/>
+              <w:jc w:val="center"/>
             </w:pPr>
             <w:r>
               <w:t>[0,2,3,4,5,4,7,9]</w:t>
@@ -2291,7 +2192,7 @@
           </w:tcPr>
           <w:p>
             <w:pPr>
-              <w:jc w:val="both"/>
+              <w:jc w:val="center"/>
             </w:pPr>
             <w:r>
               <w:t>[4,5,4] [5,4,7,9]</w:t>
@@ -2515,10 +2416,12 @@
               <w:t>elem: {</w:t>
             </w:r>
             <w:proofErr w:type="spellStart"/>
+            <w:proofErr w:type="gramStart"/>
             <w:r>
               <w:t>d,e</w:t>
             </w:r>
             <w:proofErr w:type="spellEnd"/>
+            <w:proofErr w:type="gramEnd"/>
             <w:r>
               <w:t>}</w:t>
             </w:r>
@@ -2543,10 +2446,12 @@
               <w:t>: {</w:t>
             </w:r>
             <w:proofErr w:type="spellStart"/>
+            <w:proofErr w:type="gramStart"/>
             <w:r>
               <w:t>f,h</w:t>
             </w:r>
             <w:proofErr w:type="spellEnd"/>
+            <w:proofErr w:type="gramEnd"/>
             <w:r>
               <w:t>}</w:t>
             </w:r>
@@ -2819,6 +2724,7 @@
           <w:lang w:val="en-US"/>
         </w:rPr>
       </w:pPr>
+      <w:proofErr w:type="gramStart"/>
       <w:r>
         <w:rPr>
           <w:lang w:val="en-US"/>
@@ -2832,6 +2738,7 @@
         <w:t>(</w:t>
       </w:r>
       <w:proofErr w:type="spellStart"/>
+      <w:proofErr w:type="gramEnd"/>
       <w:r>
         <w:rPr>
           <w:lang w:val="en-US"/>
@@ -3191,9 +3098,6 @@
     <w:p>
       <w:pPr>
         <w:jc w:val="both"/>
-        <w:rPr>
-          <w:lang w:val="en-US"/>
-        </w:rPr>
       </w:pPr>
     </w:p>
     <w:p>
@@ -3204,7 +3108,19 @@
         </w:rPr>
       </w:pPr>
       <w:r>
-        <w:t xml:space="preserve">*Para a representação dos valores foi usada a representação </w:t>
+        <w:t>*Para a representação d</w:t>
+      </w:r>
+      <w:r>
+        <w:t>a</w:t>
+      </w:r>
+      <w:r>
+        <w:t xml:space="preserve">s </w:t>
+      </w:r>
+      <w:r>
+        <w:t xml:space="preserve">árvores </w:t>
+      </w:r>
+      <w:r>
+        <w:t xml:space="preserve">foi usada a representação </w:t>
       </w:r>
       <w:proofErr w:type="spellStart"/>
       <w:r>
@@ -3224,16 +3140,18 @@
       <w:pPr>
         <w:pStyle w:val="Heading2"/>
         <w:jc w:val="both"/>
-        <w:rPr>
-          <w:lang w:val="en-US"/>
-        </w:rPr>
-      </w:pPr>
-      <w:r>
-        <w:rPr>
-          <w:lang w:val="en-US"/>
-        </w:rPr>
-        <w:t>3.2 compact</w:t>
-      </w:r>
+      </w:pPr>
+      <w:r>
+        <w:t xml:space="preserve">3.2 </w:t>
+      </w:r>
+      <w:proofErr w:type="spellStart"/>
+      <w:r>
+        <w:rPr>
+          <w:highlight w:val="yellow"/>
+        </w:rPr>
+        <w:t>compact</w:t>
+      </w:r>
+      <w:proofErr w:type="spellEnd"/>
     </w:p>
     <w:p>
       <w:pPr>
@@ -3394,9 +3312,11 @@
             <w:r>
               <w:t>: {</w:t>
             </w:r>
+            <w:proofErr w:type="gramStart"/>
             <w:r>
               <w:t>D,H</w:t>
             </w:r>
+            <w:proofErr w:type="gramEnd"/>
             <w:r>
               <w:t>}</w:t>
             </w:r>
@@ -3445,97 +3365,20 @@
         <w:rPr>
           <w:lang w:val="en-US"/>
         </w:rPr>
-        <w:t xml:space="preserve">(delete, </w:t>
-      </w:r>
-      <w:r>
-        <w:rPr>
-          <w:lang w:val="en-US"/>
-        </w:rPr>
-        <w:t>children</w:t>
-      </w:r>
-      <w:r>
-        <w:rPr>
-          <w:lang w:val="en-US"/>
-        </w:rPr>
-        <w:t xml:space="preserve">, </w:t>
-      </w:r>
-      <w:r>
-        <w:rPr>
-          <w:lang w:val="en-US"/>
-        </w:rPr>
-        <w:t xml:space="preserve">(6) </w:t>
-      </w:r>
-      <w:r>
-        <w:rPr>
-          <w:lang w:val="en-US"/>
-        </w:rPr>
-        <w:t xml:space="preserve">line </w:t>
-      </w:r>
-      <w:r>
-        <w:rPr>
-          <w:lang w:val="en-US"/>
-        </w:rPr>
-        <w:t>2</w:t>
-      </w:r>
-      <w:r>
-        <w:rPr>
-          <w:lang w:val="en-US"/>
-        </w:rPr>
-        <w:t>21</w:t>
-      </w:r>
-      <w:r>
-        <w:rPr>
-          <w:lang w:val="en-US"/>
-        </w:rPr>
-        <w:t>) -&gt; (</w:t>
-      </w:r>
-      <w:r>
-        <w:rPr>
-          <w:lang w:val="en-US"/>
-        </w:rPr>
-        <w:t>compact</w:t>
-      </w:r>
-      <w:r>
-        <w:rPr>
-          <w:lang w:val="en-US"/>
-        </w:rPr>
-        <w:t xml:space="preserve">, </w:t>
-      </w:r>
-      <w:r>
-        <w:rPr>
-          <w:lang w:val="en-US"/>
-        </w:rPr>
-        <w:t>children</w:t>
-      </w:r>
-      <w:r>
-        <w:rPr>
-          <w:lang w:val="en-US"/>
-        </w:rPr>
-        <w:t xml:space="preserve">, </w:t>
-      </w:r>
-      <w:r>
-        <w:rPr>
-          <w:lang w:val="en-US"/>
-        </w:rPr>
-        <w:t xml:space="preserve">(D &amp; H) </w:t>
-      </w:r>
-      <w:r>
-        <w:rPr>
-          <w:lang w:val="en-US"/>
-        </w:rPr>
-        <w:t>line</w:t>
-      </w:r>
-      <w:r>
-        <w:rPr>
-          <w:lang w:val="en-US"/>
-        </w:rPr>
-        <w:t xml:space="preserve"> 243</w:t>
-      </w:r>
-      <w:r>
-        <w:rPr>
-          <w:lang w:val="en-US"/>
-        </w:rPr>
-        <w:t>)</w:t>
+        <w:t>(delete, children, (6) line 221) -&gt; (compact, children</w:t>
+      </w:r>
+      <w:r>
+        <w:rPr>
+          <w:highlight w:val="yellow"/>
+          <w:lang w:val="en-US"/>
+        </w:rPr>
+        <w:t>, (D &amp; H)</w:t>
+      </w:r>
+      <w:r>
+        <w:rPr>
+          <w:lang w:val="en-US"/>
+        </w:rPr>
+        <w:t xml:space="preserve"> line 243)</w:t>
       </w:r>
     </w:p>
     <w:p>
@@ -3621,10 +3464,12 @@
               <w:t>(</w:t>
             </w:r>
             <w:proofErr w:type="spellStart"/>
+            <w:proofErr w:type="gramStart"/>
             <w:r>
               <w:t>ntree;e</w:t>
             </w:r>
             <w:proofErr w:type="spellEnd"/>
+            <w:proofErr w:type="gramEnd"/>
             <w:r>
               <w:t>)</w:t>
             </w:r>
@@ -3689,7 +3534,13 @@
               <w:t>(</w:t>
             </w:r>
             <w:r>
-              <w:t>[1:[2,3]]</w:t>
+              <w:t>[1:[2</w:t>
+            </w:r>
+            <w:r>
+              <w:t>] [</w:t>
+            </w:r>
+            <w:r>
+              <w:t>3]]</w:t>
             </w:r>
             <w:r>
               <w:t>;</w:t>
@@ -3827,16 +3678,8 @@
       <w:proofErr w:type="spellEnd"/>
     </w:p>
     <w:p>
-      <w:r>
-        <w:rPr>
-          <w:highlight w:val="green"/>
-        </w:rPr>
-        <w:t>NÃO TIRAR AS NEGACOES PARA AS CLAUSULAS</w:t>
-      </w:r>
-    </w:p>
-    <w:p>
-      <w:pPr>
-        <w:ind w:left="360"/>
+      <w:pPr>
+        <w:ind w:left="360" w:firstLine="348"/>
         <w:jc w:val="both"/>
       </w:pPr>
       <w:r>
@@ -4068,44 +3911,23 @@
           <w:numId w:val="6"/>
         </w:numPr>
         <w:jc w:val="both"/>
-        <w:rPr>
-          <w:lang w:val="en-US"/>
-        </w:rPr>
-      </w:pPr>
-      <w:r>
-        <w:rPr>
-          <w:lang w:val="en-US"/>
-        </w:rPr>
+      </w:pPr>
+      <w:r>
         <w:t>d(</w:t>
       </w:r>
       <w:r>
-        <w:rPr>
-          <w:lang w:val="en-US"/>
-        </w:rPr>
         <w:t>c</w:t>
       </w:r>
       <w:r>
-        <w:rPr>
-          <w:lang w:val="en-US"/>
-        </w:rPr>
         <w:t>)</w:t>
       </w:r>
       <w:r>
-        <w:rPr>
-          <w:lang w:val="en-US"/>
-        </w:rPr>
         <w:t>:</w:t>
       </w:r>
       <w:r>
-        <w:rPr>
-          <w:lang w:val="en-US"/>
-        </w:rPr>
         <w:t xml:space="preserve"> </w:t>
       </w:r>
       <w:r>
-        <w:rPr>
-          <w:lang w:val="en-US"/>
-        </w:rPr>
         <w:t>~a &amp;&amp; b</w:t>
       </w:r>
     </w:p>
@@ -4117,26 +3939,14 @@
           <w:numId w:val="6"/>
         </w:numPr>
         <w:jc w:val="both"/>
-        <w:rPr>
-          <w:lang w:val="en-US"/>
-        </w:rPr>
-      </w:pPr>
-      <w:r>
-        <w:rPr>
-          <w:lang w:val="en-US"/>
-        </w:rPr>
+      </w:pPr>
+      <w:r>
         <w:t>p2</w:t>
       </w:r>
       <w:r>
-        <w:rPr>
-          <w:lang w:val="en-US"/>
-        </w:rPr>
         <w:t xml:space="preserve">: </w:t>
       </w:r>
       <w:r>
-        <w:rPr>
-          <w:lang w:val="en-US"/>
-        </w:rPr>
         <w:t>d</w:t>
       </w:r>
     </w:p>
@@ -4148,28 +3958,26 @@
           <w:numId w:val="6"/>
         </w:numPr>
         <w:jc w:val="both"/>
-        <w:rPr>
-          <w:lang w:val="en-US"/>
-        </w:rPr>
-      </w:pPr>
-      <w:r>
-        <w:rPr>
-          <w:lang w:val="en-US"/>
-        </w:rPr>
+      </w:pPr>
+      <w:r>
         <w:t>d</w:t>
       </w:r>
       <w:r>
-        <w:rPr>
-          <w:lang w:val="en-US"/>
-        </w:rPr>
         <w:t xml:space="preserve">: </w:t>
       </w:r>
-      <w:r>
-        <w:rPr>
-          <w:lang w:val="en-US"/>
-        </w:rPr>
-        <w:t>one == other</w:t>
-      </w:r>
+      <w:proofErr w:type="spellStart"/>
+      <w:r>
+        <w:t>one</w:t>
+      </w:r>
+      <w:proofErr w:type="spellEnd"/>
+      <w:r>
+        <w:t xml:space="preserve"> == </w:t>
+      </w:r>
+      <w:proofErr w:type="spellStart"/>
+      <w:r>
+        <w:t>other</w:t>
+      </w:r>
+      <w:proofErr w:type="spellEnd"/>
     </w:p>
     <w:p>
       <w:pPr>
@@ -4179,35 +3987,25 @@
           <w:numId w:val="6"/>
         </w:numPr>
         <w:jc w:val="both"/>
-        <w:rPr>
-          <w:lang w:val="en-US"/>
-        </w:rPr>
-      </w:pPr>
-      <w:r>
-        <w:rPr>
-          <w:lang w:val="en-US"/>
-        </w:rPr>
+      </w:pPr>
+      <w:r>
         <w:t>d(</w:t>
       </w:r>
       <w:r>
-        <w:rPr>
-          <w:lang w:val="en-US"/>
-        </w:rPr>
         <w:t>d</w:t>
       </w:r>
       <w:proofErr w:type="gramStart"/>
       <w:r>
-        <w:rPr>
-          <w:lang w:val="en-US"/>
-        </w:rPr>
         <w:t>)</w:t>
       </w:r>
       <w:r>
-        <w:rPr>
-          <w:lang w:val="en-US"/>
-        </w:rPr>
-        <w:t>:true</w:t>
-      </w:r>
+        <w:t>:</w:t>
+      </w:r>
+      <w:proofErr w:type="spellStart"/>
+      <w:r>
+        <w:t>true</w:t>
+      </w:r>
+      <w:proofErr w:type="spellEnd"/>
       <w:proofErr w:type="gramEnd"/>
     </w:p>
     <w:p>
@@ -4218,38 +4016,20 @@
           <w:numId w:val="6"/>
         </w:numPr>
         <w:jc w:val="both"/>
-        <w:rPr>
-          <w:lang w:val="en-US"/>
-        </w:rPr>
-      </w:pPr>
-      <w:r>
-        <w:rPr>
-          <w:lang w:val="en-US"/>
-        </w:rPr>
+      </w:pPr>
+      <w:r>
         <w:t>p3</w:t>
       </w:r>
       <w:r>
-        <w:rPr>
-          <w:lang w:val="en-US"/>
-        </w:rPr>
         <w:t xml:space="preserve">: </w:t>
       </w:r>
       <w:r>
-        <w:rPr>
-          <w:lang w:val="en-US"/>
-        </w:rPr>
         <w:t>e</w:t>
       </w:r>
       <w:r>
-        <w:rPr>
-          <w:lang w:val="en-US"/>
-        </w:rPr>
         <w:t xml:space="preserve"> &amp;&amp; </w:t>
       </w:r>
       <w:r>
-        <w:rPr>
-          <w:lang w:val="en-US"/>
-        </w:rPr>
         <w:t>f</w:t>
       </w:r>
     </w:p>
@@ -4261,36 +4041,31 @@
           <w:numId w:val="6"/>
         </w:numPr>
         <w:jc w:val="both"/>
-        <w:rPr>
-          <w:lang w:val="en-US"/>
-        </w:rPr>
-      </w:pPr>
-      <w:r>
-        <w:rPr>
-          <w:lang w:val="en-US"/>
-        </w:rPr>
+      </w:pPr>
+      <w:r>
         <w:t>e</w:t>
       </w:r>
       <w:r>
-        <w:rPr>
-          <w:lang w:val="en-US"/>
-        </w:rPr>
         <w:t xml:space="preserve">: </w:t>
       </w:r>
+      <w:proofErr w:type="spellStart"/>
       <w:proofErr w:type="gramStart"/>
       <w:r>
-        <w:rPr>
-          <w:lang w:val="en-US"/>
-        </w:rPr>
-        <w:t>one !</w:t>
+        <w:t>one</w:t>
+      </w:r>
+      <w:proofErr w:type="spellEnd"/>
+      <w:r>
+        <w:t xml:space="preserve"> !</w:t>
       </w:r>
       <w:proofErr w:type="gramEnd"/>
       <w:r>
-        <w:rPr>
-          <w:lang w:val="en-US"/>
-        </w:rPr>
-        <w:t>= null</w:t>
-      </w:r>
+        <w:t xml:space="preserve">= </w:t>
+      </w:r>
+      <w:proofErr w:type="spellStart"/>
+      <w:r>
+        <w:t>null</w:t>
+      </w:r>
+      <w:proofErr w:type="spellEnd"/>
     </w:p>
     <w:p>
       <w:pPr>
@@ -4300,32 +4075,17 @@
           <w:numId w:val="6"/>
         </w:numPr>
         <w:jc w:val="both"/>
-        <w:rPr>
-          <w:lang w:val="en-US"/>
-        </w:rPr>
-      </w:pPr>
-      <w:r>
-        <w:rPr>
-          <w:lang w:val="en-US"/>
-        </w:rPr>
+      </w:pPr>
+      <w:r>
         <w:t>d(</w:t>
       </w:r>
       <w:r>
-        <w:rPr>
-          <w:lang w:val="en-US"/>
-        </w:rPr>
         <w:t>e</w:t>
       </w:r>
       <w:r>
-        <w:rPr>
-          <w:lang w:val="en-US"/>
-        </w:rPr>
         <w:t>)</w:t>
       </w:r>
       <w:r>
-        <w:rPr>
-          <w:lang w:val="en-US"/>
-        </w:rPr>
         <w:t>: f</w:t>
       </w:r>
     </w:p>
@@ -4337,36 +4097,31 @@
           <w:numId w:val="6"/>
         </w:numPr>
         <w:jc w:val="both"/>
-        <w:rPr>
-          <w:lang w:val="en-US"/>
-        </w:rPr>
-      </w:pPr>
-      <w:r>
-        <w:rPr>
-          <w:lang w:val="en-US"/>
-        </w:rPr>
+      </w:pPr>
+      <w:r>
         <w:t>f</w:t>
       </w:r>
       <w:r>
-        <w:rPr>
-          <w:lang w:val="en-US"/>
-        </w:rPr>
         <w:t xml:space="preserve">: </w:t>
       </w:r>
+      <w:proofErr w:type="spellStart"/>
       <w:proofErr w:type="gramStart"/>
       <w:r>
-        <w:rPr>
-          <w:lang w:val="en-US"/>
-        </w:rPr>
-        <w:t>other !</w:t>
+        <w:t>other</w:t>
+      </w:r>
+      <w:proofErr w:type="spellEnd"/>
+      <w:r>
+        <w:t xml:space="preserve"> !</w:t>
       </w:r>
       <w:proofErr w:type="gramEnd"/>
       <w:r>
-        <w:rPr>
-          <w:lang w:val="en-US"/>
-        </w:rPr>
-        <w:t>= null</w:t>
-      </w:r>
+        <w:t xml:space="preserve">= </w:t>
+      </w:r>
+      <w:proofErr w:type="spellStart"/>
+      <w:r>
+        <w:t>null</w:t>
+      </w:r>
+      <w:proofErr w:type="spellEnd"/>
     </w:p>
     <w:p>
       <w:pPr>
@@ -4376,32 +4131,17 @@
           <w:numId w:val="6"/>
         </w:numPr>
         <w:jc w:val="both"/>
-        <w:rPr>
-          <w:lang w:val="en-US"/>
-        </w:rPr>
-      </w:pPr>
-      <w:r>
-        <w:rPr>
-          <w:lang w:val="en-US"/>
-        </w:rPr>
+      </w:pPr>
+      <w:r>
         <w:t>d(</w:t>
       </w:r>
       <w:r>
-        <w:rPr>
-          <w:lang w:val="en-US"/>
-        </w:rPr>
         <w:t>f</w:t>
       </w:r>
       <w:r>
-        <w:rPr>
-          <w:lang w:val="en-US"/>
-        </w:rPr>
         <w:t>)</w:t>
       </w:r>
       <w:r>
-        <w:rPr>
-          <w:lang w:val="en-US"/>
-        </w:rPr>
         <w:t>: e</w:t>
       </w:r>
     </w:p>
@@ -4413,38 +4153,20 @@
           <w:numId w:val="6"/>
         </w:numPr>
         <w:jc w:val="both"/>
-        <w:rPr>
-          <w:lang w:val="en-US"/>
-        </w:rPr>
-      </w:pPr>
-      <w:r>
-        <w:rPr>
-          <w:lang w:val="en-US"/>
-        </w:rPr>
+      </w:pPr>
+      <w:r>
         <w:t>p4</w:t>
       </w:r>
       <w:r>
-        <w:rPr>
-          <w:lang w:val="en-US"/>
-        </w:rPr>
         <w:t xml:space="preserve">: </w:t>
       </w:r>
       <w:r>
-        <w:rPr>
-          <w:lang w:val="en-US"/>
-        </w:rPr>
         <w:t>g</w:t>
       </w:r>
       <w:r>
-        <w:rPr>
-          <w:lang w:val="en-US"/>
-        </w:rPr>
         <w:t xml:space="preserve"> &amp;&amp; </w:t>
       </w:r>
       <w:r>
-        <w:rPr>
-          <w:lang w:val="en-US"/>
-        </w:rPr>
         <w:t>h</w:t>
       </w:r>
     </w:p>
@@ -4456,20 +4178,11 @@
           <w:numId w:val="6"/>
         </w:numPr>
         <w:jc w:val="both"/>
-        <w:rPr>
-          <w:lang w:val="en-US"/>
-        </w:rPr>
-      </w:pPr>
-      <w:r>
-        <w:rPr>
-          <w:lang w:val="en-US"/>
-        </w:rPr>
+      </w:pPr>
+      <w:r>
         <w:t>g</w:t>
       </w:r>
       <w:r>
-        <w:rPr>
-          <w:lang w:val="en-US"/>
-        </w:rPr>
         <w:t>: it1.hasNext()</w:t>
       </w:r>
     </w:p>
@@ -4481,32 +4194,17 @@
           <w:numId w:val="6"/>
         </w:numPr>
         <w:jc w:val="both"/>
-        <w:rPr>
-          <w:lang w:val="en-US"/>
-        </w:rPr>
-      </w:pPr>
-      <w:r>
-        <w:rPr>
-          <w:lang w:val="en-US"/>
-        </w:rPr>
+      </w:pPr>
+      <w:r>
         <w:t>d(</w:t>
       </w:r>
       <w:r>
-        <w:rPr>
-          <w:lang w:val="en-US"/>
-        </w:rPr>
         <w:t>g</w:t>
       </w:r>
       <w:r>
-        <w:rPr>
-          <w:lang w:val="en-US"/>
-        </w:rPr>
         <w:t xml:space="preserve">): </w:t>
       </w:r>
       <w:r>
-        <w:rPr>
-          <w:lang w:val="en-US"/>
-        </w:rPr>
         <w:t>h</w:t>
       </w:r>
     </w:p>
@@ -4518,20 +4216,11 @@
           <w:numId w:val="6"/>
         </w:numPr>
         <w:jc w:val="both"/>
-        <w:rPr>
-          <w:lang w:val="en-US"/>
-        </w:rPr>
-      </w:pPr>
-      <w:r>
-        <w:rPr>
-          <w:lang w:val="en-US"/>
-        </w:rPr>
+      </w:pPr>
+      <w:r>
         <w:t>h</w:t>
       </w:r>
       <w:r>
-        <w:rPr>
-          <w:lang w:val="en-US"/>
-        </w:rPr>
         <w:t>: it2.hasNext()</w:t>
       </w:r>
     </w:p>
@@ -4543,32 +4232,17 @@
           <w:numId w:val="6"/>
         </w:numPr>
         <w:jc w:val="both"/>
-        <w:rPr>
-          <w:lang w:val="en-US"/>
-        </w:rPr>
-      </w:pPr>
-      <w:r>
-        <w:rPr>
-          <w:lang w:val="en-US"/>
-        </w:rPr>
+      </w:pPr>
+      <w:r>
         <w:t>d(</w:t>
       </w:r>
       <w:r>
-        <w:rPr>
-          <w:lang w:val="en-US"/>
-        </w:rPr>
         <w:t>h</w:t>
       </w:r>
       <w:r>
-        <w:rPr>
-          <w:lang w:val="en-US"/>
-        </w:rPr>
         <w:t xml:space="preserve">): </w:t>
       </w:r>
       <w:r>
-        <w:rPr>
-          <w:lang w:val="en-US"/>
-        </w:rPr>
         <w:t>g</w:t>
       </w:r>
     </w:p>
@@ -4580,43 +4254,14 @@
           <w:numId w:val="6"/>
         </w:numPr>
         <w:jc w:val="both"/>
-        <w:rPr>
-          <w:lang w:val="en-US"/>
-        </w:rPr>
-      </w:pPr>
-      <w:r>
-        <w:rPr>
-          <w:lang w:val="en-US"/>
-        </w:rPr>
+      </w:pPr>
+      <w:r>
         <w:t>p5</w:t>
       </w:r>
       <w:proofErr w:type="gramStart"/>
       <w:r>
-        <w:rPr>
-          <w:lang w:val="en-US"/>
-        </w:rPr>
-        <w:t>:</w:t>
-      </w:r>
-      <w:r>
-        <w:rPr>
-          <w:lang w:val="en-US"/>
-        </w:rPr>
-        <w:t xml:space="preserve"> </w:t>
-      </w:r>
-      <w:r>
-        <w:rPr>
-          <w:lang w:val="en-US"/>
-        </w:rPr>
-        <w:t>!</w:t>
-      </w:r>
-      <w:proofErr w:type="spellStart"/>
-      <w:r>
-        <w:rPr>
-          <w:lang w:val="en-US"/>
-        </w:rPr>
-        <w:t>i</w:t>
-      </w:r>
-      <w:proofErr w:type="spellEnd"/>
+        <w:t>: !i</w:t>
+      </w:r>
       <w:proofErr w:type="gramEnd"/>
     </w:p>
     <w:p>
@@ -4641,13 +4286,7 @@
         <w:rPr>
           <w:lang w:val="en-US"/>
         </w:rPr>
-        <w:t xml:space="preserve">: </w:t>
-      </w:r>
-      <w:r>
-        <w:rPr>
-          <w:lang w:val="en-US"/>
-        </w:rPr>
-        <w:t>it1.next(</w:t>
+        <w:t>: it1.next(</w:t>
       </w:r>
       <w:proofErr w:type="gramStart"/>
       <w:r>
@@ -4672,36 +4311,24 @@
           <w:numId w:val="6"/>
         </w:numPr>
         <w:jc w:val="both"/>
-        <w:rPr>
-          <w:lang w:val="en-US"/>
-        </w:rPr>
-      </w:pPr>
-      <w:r>
-        <w:rPr>
-          <w:lang w:val="en-US"/>
-        </w:rPr>
+      </w:pPr>
+      <w:r>
         <w:t>d(</w:t>
       </w:r>
-      <w:proofErr w:type="spellStart"/>
-      <w:r>
-        <w:rPr>
-          <w:lang w:val="en-US"/>
-        </w:rPr>
+      <w:r>
         <w:t>i</w:t>
       </w:r>
-      <w:proofErr w:type="spellEnd"/>
-      <w:r>
-        <w:rPr>
-          <w:lang w:val="en-US"/>
-        </w:rPr>
+      <w:r>
         <w:t>)</w:t>
       </w:r>
       <w:r>
-        <w:rPr>
-          <w:lang w:val="en-US"/>
-        </w:rPr>
-        <w:t>: true</w:t>
-      </w:r>
+        <w:t xml:space="preserve">: </w:t>
+      </w:r>
+      <w:proofErr w:type="spellStart"/>
+      <w:r>
+        <w:t>true</w:t>
+      </w:r>
+      <w:proofErr w:type="spellEnd"/>
     </w:p>
     <w:p>
       <w:pPr>
@@ -4741,20 +4368,11 @@
           <w:numId w:val="6"/>
         </w:numPr>
         <w:jc w:val="both"/>
-        <w:rPr>
-          <w:lang w:val="en-US"/>
-        </w:rPr>
-      </w:pPr>
-      <w:r>
-        <w:rPr>
-          <w:lang w:val="en-US"/>
-        </w:rPr>
+      </w:pPr>
+      <w:r>
         <w:t>j</w:t>
       </w:r>
       <w:r>
-        <w:rPr>
-          <w:lang w:val="en-US"/>
-        </w:rPr>
         <w:t>: it1.hasNext()</w:t>
       </w:r>
     </w:p>
@@ -4766,38 +4384,20 @@
           <w:numId w:val="6"/>
         </w:numPr>
         <w:jc w:val="both"/>
-        <w:rPr>
-          <w:lang w:val="en-US"/>
-        </w:rPr>
-      </w:pPr>
-      <w:r>
-        <w:rPr>
-          <w:lang w:val="en-US"/>
-        </w:rPr>
+      </w:pPr>
+      <w:r>
         <w:t>d(</w:t>
       </w:r>
       <w:r>
-        <w:rPr>
-          <w:lang w:val="en-US"/>
-        </w:rPr>
         <w:t>j</w:t>
       </w:r>
       <w:r>
-        <w:rPr>
-          <w:lang w:val="en-US"/>
-        </w:rPr>
         <w:t>)</w:t>
       </w:r>
       <w:r>
-        <w:rPr>
-          <w:lang w:val="en-US"/>
-        </w:rPr>
         <w:t>: ~k</w:t>
       </w:r>
       <w:r>
-        <w:rPr>
-          <w:lang w:val="en-US"/>
-        </w:rPr>
         <w:t xml:space="preserve"> </w:t>
       </w:r>
     </w:p>
@@ -4809,20 +4409,11 @@
           <w:numId w:val="6"/>
         </w:numPr>
         <w:jc w:val="both"/>
-        <w:rPr>
-          <w:lang w:val="en-US"/>
-        </w:rPr>
-      </w:pPr>
-      <w:r>
-        <w:rPr>
-          <w:lang w:val="en-US"/>
-        </w:rPr>
+      </w:pPr>
+      <w:r>
         <w:t>k</w:t>
       </w:r>
       <w:r>
-        <w:rPr>
-          <w:lang w:val="en-US"/>
-        </w:rPr>
         <w:t>: it2.hasNext()</w:t>
       </w:r>
     </w:p>
@@ -4834,45 +4425,27 @@
           <w:numId w:val="6"/>
         </w:numPr>
         <w:jc w:val="both"/>
-        <w:rPr>
-          <w:lang w:val="en-US"/>
-        </w:rPr>
-      </w:pPr>
-      <w:r>
-        <w:rPr>
-          <w:lang w:val="en-US"/>
-        </w:rPr>
+      </w:pPr>
+      <w:r>
         <w:t>d(</w:t>
       </w:r>
       <w:r>
-        <w:rPr>
-          <w:lang w:val="en-US"/>
-        </w:rPr>
         <w:t>k</w:t>
       </w:r>
       <w:r>
-        <w:rPr>
-          <w:lang w:val="en-US"/>
-        </w:rPr>
         <w:t>)</w:t>
       </w:r>
       <w:r>
-        <w:rPr>
-          <w:lang w:val="en-US"/>
-        </w:rPr>
         <w:t>: ~j</w:t>
       </w:r>
     </w:p>
     <w:p>
       <w:pPr>
-        <w:ind w:left="360"/>
-        <w:jc w:val="both"/>
-      </w:pPr>
-      <w:r>
-        <w:t>Com estes dados, é p</w:t>
-      </w:r>
-      <w:r>
-        <w:t xml:space="preserve">ossível extrair os </w:t>
+        <w:ind w:left="360" w:firstLine="348"/>
+        <w:jc w:val="both"/>
+      </w:pPr>
+      <w:r>
+        <w:t xml:space="preserve">Com estes dados, é possível extrair os </w:t>
       </w:r>
       <w:r>
         <w:t>requerimentos</w:t>
@@ -4926,12 +4499,6 @@
       <w:r>
         <w:t xml:space="preserve">, o que demonstra que este é um critério bastante geral, que fornecerá uma boa cobertura para o conjunto de testes. </w:t>
       </w:r>
-    </w:p>
-    <w:p>
-      <w:pPr>
-        <w:ind w:left="360"/>
-        <w:jc w:val="both"/>
-      </w:pPr>
     </w:p>
     <w:p>
       <w:pPr>
@@ -5073,12 +4640,7 @@
       </w:r>
       <w:r>
         <w:tab/>
-      </w:r>
-      <w:r>
-        <w:t>(8) ~d &amp;&amp; ~d</w:t>
-      </w:r>
-      <w:r>
-        <w:t>,</w:t>
+        <w:t>(8) ~d &amp;&amp; ~d,</w:t>
       </w:r>
     </w:p>
     <w:p>
@@ -5087,7 +4649,6 @@
         <w:jc w:val="both"/>
       </w:pPr>
       <w:r>
-        <w:lastRenderedPageBreak/>
         <w:t>(9) e &amp;&amp; f &amp;&amp; (e &amp;&amp; f),</w:t>
       </w:r>
       <w:r>
@@ -5182,6 +4743,7 @@
         <w:jc w:val="both"/>
       </w:pPr>
       <w:r>
+        <w:lastRenderedPageBreak/>
         <w:t>(13) g &amp;&amp; h &amp;&amp; (g &amp;&amp; h),</w:t>
       </w:r>
       <w:r>
@@ -5236,10 +4798,7 @@
         <w:jc w:val="both"/>
       </w:pPr>
       <w:r>
-        <w:t>(17</w:t>
-      </w:r>
-      <w:r>
-        <w:t xml:space="preserve">) </w:t>
+        <w:t xml:space="preserve">(17) </w:t>
       </w:r>
       <w:r>
         <w:t>i</w:t>
@@ -5280,22 +4839,6 @@
       <w:r>
         <w:t>i</w:t>
       </w:r>
-      <w:r>
-        <w:t xml:space="preserve"> tive de inverter os </w:t>
-      </w:r>
-      <w:proofErr w:type="spellStart"/>
-      <w:r>
-        <w:t>vals</w:t>
-      </w:r>
-      <w:proofErr w:type="spellEnd"/>
-      <w:r>
-        <w:t xml:space="preserve"> do </w:t>
-      </w:r>
-      <w:proofErr w:type="spellStart"/>
-      <w:r>
-        <w:t>pred</w:t>
-      </w:r>
-      <w:proofErr w:type="spellEnd"/>
       <w:r>
         <w:t>,</w:t>
       </w:r>
@@ -5395,37 +4938,28 @@
         <w:jc w:val="both"/>
       </w:pPr>
       <w:r>
-        <w:rPr>
-          <w:highlight w:val="yellow"/>
-        </w:rPr>
-        <w:t xml:space="preserve">A laranja estão os requisitos que não são possíveis cobrir, pois o predicado já havia sido verificado anteriormente. Estes apenas aparecem para clausulas de predicados relativos ao método privado </w:t>
-      </w:r>
-      <w:proofErr w:type="spellStart"/>
-      <w:r>
-        <w:rPr>
-          <w:highlight w:val="yellow"/>
-        </w:rPr>
+        <w:t>A laranja estão os requisitos que não são possíveis cobrir, pois o predicado já havia sido verificado anteriormente. Estes apenas aparecem para cl</w:t>
+      </w:r>
+      <w:r>
+        <w:t>á</w:t>
+      </w:r>
+      <w:r>
+        <w:t xml:space="preserve">usulas de predicados relativos ao método privado </w:t>
+      </w:r>
+      <w:proofErr w:type="spellStart"/>
+      <w:r>
         <w:t>equalsTrees</w:t>
       </w:r>
       <w:proofErr w:type="spellEnd"/>
       <w:r>
-        <w:rPr>
-          <w:highlight w:val="yellow"/>
-        </w:rPr>
         <w:t xml:space="preserve">, em que há predicados que já foram verificados pelo método </w:t>
       </w:r>
       <w:proofErr w:type="spellStart"/>
       <w:r>
-        <w:rPr>
-          <w:highlight w:val="yellow"/>
-        </w:rPr>
         <w:t>equals</w:t>
       </w:r>
       <w:proofErr w:type="spellEnd"/>
       <w:r>
-        <w:rPr>
-          <w:highlight w:val="yellow"/>
-        </w:rPr>
         <w:t>.</w:t>
       </w:r>
     </w:p>
@@ -5563,14 +5097,7 @@
                 <w:sz w:val="18"/>
                 <w:szCs w:val="18"/>
               </w:rPr>
-              <w:t xml:space="preserve">Predicado e </w:t>
-            </w:r>
-            <w:r>
-              <w:rPr>
-                <w:sz w:val="18"/>
-                <w:szCs w:val="18"/>
-              </w:rPr>
-              <w:t>Valores das clausulas</w:t>
+              <w:t>Predicado e Valores das clausulas</w:t>
             </w:r>
           </w:p>
         </w:tc>
@@ -5617,14 +5144,7 @@
                 <w:sz w:val="18"/>
                 <w:szCs w:val="18"/>
               </w:rPr>
-              <w:t>testArrayNTreeEqualsSameRef</w:t>
-            </w:r>
-            <w:r>
-              <w:rPr>
-                <w:sz w:val="18"/>
-                <w:szCs w:val="18"/>
-              </w:rPr>
-              <w:t>NotNTree</w:t>
+              <w:t>testArrayNTreeEqualsSameRefNotNTree</w:t>
             </w:r>
             <w:proofErr w:type="spellEnd"/>
           </w:p>
@@ -5718,21 +5238,7 @@
                 <w:sz w:val="18"/>
                 <w:szCs w:val="18"/>
               </w:rPr>
-              <w:t xml:space="preserve"> </w:t>
-            </w:r>
-            <w:r>
-              <w:rPr>
-                <w:sz w:val="18"/>
-                <w:szCs w:val="18"/>
-              </w:rPr>
-              <w:t>~</w:t>
-            </w:r>
-            <w:r>
-              <w:rPr>
-                <w:sz w:val="18"/>
-                <w:szCs w:val="18"/>
-              </w:rPr>
-              <w:t>b ~c</w:t>
+              <w:t xml:space="preserve"> ~b ~c</w:t>
             </w:r>
           </w:p>
         </w:tc>
@@ -5786,14 +5292,7 @@
                 <w:sz w:val="18"/>
                 <w:szCs w:val="18"/>
               </w:rPr>
-              <w:t>testArrayNTreeEqua</w:t>
-            </w:r>
-            <w:r>
-              <w:rPr>
-                <w:sz w:val="18"/>
-                <w:szCs w:val="18"/>
-              </w:rPr>
-              <w:t>lsOtherNotNTrees</w:t>
+              <w:t>testArrayNTreeEqualsOtherNotNTrees</w:t>
             </w:r>
             <w:proofErr w:type="spellEnd"/>
           </w:p>
@@ -5931,14 +5430,7 @@
                 <w:sz w:val="18"/>
                 <w:szCs w:val="18"/>
               </w:rPr>
-              <w:t>testArrayNTreeEqua</w:t>
-            </w:r>
-            <w:r>
-              <w:rPr>
-                <w:sz w:val="18"/>
-                <w:szCs w:val="18"/>
-              </w:rPr>
-              <w:t>lsDiffRefEqualNTrees</w:t>
+              <w:t>testArrayNTreeEqualsDiffRefEqualNTrees</w:t>
             </w:r>
             <w:proofErr w:type="spellEnd"/>
           </w:p>
@@ -6192,14 +5684,7 @@
                 <w:sz w:val="18"/>
                 <w:szCs w:val="18"/>
               </w:rPr>
-              <w:t xml:space="preserve">(11) </w:t>
-            </w:r>
-            <w:r>
-              <w:rPr>
-                <w:sz w:val="18"/>
-                <w:szCs w:val="18"/>
-              </w:rPr>
-              <w:t>f &amp;&amp; e &amp;&amp; (e &amp;&amp; f)</w:t>
+              <w:t>(11) f &amp;&amp; e &amp;&amp; (e &amp;&amp; f)</w:t>
             </w:r>
           </w:p>
           <w:p>
@@ -6309,14 +5794,7 @@
                 <w:sz w:val="18"/>
                 <w:szCs w:val="18"/>
               </w:rPr>
-              <w:t>testArrayNTreeEqua</w:t>
-            </w:r>
-            <w:r>
-              <w:rPr>
-                <w:sz w:val="18"/>
-                <w:szCs w:val="18"/>
-              </w:rPr>
-              <w:t>lsDiffRoots</w:t>
+              <w:t>testArrayNTreeEqualsDiffRoots</w:t>
             </w:r>
             <w:proofErr w:type="spellEnd"/>
           </w:p>
@@ -6484,14 +5962,7 @@
                 <w:sz w:val="18"/>
                 <w:szCs w:val="18"/>
               </w:rPr>
-              <w:t xml:space="preserve">(6) </w:t>
-            </w:r>
-            <w:r>
-              <w:rPr>
-                <w:sz w:val="18"/>
-                <w:szCs w:val="18"/>
-              </w:rPr>
-              <w:t xml:space="preserve">~c &amp;&amp; (~a &amp;&amp; b) &amp;&amp; </w:t>
+              <w:t xml:space="preserve">(6) ~c &amp;&amp; (~a &amp;&amp; b) &amp;&amp; </w:t>
             </w:r>
             <w:proofErr w:type="gramStart"/>
             <w:r>
@@ -6558,14 +6029,7 @@
                 <w:sz w:val="18"/>
                 <w:szCs w:val="18"/>
               </w:rPr>
-              <w:t xml:space="preserve">(11) </w:t>
-            </w:r>
-            <w:r>
-              <w:rPr>
-                <w:sz w:val="18"/>
-                <w:szCs w:val="18"/>
-              </w:rPr>
-              <w:t>f &amp;&amp; e &amp;&amp; (e &amp;&amp; f)</w:t>
+              <w:t>(11) f &amp;&amp; e &amp;&amp; (e &amp;&amp; f)</w:t>
             </w:r>
           </w:p>
           <w:p>
@@ -6616,49 +6080,7 @@
                 <w:sz w:val="18"/>
                 <w:szCs w:val="18"/>
               </w:rPr>
-              <w:t>(1</w:t>
-            </w:r>
-            <w:r>
-              <w:rPr>
-                <w:sz w:val="18"/>
-                <w:szCs w:val="18"/>
-              </w:rPr>
-              <w:t>8</w:t>
-            </w:r>
-            <w:r>
-              <w:rPr>
-                <w:sz w:val="18"/>
-                <w:szCs w:val="18"/>
-              </w:rPr>
-              <w:t xml:space="preserve">) </w:t>
-            </w:r>
-            <w:r>
-              <w:rPr>
-                <w:sz w:val="18"/>
-                <w:szCs w:val="18"/>
-              </w:rPr>
-              <w:t>~</w:t>
-            </w:r>
-            <w:r>
-              <w:rPr>
-                <w:sz w:val="18"/>
-                <w:szCs w:val="18"/>
-              </w:rPr>
-              <w:t xml:space="preserve">i &amp;&amp; </w:t>
-            </w:r>
-            <w:r>
-              <w:rPr>
-                <w:sz w:val="18"/>
-                <w:szCs w:val="18"/>
-              </w:rPr>
-              <w:t>~</w:t>
-            </w:r>
-            <w:r>
-              <w:rPr>
-                <w:sz w:val="18"/>
-                <w:szCs w:val="18"/>
-              </w:rPr>
-              <w:t>i</w:t>
+              <w:t>(18) ~i &amp;&amp; ~i</w:t>
             </w:r>
           </w:p>
         </w:tc>
@@ -6683,14 +6105,7 @@
                 <w:sz w:val="18"/>
                 <w:szCs w:val="18"/>
               </w:rPr>
-              <w:t>testArrayNTreeEqua</w:t>
-            </w:r>
-            <w:r>
-              <w:rPr>
-                <w:sz w:val="18"/>
-                <w:szCs w:val="18"/>
-              </w:rPr>
-              <w:t>lsThisEmpty</w:t>
+              <w:t>testArrayNTreeEqualsThisEmpty</w:t>
             </w:r>
             <w:proofErr w:type="spellEnd"/>
           </w:p>
@@ -7099,10 +6514,7 @@
         <w:t xml:space="preserve"> que cobre o requisito </w:t>
       </w:r>
       <w:r>
-        <w:t>a &amp;&amp; (~b || ~c) &amp;&amp; (a || b &amp;&amp; c)</w:t>
-      </w:r>
-      <w:r>
-        <w:t>. Esta combinações de cláusulas é impossível porque caso a e b sejam verdadeira</w:t>
+        <w:t>a &amp;&amp; (~b || ~c) &amp;&amp; (a || b &amp;&amp; c). Esta combinações de cláusulas é impossível porque caso a e b sejam verdadeira</w:t>
       </w:r>
       <w:r>
         <w:t>s</w:t>
@@ -7174,13 +6586,46 @@
           <w:ilvl w:val="0"/>
           <w:numId w:val="4"/>
         </w:numPr>
-      </w:pPr>
-      <w:r>
-        <w:t xml:space="preserve">Base </w:t>
-      </w:r>
-      <w:proofErr w:type="spellStart"/>
-      <w:r>
-        <w:t>Choice</w:t>
+        <w:rPr>
+          <w:lang w:val="en-US"/>
+        </w:rPr>
+      </w:pPr>
+      <w:r>
+        <w:rPr>
+          <w:lang w:val="en-US"/>
+        </w:rPr>
+        <w:lastRenderedPageBreak/>
+        <w:t>Base Choice Coverage</w:t>
+      </w:r>
+    </w:p>
+    <w:p>
+      <w:pPr>
+        <w:ind w:firstLine="360"/>
+        <w:jc w:val="both"/>
+      </w:pPr>
+      <w:r>
+        <w:t>Seguindo as seguintes características:</w:t>
+      </w:r>
+    </w:p>
+    <w:p>
+      <w:pPr>
+        <w:ind w:firstLine="708"/>
+        <w:jc w:val="both"/>
+      </w:pPr>
+      <w:r>
+        <w:t xml:space="preserve">1. </w:t>
+      </w:r>
+      <w:proofErr w:type="spellStart"/>
+      <w:r>
+        <w:t>Tree</w:t>
+      </w:r>
+      <w:proofErr w:type="spellEnd"/>
+      <w:r>
+        <w:t xml:space="preserve"> 1 </w:t>
+      </w:r>
+      <w:proofErr w:type="spellStart"/>
+      <w:r>
+        <w:t>is</w:t>
       </w:r>
       <w:proofErr w:type="spellEnd"/>
       <w:r>
@@ -7188,16 +6633,11 @@
       </w:r>
       <w:proofErr w:type="spellStart"/>
       <w:r>
-        <w:t>Coverage</w:t>
-      </w:r>
-      <w:proofErr w:type="spellEnd"/>
-    </w:p>
-    <w:p>
-      <w:pPr>
-        <w:jc w:val="both"/>
-      </w:pPr>
-      <w:r>
-        <w:t>Seguindo as seguintes características:</w:t>
+        <w:t>empty</w:t>
+      </w:r>
+      <w:proofErr w:type="spellEnd"/>
+      <w:r>
+        <w:t xml:space="preserve"> – [T1Empty, T1NotEmpty]</w:t>
       </w:r>
     </w:p>
     <w:p>
@@ -7212,7 +6652,7 @@
         <w:rPr>
           <w:lang w:val="en-US"/>
         </w:rPr>
-        <w:t>1. Tree 1 is empty – [T1Empty, T1NotEmpty]</w:t>
+        <w:t>2. Tree 2 is empty – [T2Empty, T2NotEmpty]</w:t>
       </w:r>
     </w:p>
     <w:p>
@@ -7227,7 +6667,7 @@
         <w:rPr>
           <w:lang w:val="en-US"/>
         </w:rPr>
-        <w:t>2. Tree 2 is empty – [T2Empty, T2NotEmpty]</w:t>
+        <w:t>3. Tree 2 is null - [T2Null, T2NotNull]</w:t>
       </w:r>
     </w:p>
     <w:p>
@@ -7242,76 +6682,157 @@
         <w:rPr>
           <w:lang w:val="en-US"/>
         </w:rPr>
-        <w:t>3. Tree 2 is null - [T2Null, T2NotNull]</w:t>
+        <w:t>4. Tree 1 intersection of Tree 2 is empty/full/partial – [</w:t>
+      </w:r>
+      <w:proofErr w:type="gramStart"/>
+      <w:r>
+        <w:rPr>
+          <w:lang w:val="en-US"/>
+        </w:rPr>
+        <w:t>E,F</w:t>
+      </w:r>
+      <w:proofErr w:type="gramEnd"/>
+      <w:r>
+        <w:rPr>
+          <w:lang w:val="en-US"/>
+        </w:rPr>
+        <w:t>,</w:t>
+      </w:r>
+      <w:r>
+        <w:rPr>
+          <w:lang w:val="en-US"/>
+        </w:rPr>
+        <w:t>P</w:t>
+      </w:r>
+      <w:r>
+        <w:rPr>
+          <w:lang w:val="en-US"/>
+        </w:rPr>
+        <w:t>]</w:t>
       </w:r>
     </w:p>
     <w:p>
       <w:pPr>
         <w:ind w:firstLine="708"/>
         <w:jc w:val="both"/>
-        <w:rPr>
-          <w:lang w:val="en-US"/>
-        </w:rPr>
-      </w:pPr>
-      <w:r>
-        <w:rPr>
-          <w:lang w:val="en-US"/>
-        </w:rPr>
-        <w:t>4. Tree 1 intersection of Tree 2 is empty/full/partial – [</w:t>
-      </w:r>
-      <w:proofErr w:type="gramStart"/>
-      <w:r>
-        <w:rPr>
-          <w:lang w:val="en-US"/>
-        </w:rPr>
-        <w:t>E,F</w:t>
-      </w:r>
-      <w:proofErr w:type="gramEnd"/>
-      <w:r>
-        <w:rPr>
-          <w:lang w:val="en-US"/>
-        </w:rPr>
-        <w:t>,P]</w:t>
-      </w:r>
-    </w:p>
-    <w:p>
-      <w:pPr>
-        <w:jc w:val="both"/>
-      </w:pPr>
-      <w:r>
-        <w:t>O caso base seria aquele que seria o mais comum num ambiente de execução normal do sistema, portanto sugere-se: (T1NotEmpty, T2NotEmpty, T2NotNull, P). Portanto, a partir do caso base, o</w:t>
-      </w:r>
-      <w:r>
-        <w:t xml:space="preserve">s requerimentos </w:t>
-      </w:r>
-      <w:r>
-        <w:t xml:space="preserve">para testar são: </w:t>
-      </w:r>
-    </w:p>
-    <w:p>
-      <w:pPr>
-        <w:jc w:val="both"/>
-        <w:rPr>
-          <w:lang w:val="en-US"/>
-        </w:rPr>
-      </w:pPr>
-      <w:r>
-        <w:rPr>
-          <w:lang w:val="en-US"/>
-        </w:rPr>
-        <w:t>(T1NotEmpty, T2NotEmpty, T2NotNull, P)</w:t>
-      </w:r>
-      <w:r>
-        <w:rPr>
-          <w:lang w:val="en-US"/>
-        </w:rPr>
-        <w:t xml:space="preserve">, </w:t>
-      </w:r>
-      <w:r>
-        <w:rPr>
-          <w:lang w:val="en-US"/>
-        </w:rPr>
-        <w:t>(</w:t>
+      </w:pPr>
+      <w:r>
+        <w:t>Um bom</w:t>
+      </w:r>
+      <w:r>
+        <w:t xml:space="preserve"> caso base seria aquele que seria o mais comum num ambiente de execução normal do sistema, portanto sugere-se: (T1NotEmpty, T2NotEmpty, T2NotNull, </w:t>
+      </w:r>
+      <w:r>
+        <w:t>E</w:t>
+      </w:r>
+      <w:r>
+        <w:t>).</w:t>
+      </w:r>
+      <w:r>
+        <w:t xml:space="preserve"> Para a característica 4, o valor que aparenta ser o mais comum seria o P (</w:t>
+      </w:r>
+      <w:proofErr w:type="spellStart"/>
+      <w:r>
+        <w:t>partial</w:t>
+      </w:r>
+      <w:proofErr w:type="spellEnd"/>
+      <w:r>
+        <w:t xml:space="preserve"> </w:t>
+      </w:r>
+      <w:proofErr w:type="spellStart"/>
+      <w:r>
+        <w:t>intersection</w:t>
+      </w:r>
+      <w:proofErr w:type="spellEnd"/>
+      <w:r>
+        <w:t>), o problema deste valor é que seriam gerados muitos requisitos impossíveis (</w:t>
+      </w:r>
+      <w:r>
+        <w:t xml:space="preserve">com </w:t>
+      </w:r>
+      <w:r>
+        <w:t xml:space="preserve">T1 ou T2 </w:t>
+      </w:r>
+      <w:proofErr w:type="spellStart"/>
+      <w:r>
+        <w:t>empty</w:t>
+      </w:r>
+      <w:proofErr w:type="spellEnd"/>
+      <w:r>
+        <w:t xml:space="preserve"> interseção parcial é impossível). </w:t>
+      </w:r>
+      <w:r>
+        <w:t>Portanto, a partir do caso base</w:t>
+      </w:r>
+      <w:r>
+        <w:t xml:space="preserve"> escolhido</w:t>
+      </w:r>
+      <w:r>
+        <w:t xml:space="preserve">, os requerimentos para testar são: </w:t>
+      </w:r>
+    </w:p>
+    <w:p>
+      <w:pPr>
+        <w:jc w:val="both"/>
+        <w:rPr>
+          <w:lang w:val="en-US"/>
+        </w:rPr>
+      </w:pPr>
+      <w:r>
+        <w:rPr>
+          <w:lang w:val="en-US"/>
+        </w:rPr>
+        <w:t>TR(BCC): {</w:t>
+      </w:r>
+      <w:r>
+        <w:rPr>
+          <w:lang w:val="en-US"/>
+        </w:rPr>
+        <w:t xml:space="preserve"> </w:t>
+      </w:r>
+    </w:p>
+    <w:p>
+      <w:pPr>
+        <w:jc w:val="both"/>
+        <w:rPr>
+          <w:lang w:val="en-US"/>
+        </w:rPr>
+      </w:pPr>
+      <w:r>
+        <w:rPr>
+          <w:lang w:val="en-US"/>
+        </w:rPr>
+        <w:t xml:space="preserve">(1) </w:t>
+      </w:r>
+      <w:r>
+        <w:rPr>
+          <w:lang w:val="en-US"/>
+        </w:rPr>
+        <w:t xml:space="preserve">(T1NotEmpty, T2NotEmpty, T2NotNull, </w:t>
+      </w:r>
+      <w:r>
+        <w:rPr>
+          <w:lang w:val="en-US"/>
+        </w:rPr>
+        <w:t>E</w:t>
+      </w:r>
+      <w:r>
+        <w:rPr>
+          <w:lang w:val="en-US"/>
+        </w:rPr>
+        <w:t>),</w:t>
+      </w:r>
+      <w:r>
+        <w:rPr>
+          <w:lang w:val="en-US"/>
+        </w:rPr>
+        <w:t xml:space="preserve"> (2)</w:t>
+      </w:r>
+      <w:r>
+        <w:rPr>
+          <w:lang w:val="en-US"/>
+        </w:rPr>
+        <w:t xml:space="preserve"> (</w:t>
       </w:r>
       <w:r>
         <w:rPr>
@@ -7325,16 +6846,34 @@
         <w:rPr>
           <w:lang w:val="en-US"/>
         </w:rPr>
-        <w:t xml:space="preserve">, T2NotEmpty, T2NotNull, P), </w:t>
-      </w:r>
-    </w:p>
-    <w:p>
-      <w:pPr>
-        <w:jc w:val="both"/>
-        <w:rPr>
-          <w:lang w:val="en-US"/>
-        </w:rPr>
-      </w:pPr>
+        <w:t xml:space="preserve">, T2NotEmpty, T2NotNull, </w:t>
+      </w:r>
+      <w:r>
+        <w:rPr>
+          <w:lang w:val="en-US"/>
+        </w:rPr>
+        <w:t>E</w:t>
+      </w:r>
+      <w:r>
+        <w:rPr>
+          <w:lang w:val="en-US"/>
+        </w:rPr>
+        <w:t xml:space="preserve">), </w:t>
+      </w:r>
+    </w:p>
+    <w:p>
+      <w:pPr>
+        <w:jc w:val="both"/>
+        <w:rPr>
+          <w:lang w:val="en-US"/>
+        </w:rPr>
+      </w:pPr>
+      <w:r>
+        <w:rPr>
+          <w:lang w:val="en-US"/>
+        </w:rPr>
+        <w:t xml:space="preserve">(3) </w:t>
+      </w:r>
       <w:r>
         <w:rPr>
           <w:lang w:val="en-US"/>
@@ -7353,16 +6892,30 @@
         <w:rPr>
           <w:lang w:val="en-US"/>
         </w:rPr>
-        <w:t>, T2NotNull, P)</w:t>
-      </w:r>
-      <w:r>
-        <w:rPr>
-          <w:lang w:val="en-US"/>
-        </w:rPr>
-        <w:t xml:space="preserve">, </w:t>
-      </w:r>
-      <w:r>
-        <w:rPr>
+        <w:t xml:space="preserve">, T2NotNull, </w:t>
+      </w:r>
+      <w:r>
+        <w:rPr>
+          <w:lang w:val="en-US"/>
+        </w:rPr>
+        <w:t>E</w:t>
+      </w:r>
+      <w:r>
+        <w:rPr>
+          <w:lang w:val="en-US"/>
+        </w:rPr>
+        <w:t xml:space="preserve">), </w:t>
+      </w:r>
+      <w:r>
+        <w:rPr>
+          <w:color w:val="C00000"/>
+          <w:lang w:val="en-US"/>
+        </w:rPr>
+        <w:t xml:space="preserve">(4) </w:t>
+      </w:r>
+      <w:r>
+        <w:rPr>
+          <w:color w:val="C00000"/>
           <w:lang w:val="en-US"/>
         </w:rPr>
         <w:t xml:space="preserve">(T1NotEmpty, T2NotEmpty, </w:t>
@@ -7371,15 +6924,31 @@
         <w:rPr>
           <w:b/>
           <w:bCs/>
+          <w:color w:val="C00000"/>
           <w:lang w:val="en-US"/>
         </w:rPr>
         <w:t>T2Null</w:t>
       </w:r>
       <w:r>
         <w:rPr>
-          <w:lang w:val="en-US"/>
-        </w:rPr>
-        <w:t>, P)</w:t>
+          <w:color w:val="C00000"/>
+          <w:lang w:val="en-US"/>
+        </w:rPr>
+        <w:t xml:space="preserve">, </w:t>
+      </w:r>
+      <w:r>
+        <w:rPr>
+          <w:color w:val="C00000"/>
+          <w:lang w:val="en-US"/>
+        </w:rPr>
+        <w:t>E</w:t>
+      </w:r>
+      <w:r>
+        <w:rPr>
+          <w:color w:val="C00000"/>
+          <w:lang w:val="en-US"/>
+        </w:rPr>
+        <w:t>)</w:t>
       </w:r>
       <w:r>
         <w:rPr>
@@ -7395,6 +6964,12 @@
           <w:lang w:val="en-US"/>
         </w:rPr>
       </w:pPr>
+      <w:r>
+        <w:rPr>
+          <w:lang w:val="en-US"/>
+        </w:rPr>
+        <w:t xml:space="preserve">(5) </w:t>
+      </w:r>
       <w:r>
         <w:rPr>
           <w:lang w:val="en-US"/>
@@ -7409,11 +6984,31 @@
         </w:rPr>
         <w:t>F</w:t>
       </w:r>
-      <w:r>
-        <w:rPr>
-          <w:lang w:val="en-US"/>
-        </w:rPr>
-        <w:t xml:space="preserve">), (T1NotEmpty, T2NotEmpty, T2NotNull, </w:t>
+      <w:proofErr w:type="gramStart"/>
+      <w:r>
+        <w:rPr>
+          <w:lang w:val="en-US"/>
+        </w:rPr>
+        <w:t>),</w:t>
+      </w:r>
+      <w:r>
+        <w:rPr>
+          <w:lang w:val="en-US"/>
+        </w:rPr>
+        <w:t>(</w:t>
+      </w:r>
+      <w:proofErr w:type="gramEnd"/>
+      <w:r>
+        <w:rPr>
+          <w:lang w:val="en-US"/>
+        </w:rPr>
+        <w:t xml:space="preserve">6) </w:t>
+      </w:r>
+      <w:r>
+        <w:rPr>
+          <w:lang w:val="en-US"/>
+        </w:rPr>
+        <w:t xml:space="preserve">(T1NotEmpty, T2NotEmpty, T2NotNull, </w:t>
       </w:r>
       <w:r>
         <w:rPr>
@@ -7421,54 +7016,757 @@
           <w:bCs/>
           <w:lang w:val="en-US"/>
         </w:rPr>
-        <w:t>E</w:t>
-      </w:r>
-      <w:r>
-        <w:rPr>
-          <w:lang w:val="en-US"/>
-        </w:rPr>
-        <w:t>).</w:t>
-      </w:r>
-    </w:p>
-    <w:p>
-      <w:pPr>
-        <w:jc w:val="both"/>
-        <w:rPr>
-          <w:lang w:val="en-US"/>
-        </w:rPr>
-      </w:pPr>
-    </w:p>
-    <w:p>
-      <w:pPr>
-        <w:jc w:val="both"/>
-        <w:rPr>
-          <w:lang w:val="en-US"/>
-        </w:rPr>
-      </w:pPr>
-    </w:p>
-    <w:p>
-      <w:pPr>
-        <w:jc w:val="both"/>
-        <w:rPr>
-          <w:lang w:val="en-US"/>
-        </w:rPr>
-      </w:pPr>
-    </w:p>
-    <w:p>
-      <w:pPr>
-        <w:jc w:val="both"/>
-        <w:rPr>
-          <w:lang w:val="en-US"/>
-        </w:rPr>
-      </w:pPr>
-    </w:p>
-    <w:p>
-      <w:pPr>
-        <w:jc w:val="both"/>
-        <w:rPr>
-          <w:lang w:val="en-US"/>
-        </w:rPr>
-      </w:pPr>
+        <w:t>P</w:t>
+      </w:r>
+      <w:r>
+        <w:rPr>
+          <w:lang w:val="en-US"/>
+        </w:rPr>
+        <w:t>)</w:t>
+      </w:r>
+    </w:p>
+    <w:p>
+      <w:pPr>
+        <w:jc w:val="both"/>
+      </w:pPr>
+      <w:r>
+        <w:t>}</w:t>
+      </w:r>
+    </w:p>
+    <w:p>
+      <w:pPr>
+        <w:jc w:val="both"/>
+      </w:pPr>
+      <w:r>
+        <w:tab/>
+        <w:t xml:space="preserve">Em cada requisito há </w:t>
+      </w:r>
+      <w:r>
+        <w:t>uma característica</w:t>
+      </w:r>
+      <w:r>
+        <w:t xml:space="preserve"> a negrito, que indica a que foi alterada</w:t>
+      </w:r>
+      <w:r>
+        <w:t xml:space="preserve">, de modo a seguir o Base </w:t>
+      </w:r>
+      <w:proofErr w:type="spellStart"/>
+      <w:r>
+        <w:t>Choice</w:t>
+      </w:r>
+      <w:proofErr w:type="spellEnd"/>
+      <w:r>
+        <w:t xml:space="preserve"> </w:t>
+      </w:r>
+      <w:proofErr w:type="spellStart"/>
+      <w:r>
+        <w:t>Coverage</w:t>
+      </w:r>
+      <w:proofErr w:type="spellEnd"/>
+      <w:r>
+        <w:t>.</w:t>
+      </w:r>
+    </w:p>
+    <w:p>
+      <w:pPr>
+        <w:jc w:val="both"/>
+      </w:pPr>
+      <w:r>
+        <w:tab/>
+        <w:t>O requisito (4)</w:t>
+      </w:r>
+      <w:r>
+        <w:t xml:space="preserve"> é impossível pois não há como T2 ter valores e ser </w:t>
+      </w:r>
+      <w:proofErr w:type="spellStart"/>
+      <w:r>
+        <w:t>null</w:t>
+      </w:r>
+      <w:proofErr w:type="spellEnd"/>
+      <w:r>
+        <w:t>.</w:t>
+      </w:r>
+    </w:p>
+    <w:p>
+      <w:pPr>
+        <w:jc w:val="both"/>
+      </w:pPr>
+    </w:p>
+    <w:tbl>
+      <w:tblPr>
+        <w:tblStyle w:val="TableGrid"/>
+        <w:tblW w:w="9640" w:type="dxa"/>
+        <w:tblInd w:w="-289" w:type="dxa"/>
+        <w:tblLayout w:type="fixed"/>
+        <w:tblLook w:val="04A0" w:firstRow="1" w:lastRow="0" w:firstColumn="1" w:lastColumn="0" w:noHBand="0" w:noVBand="1"/>
+      </w:tblPr>
+      <w:tblGrid>
+        <w:gridCol w:w="3970"/>
+        <w:gridCol w:w="2693"/>
+        <w:gridCol w:w="1276"/>
+        <w:gridCol w:w="1701"/>
+      </w:tblGrid>
+      <w:tr>
+        <w:tc>
+          <w:tcPr>
+            <w:tcW w:w="3970" w:type="dxa"/>
+            <w:vAlign w:val="center"/>
+          </w:tcPr>
+          <w:p>
+            <w:pPr>
+              <w:jc w:val="center"/>
+            </w:pPr>
+            <w:r>
+              <w:t>Nome do teste</w:t>
+            </w:r>
+          </w:p>
+        </w:tc>
+        <w:tc>
+          <w:tcPr>
+            <w:tcW w:w="2693" w:type="dxa"/>
+            <w:vAlign w:val="center"/>
+          </w:tcPr>
+          <w:p>
+            <w:pPr>
+              <w:jc w:val="center"/>
+            </w:pPr>
+            <w:r>
+              <w:t>Valores</w:t>
+            </w:r>
+          </w:p>
+          <w:p>
+            <w:pPr>
+              <w:jc w:val="center"/>
+            </w:pPr>
+            <w:r>
+              <w:t>(</w:t>
+            </w:r>
+            <w:proofErr w:type="spellStart"/>
+            <w:proofErr w:type="gramStart"/>
+            <w:r>
+              <w:t>this</w:t>
+            </w:r>
+            <w:r>
+              <w:t>;</w:t>
+            </w:r>
+            <w:r>
+              <w:t>other</w:t>
+            </w:r>
+            <w:proofErr w:type="spellEnd"/>
+            <w:proofErr w:type="gramEnd"/>
+            <w:r>
+              <w:t>)</w:t>
+            </w:r>
+          </w:p>
+        </w:tc>
+        <w:tc>
+          <w:tcPr>
+            <w:tcW w:w="1276" w:type="dxa"/>
+            <w:vAlign w:val="center"/>
+          </w:tcPr>
+          <w:p>
+            <w:pPr>
+              <w:jc w:val="center"/>
+            </w:pPr>
+            <w:r>
+              <w:t>Resultado Esperado</w:t>
+            </w:r>
+          </w:p>
+        </w:tc>
+        <w:tc>
+          <w:tcPr>
+            <w:tcW w:w="1701" w:type="dxa"/>
+            <w:vAlign w:val="center"/>
+          </w:tcPr>
+          <w:p>
+            <w:pPr>
+              <w:jc w:val="center"/>
+            </w:pPr>
+            <w:r>
+              <w:t>Requerimentos cobertos</w:t>
+            </w:r>
+          </w:p>
+        </w:tc>
+      </w:tr>
+      <w:tr>
+        <w:tc>
+          <w:tcPr>
+            <w:tcW w:w="3970" w:type="dxa"/>
+            <w:vAlign w:val="center"/>
+          </w:tcPr>
+          <w:p>
+            <w:pPr>
+              <w:jc w:val="center"/>
+            </w:pPr>
+            <w:proofErr w:type="spellStart"/>
+            <w:r>
+              <w:t>testArrayNTree</w:t>
+            </w:r>
+            <w:r>
+              <w:t>Equals</w:t>
+            </w:r>
+            <w:r>
+              <w:t>DiffNotNullTrees</w:t>
+            </w:r>
+            <w:proofErr w:type="spellEnd"/>
+          </w:p>
+        </w:tc>
+        <w:tc>
+          <w:tcPr>
+            <w:tcW w:w="2693" w:type="dxa"/>
+            <w:vAlign w:val="center"/>
+          </w:tcPr>
+          <w:p>
+            <w:pPr>
+              <w:jc w:val="center"/>
+            </w:pPr>
+            <w:r>
+              <w:t>([1:[2]</w:t>
+            </w:r>
+            <w:proofErr w:type="gramStart"/>
+            <w:r>
+              <w:t>];</w:t>
+            </w:r>
+            <w:r>
+              <w:t>[</w:t>
+            </w:r>
+            <w:proofErr w:type="gramEnd"/>
+            <w:r>
+              <w:t>5:[8</w:t>
+            </w:r>
+            <w:r>
+              <w:t>][</w:t>
+            </w:r>
+            <w:r>
+              <w:t>11]]</w:t>
+            </w:r>
+            <w:r>
+              <w:t>)</w:t>
+            </w:r>
+          </w:p>
+        </w:tc>
+        <w:tc>
+          <w:tcPr>
+            <w:tcW w:w="1276" w:type="dxa"/>
+            <w:vAlign w:val="center"/>
+          </w:tcPr>
+          <w:p>
+            <w:pPr>
+              <w:jc w:val="center"/>
+            </w:pPr>
+            <w:r>
+              <w:t>false</w:t>
+            </w:r>
+          </w:p>
+        </w:tc>
+        <w:tc>
+          <w:tcPr>
+            <w:tcW w:w="1701" w:type="dxa"/>
+            <w:vAlign w:val="center"/>
+          </w:tcPr>
+          <w:p>
+            <w:pPr>
+              <w:jc w:val="center"/>
+            </w:pPr>
+            <w:r>
+              <w:t>(</w:t>
+            </w:r>
+            <w:r>
+              <w:t>1</w:t>
+            </w:r>
+            <w:r>
+              <w:t>)</w:t>
+            </w:r>
+          </w:p>
+        </w:tc>
+      </w:tr>
+      <w:tr>
+        <w:tc>
+          <w:tcPr>
+            <w:tcW w:w="3970" w:type="dxa"/>
+            <w:vAlign w:val="center"/>
+          </w:tcPr>
+          <w:p>
+            <w:pPr>
+              <w:jc w:val="center"/>
+            </w:pPr>
+            <w:proofErr w:type="spellStart"/>
+            <w:r>
+              <w:t>testArrayNTr</w:t>
+            </w:r>
+            <w:r>
+              <w:t>eeEquals</w:t>
+            </w:r>
+            <w:r>
+              <w:t>This</w:t>
+            </w:r>
+            <w:r>
+              <w:t>Empty</w:t>
+            </w:r>
+            <w:proofErr w:type="spellEnd"/>
+          </w:p>
+        </w:tc>
+        <w:tc>
+          <w:tcPr>
+            <w:tcW w:w="2693" w:type="dxa"/>
+            <w:vAlign w:val="center"/>
+          </w:tcPr>
+          <w:p>
+            <w:pPr>
+              <w:jc w:val="center"/>
+            </w:pPr>
+            <w:r>
+              <w:t>(</w:t>
+            </w:r>
+            <w:r>
+              <w:t>[</w:t>
+            </w:r>
+            <w:proofErr w:type="gramStart"/>
+            <w:r>
+              <w:t>],[</w:t>
+            </w:r>
+            <w:proofErr w:type="gramEnd"/>
+            <w:r>
+              <w:t>1:[3]])</w:t>
+            </w:r>
+          </w:p>
+        </w:tc>
+        <w:tc>
+          <w:tcPr>
+            <w:tcW w:w="1276" w:type="dxa"/>
+            <w:vAlign w:val="center"/>
+          </w:tcPr>
+          <w:p>
+            <w:pPr>
+              <w:jc w:val="center"/>
+            </w:pPr>
+            <w:r>
+              <w:t>false</w:t>
+            </w:r>
+          </w:p>
+        </w:tc>
+        <w:tc>
+          <w:tcPr>
+            <w:tcW w:w="1701" w:type="dxa"/>
+            <w:vAlign w:val="center"/>
+          </w:tcPr>
+          <w:p>
+            <w:pPr>
+              <w:jc w:val="center"/>
+            </w:pPr>
+            <w:r>
+              <w:t>(2)</w:t>
+            </w:r>
+          </w:p>
+        </w:tc>
+      </w:tr>
+      <w:tr>
+        <w:tc>
+          <w:tcPr>
+            <w:tcW w:w="3970" w:type="dxa"/>
+            <w:vAlign w:val="center"/>
+          </w:tcPr>
+          <w:p>
+            <w:pPr>
+              <w:jc w:val="center"/>
+            </w:pPr>
+            <w:proofErr w:type="spellStart"/>
+            <w:r>
+              <w:t>testArrayNTr</w:t>
+            </w:r>
+            <w:r>
+              <w:t>eeEquals</w:t>
+            </w:r>
+            <w:r>
+              <w:t>Other</w:t>
+            </w:r>
+            <w:r>
+              <w:t>Empt</w:t>
+            </w:r>
+            <w:r>
+              <w:t>y</w:t>
+            </w:r>
+            <w:proofErr w:type="spellEnd"/>
+          </w:p>
+        </w:tc>
+        <w:tc>
+          <w:tcPr>
+            <w:tcW w:w="2693" w:type="dxa"/>
+            <w:vAlign w:val="center"/>
+          </w:tcPr>
+          <w:p>
+            <w:pPr>
+              <w:jc w:val="center"/>
+            </w:pPr>
+            <w:r>
+              <w:t>([</w:t>
+            </w:r>
+            <w:r>
+              <w:t>2:[5</w:t>
+            </w:r>
+            <w:r>
+              <w:t>] [</w:t>
+            </w:r>
+            <w:r>
+              <w:t>6]</w:t>
+            </w:r>
+            <w:proofErr w:type="gramStart"/>
+            <w:r>
+              <w:t>];</w:t>
+            </w:r>
+            <w:r>
+              <w:t>[</w:t>
+            </w:r>
+            <w:proofErr w:type="gramEnd"/>
+            <w:r>
+              <w:t>]</w:t>
+            </w:r>
+            <w:r>
+              <w:t>)</w:t>
+            </w:r>
+          </w:p>
+        </w:tc>
+        <w:tc>
+          <w:tcPr>
+            <w:tcW w:w="1276" w:type="dxa"/>
+            <w:vAlign w:val="center"/>
+          </w:tcPr>
+          <w:p>
+            <w:pPr>
+              <w:jc w:val="center"/>
+            </w:pPr>
+            <w:r>
+              <w:t>false</w:t>
+            </w:r>
+          </w:p>
+        </w:tc>
+        <w:tc>
+          <w:tcPr>
+            <w:tcW w:w="1701" w:type="dxa"/>
+            <w:vAlign w:val="center"/>
+          </w:tcPr>
+          <w:p>
+            <w:pPr>
+              <w:jc w:val="center"/>
+            </w:pPr>
+            <w:r>
+              <w:t>(3)</w:t>
+            </w:r>
+          </w:p>
+        </w:tc>
+      </w:tr>
+      <w:tr>
+        <w:tc>
+          <w:tcPr>
+            <w:tcW w:w="3970" w:type="dxa"/>
+            <w:vAlign w:val="center"/>
+          </w:tcPr>
+          <w:p>
+            <w:pPr>
+              <w:jc w:val="center"/>
+            </w:pPr>
+            <w:proofErr w:type="spellStart"/>
+            <w:r>
+              <w:t>testArrayNTreeEqualsThisEqualsOther</w:t>
+            </w:r>
+            <w:proofErr w:type="spellEnd"/>
+          </w:p>
+        </w:tc>
+        <w:tc>
+          <w:tcPr>
+            <w:tcW w:w="2693" w:type="dxa"/>
+            <w:vAlign w:val="center"/>
+          </w:tcPr>
+          <w:p>
+            <w:pPr>
+              <w:jc w:val="center"/>
+            </w:pPr>
+            <w:r>
+              <w:t>([3:[</w:t>
+            </w:r>
+            <w:r>
+              <w:t>4</w:t>
+            </w:r>
+            <w:r>
+              <w:t>] [</w:t>
+            </w:r>
+            <w:r>
+              <w:t>5</w:t>
+            </w:r>
+            <w:r>
+              <w:t xml:space="preserve">]]; </w:t>
+            </w:r>
+            <w:r>
+              <w:t>[3:[</w:t>
+            </w:r>
+            <w:r>
+              <w:t>4</w:t>
+            </w:r>
+            <w:r>
+              <w:t>] [</w:t>
+            </w:r>
+            <w:r>
+              <w:t>5</w:t>
+            </w:r>
+            <w:r>
+              <w:t>]]</w:t>
+            </w:r>
+            <w:r>
+              <w:t>)</w:t>
+            </w:r>
+          </w:p>
+        </w:tc>
+        <w:tc>
+          <w:tcPr>
+            <w:tcW w:w="1276" w:type="dxa"/>
+            <w:vAlign w:val="center"/>
+          </w:tcPr>
+          <w:p>
+            <w:pPr>
+              <w:jc w:val="center"/>
+            </w:pPr>
+            <w:proofErr w:type="spellStart"/>
+            <w:r>
+              <w:t>true</w:t>
+            </w:r>
+            <w:proofErr w:type="spellEnd"/>
+          </w:p>
+        </w:tc>
+        <w:tc>
+          <w:tcPr>
+            <w:tcW w:w="1701" w:type="dxa"/>
+            <w:vAlign w:val="center"/>
+          </w:tcPr>
+          <w:p>
+            <w:pPr>
+              <w:jc w:val="center"/>
+            </w:pPr>
+            <w:r>
+              <w:t>(5)</w:t>
+            </w:r>
+          </w:p>
+        </w:tc>
+      </w:tr>
+      <w:tr>
+        <w:tc>
+          <w:tcPr>
+            <w:tcW w:w="3970" w:type="dxa"/>
+            <w:vAlign w:val="center"/>
+          </w:tcPr>
+          <w:p>
+            <w:pPr>
+              <w:jc w:val="center"/>
+            </w:pPr>
+            <w:proofErr w:type="spellStart"/>
+            <w:r>
+              <w:t>testArrayNTr</w:t>
+            </w:r>
+            <w:r>
+              <w:t>eeEquals</w:t>
+            </w:r>
+            <w:r>
+              <w:t>ThisSubsetOther</w:t>
+            </w:r>
+            <w:proofErr w:type="spellEnd"/>
+          </w:p>
+        </w:tc>
+        <w:tc>
+          <w:tcPr>
+            <w:tcW w:w="2693" w:type="dxa"/>
+            <w:vAlign w:val="center"/>
+          </w:tcPr>
+          <w:p>
+            <w:pPr>
+              <w:jc w:val="center"/>
+            </w:pPr>
+            <w:r>
+              <w:t>([3:[</w:t>
+            </w:r>
+            <w:r>
+              <w:t>4</w:t>
+            </w:r>
+            <w:r>
+              <w:t>]</w:t>
+            </w:r>
+            <w:r>
+              <w:t>]; [</w:t>
+            </w:r>
+            <w:r>
+              <w:t>1:[</w:t>
+            </w:r>
+            <w:r>
+              <w:t>3] [</w:t>
+            </w:r>
+            <w:r>
+              <w:t>4:[5</w:t>
+            </w:r>
+            <w:r>
+              <w:t>] [</w:t>
+            </w:r>
+            <w:r>
+              <w:t>6]]]</w:t>
+            </w:r>
+          </w:p>
+        </w:tc>
+        <w:tc>
+          <w:tcPr>
+            <w:tcW w:w="1276" w:type="dxa"/>
+            <w:vAlign w:val="center"/>
+          </w:tcPr>
+          <w:p>
+            <w:pPr>
+              <w:jc w:val="center"/>
+            </w:pPr>
+            <w:r>
+              <w:t>false</w:t>
+            </w:r>
+          </w:p>
+        </w:tc>
+        <w:tc>
+          <w:tcPr>
+            <w:tcW w:w="1701" w:type="dxa"/>
+            <w:vAlign w:val="center"/>
+          </w:tcPr>
+          <w:p>
+            <w:pPr>
+              <w:jc w:val="center"/>
+            </w:pPr>
+            <w:r>
+              <w:t>(6)</w:t>
+            </w:r>
+          </w:p>
+        </w:tc>
+      </w:tr>
+    </w:tbl>
+    <w:p>
+      <w:pPr>
+        <w:jc w:val="both"/>
+      </w:pPr>
+    </w:p>
+    <w:p>
+      <w:pPr>
+        <w:jc w:val="both"/>
+      </w:pPr>
+      <w:r>
+        <w:t xml:space="preserve">*Para a representação dos valores foi usada a representação </w:t>
+      </w:r>
+      <w:proofErr w:type="spellStart"/>
+      <w:r>
+        <w:t>toString</w:t>
+      </w:r>
+      <w:proofErr w:type="spellEnd"/>
+      <w:r>
+        <w:t xml:space="preserve"> dos objetos </w:t>
+      </w:r>
+      <w:proofErr w:type="spellStart"/>
+      <w:r>
+        <w:t>ArrayNTre</w:t>
+      </w:r>
+      <w:r>
+        <w:t>e</w:t>
+      </w:r>
+      <w:proofErr w:type="spellEnd"/>
+    </w:p>
+    <w:p>
+      <w:pPr>
+        <w:jc w:val="both"/>
+      </w:pPr>
+    </w:p>
+    <w:p>
+      <w:pPr>
+        <w:pStyle w:val="Heading1"/>
+        <w:numPr>
+          <w:ilvl w:val="0"/>
+          <w:numId w:val="4"/>
+        </w:numPr>
+      </w:pPr>
+      <w:r>
+        <w:t xml:space="preserve">Verificação dos conjuntos de testes para o </w:t>
+      </w:r>
+      <w:proofErr w:type="spellStart"/>
+      <w:r>
+        <w:t>equals</w:t>
+      </w:r>
+      <w:proofErr w:type="spellEnd"/>
+      <w:r>
+        <w:t xml:space="preserve"> com </w:t>
+      </w:r>
+      <w:proofErr w:type="spellStart"/>
+      <w:r>
+        <w:t>program</w:t>
+      </w:r>
+      <w:proofErr w:type="spellEnd"/>
+      <w:r>
+        <w:t xml:space="preserve"> </w:t>
+      </w:r>
+      <w:proofErr w:type="spellStart"/>
+      <w:r>
+        <w:t>mutation</w:t>
+      </w:r>
+      <w:proofErr w:type="spellEnd"/>
+      <w:r>
+        <w:t xml:space="preserve"> (PIT)</w:t>
+      </w:r>
+    </w:p>
+    <w:p>
+      <w:proofErr w:type="spellStart"/>
+      <w:r>
+        <w:rPr>
+          <w:highlight w:val="yellow"/>
+        </w:rPr>
+        <w:t>So</w:t>
+      </w:r>
+      <w:proofErr w:type="spellEnd"/>
+      <w:r>
+        <w:rPr>
+          <w:highlight w:val="yellow"/>
+        </w:rPr>
+        <w:t xml:space="preserve"> para o base </w:t>
+      </w:r>
+      <w:proofErr w:type="spellStart"/>
+      <w:r>
+        <w:rPr>
+          <w:highlight w:val="yellow"/>
+        </w:rPr>
+        <w:t>choice</w:t>
+      </w:r>
+      <w:proofErr w:type="spellEnd"/>
+      <w:r>
+        <w:rPr>
+          <w:highlight w:val="yellow"/>
+        </w:rPr>
+        <w:t xml:space="preserve"> ou para todos?</w:t>
+      </w:r>
+    </w:p>
+    <w:p>
+      <w:proofErr w:type="spellStart"/>
+      <w:r>
+        <w:rPr>
+          <w:highlight w:val="yellow"/>
+        </w:rPr>
+        <w:t>Mutatações</w:t>
+      </w:r>
+      <w:proofErr w:type="spellEnd"/>
+      <w:r>
+        <w:rPr>
+          <w:highlight w:val="yellow"/>
+        </w:rPr>
+        <w:t xml:space="preserve"> noutros métodos não relacionados com o </w:t>
+      </w:r>
+      <w:proofErr w:type="spellStart"/>
+      <w:r>
+        <w:rPr>
+          <w:highlight w:val="yellow"/>
+        </w:rPr>
+        <w:t>equals</w:t>
+      </w:r>
+      <w:proofErr w:type="spellEnd"/>
+      <w:r>
+        <w:rPr>
+          <w:highlight w:val="yellow"/>
+        </w:rPr>
+        <w:t>, mas que são usados nos testes?</w:t>
+      </w:r>
     </w:p>
     <w:sectPr>
       <w:pgSz w:w="11906" w:h="16838"/>

</xml_diff>